<commit_message>
almost finish frasa 1
</commit_message>
<xml_diff>
--- a/Kerja Kursus.docx
+++ b/Kerja Kursus.docx
@@ -123,6 +123,14 @@
           <w:lang w:val="en-US"/>
         </w:rPr>
         <w:tab/>
+      </w:r>
+      <w:r>
+        <w:rPr>
+          <w:rFonts w:hint="default" w:ascii="Times New Roman" w:hAnsi="Times New Roman" w:cs="Times New Roman"/>
+          <w:sz w:val="28"/>
+          <w:szCs w:val="28"/>
+          <w:lang w:val="en-US"/>
+        </w:rPr>
         <w:t>Rekod kehadiran murid dalam sekolah merupakan maklumat penting bagi sekolah bukti penglibatan atau kehadiran individu dalam pelajaran dalam sekolah. Perekodan kehadiran secara manual sering menyebabkan beberapa kesukaran seperti maklumat yang diperoleh kuran tepat, tercicir, bertindih, tidak jelas dan lain-lain.</w:t>
       </w:r>
     </w:p>
@@ -170,6 +178,14 @@
           <w:lang w:val="en-US"/>
         </w:rPr>
         <w:tab/>
+      </w:r>
+      <w:r>
+        <w:rPr>
+          <w:rFonts w:hint="default" w:ascii="Times New Roman" w:hAnsi="Times New Roman" w:cs="Times New Roman"/>
+          <w:sz w:val="28"/>
+          <w:szCs w:val="28"/>
+          <w:lang w:val="en-US"/>
+        </w:rPr>
         <w:t>Sebagai seorang pembangun sistem, saya akan membangunkan sebuah aplikasi berasaskan web yang dapat merekod atau mengesahkan kehadiran murid dalam setiap permbelajaran dalam sekolah. Aplikasi yang dibangunkan boleh dicapai menggunakan pelayar web dari mana-mana komputer dalam rangkaian setempat (LAN).</w:t>
       </w:r>
     </w:p>
@@ -237,6 +253,14 @@
           <w:lang w:val="en-US"/>
         </w:rPr>
         <w:tab/>
+      </w:r>
+      <w:r>
+        <w:rPr>
+          <w:rFonts w:hint="default" w:ascii="Times New Roman" w:hAnsi="Times New Roman" w:cs="Times New Roman"/>
+          <w:sz w:val="28"/>
+          <w:szCs w:val="28"/>
+          <w:lang w:val="en-US"/>
+        </w:rPr>
         <w:t>Objektif Aplikasi Sistem Rekod Kehadiran Murid Dalam Sekolah:</w:t>
       </w:r>
     </w:p>
@@ -324,6 +348,7 @@
     <w:p>
       <w:pPr>
         <w:numPr>
+          <w:ilvl w:val="0"/>
           <w:numId w:val="0"/>
         </w:numPr>
         <w:ind w:left="720" w:leftChars="0"/>
@@ -472,248 +497,567 @@
           <w:lang w:val="en-US"/>
         </w:rPr>
       </w:pPr>
+    </w:p>
+    <w:p>
+      <w:pPr>
+        <w:rPr>
+          <w:rFonts w:hint="default" w:ascii="Times New Roman" w:hAnsi="Times New Roman" w:cs="Times New Roman"/>
+          <w:sz w:val="28"/>
+          <w:szCs w:val="28"/>
+          <w:lang w:val="en-US"/>
+        </w:rPr>
+      </w:pPr>
+      <w:r>
+        <w:rPr>
+          <w:rFonts w:hint="default" w:ascii="Times New Roman" w:hAnsi="Times New Roman" w:cs="Times New Roman"/>
+          <w:sz w:val="28"/>
+          <w:szCs w:val="28"/>
+          <w:lang w:val="en-US"/>
+        </w:rPr>
+        <w:tab/>
+      </w:r>
+      <w:r>
+        <w:rPr>
+          <w:rFonts w:hint="default" w:ascii="Times New Roman" w:hAnsi="Times New Roman" w:cs="Times New Roman"/>
+          <w:sz w:val="28"/>
+          <w:szCs w:val="28"/>
+          <w:lang w:val="en-US"/>
+        </w:rPr>
+        <w:t>Semua pelajar dan guru sekolah.</w:t>
+      </w:r>
+    </w:p>
+    <w:p>
+      <w:pPr>
+        <w:ind w:firstLine="560" w:firstLineChars="200"/>
+        <w:rPr>
+          <w:rFonts w:hint="default" w:ascii="Times New Roman" w:hAnsi="Times New Roman" w:cs="Times New Roman"/>
+          <w:sz w:val="28"/>
+          <w:szCs w:val="28"/>
+          <w:lang w:val="en-US"/>
+        </w:rPr>
+      </w:pPr>
+    </w:p>
+    <w:p>
+      <w:pPr>
+        <w:rPr>
+          <w:rFonts w:hint="default" w:ascii="Times New Roman" w:hAnsi="Times New Roman" w:cs="Times New Roman"/>
+          <w:b/>
+          <w:bCs/>
+          <w:sz w:val="28"/>
+          <w:szCs w:val="28"/>
+          <w:lang w:val="en-US"/>
+        </w:rPr>
+      </w:pPr>
+      <w:r>
+        <w:rPr>
+          <w:rFonts w:hint="default" w:ascii="Times New Roman" w:hAnsi="Times New Roman" w:cs="Times New Roman"/>
+          <w:b/>
+          <w:bCs/>
+          <w:sz w:val="28"/>
+          <w:szCs w:val="28"/>
+          <w:lang w:val="en-US"/>
+        </w:rPr>
+        <w:t>1.5 Menilai Sistem Sedia Ada</w:t>
+      </w:r>
+    </w:p>
+    <w:p>
+      <w:pPr>
+        <w:rPr>
+          <w:rFonts w:hint="default" w:ascii="Times New Roman" w:hAnsi="Times New Roman" w:cs="Times New Roman"/>
+          <w:sz w:val="28"/>
+          <w:szCs w:val="28"/>
+          <w:lang w:val="en-US"/>
+        </w:rPr>
+      </w:pPr>
+    </w:p>
+    <w:p>
+      <w:pPr>
+        <w:ind w:firstLine="720" w:firstLineChars="0"/>
+        <w:rPr>
+          <w:rFonts w:hint="default" w:ascii="Times New Roman" w:hAnsi="Times New Roman" w:cs="Times New Roman"/>
+          <w:sz w:val="28"/>
+          <w:szCs w:val="28"/>
+          <w:lang w:val="en-US"/>
+        </w:rPr>
+      </w:pPr>
+      <w:r>
+        <w:rPr>
+          <w:rFonts w:hint="default" w:ascii="Times New Roman" w:hAnsi="Times New Roman" w:cs="Times New Roman"/>
+          <w:sz w:val="28"/>
+          <w:szCs w:val="28"/>
+          <w:lang w:val="en-US"/>
+        </w:rPr>
+        <w:t xml:space="preserve">Sistem Sedia Ada: Sekolah masih menggunakan kaedah manual </w:t>
+      </w:r>
+      <w:r>
+        <w:rPr>
+          <w:rFonts w:hint="default" w:ascii="Times New Roman" w:hAnsi="Times New Roman" w:cs="Times New Roman"/>
+          <w:sz w:val="28"/>
+          <w:szCs w:val="28"/>
+          <w:lang w:val="en-US"/>
+        </w:rPr>
+        <w:tab/>
+        <w:t>untuk merekod kehadiran setiap pelajar.</w:t>
+      </w:r>
+    </w:p>
+    <w:p>
+      <w:pPr>
+        <w:ind w:firstLine="720" w:firstLineChars="0"/>
+        <w:rPr>
+          <w:rFonts w:hint="default" w:ascii="Times New Roman" w:hAnsi="Times New Roman" w:cs="Times New Roman"/>
+          <w:sz w:val="28"/>
+          <w:szCs w:val="28"/>
+          <w:lang w:val="en-US"/>
+        </w:rPr>
+      </w:pPr>
+    </w:p>
+    <w:p>
+      <w:pPr>
+        <w:ind w:firstLine="720" w:firstLineChars="0"/>
+        <w:rPr>
+          <w:rFonts w:hint="default" w:ascii="Times New Roman" w:hAnsi="Times New Roman" w:cs="Times New Roman"/>
+          <w:sz w:val="28"/>
+          <w:szCs w:val="28"/>
+          <w:lang w:val="en-US"/>
+        </w:rPr>
+      </w:pPr>
+      <w:r>
+        <w:rPr>
+          <w:rFonts w:hint="default" w:ascii="Times New Roman" w:hAnsi="Times New Roman" w:cs="Times New Roman"/>
+          <w:sz w:val="28"/>
+          <w:szCs w:val="28"/>
+          <w:lang w:val="en-US"/>
+        </w:rPr>
+        <w:t xml:space="preserve">Kekuatan: Tidak memerlukan capaian internet atau gajet seperti </w:t>
+      </w:r>
+      <w:r>
+        <w:rPr>
+          <w:rFonts w:hint="default" w:ascii="Times New Roman" w:hAnsi="Times New Roman" w:cs="Times New Roman"/>
+          <w:sz w:val="28"/>
+          <w:szCs w:val="28"/>
+          <w:lang w:val="en-US"/>
+        </w:rPr>
+        <w:tab/>
+        <w:t>komputer.</w:t>
+      </w:r>
+    </w:p>
+    <w:p>
+      <w:pPr>
+        <w:rPr>
+          <w:rFonts w:hint="default" w:ascii="Times New Roman" w:hAnsi="Times New Roman" w:cs="Times New Roman"/>
+          <w:sz w:val="28"/>
+          <w:szCs w:val="28"/>
+          <w:lang w:val="en-US"/>
+        </w:rPr>
+      </w:pPr>
+    </w:p>
+    <w:p>
+      <w:pPr>
+        <w:numPr>
+          <w:ilvl w:val="0"/>
+          <w:numId w:val="0"/>
+        </w:numPr>
+        <w:ind w:firstLine="720" w:firstLineChars="0"/>
+        <w:rPr>
+          <w:rFonts w:hint="default" w:ascii="Times New Roman" w:hAnsi="Times New Roman" w:cs="Times New Roman"/>
+          <w:sz w:val="28"/>
+          <w:szCs w:val="28"/>
+          <w:lang w:val="en-US"/>
+        </w:rPr>
+      </w:pPr>
+      <w:r>
+        <w:rPr>
+          <w:rFonts w:hint="default" w:ascii="Times New Roman" w:hAnsi="Times New Roman" w:cs="Times New Roman"/>
+          <w:sz w:val="28"/>
+          <w:szCs w:val="28"/>
+          <w:lang w:val="en-US"/>
+        </w:rPr>
+        <w:t xml:space="preserve">Kelemahan: sering menyebabkan beberapa kesukaran seperti </w:t>
+      </w:r>
+      <w:r>
+        <w:rPr>
+          <w:rFonts w:hint="default" w:ascii="Times New Roman" w:hAnsi="Times New Roman" w:cs="Times New Roman"/>
+          <w:sz w:val="28"/>
+          <w:szCs w:val="28"/>
+          <w:lang w:val="en-US"/>
+        </w:rPr>
+        <w:tab/>
+        <w:t xml:space="preserve">maklumat yang diperoleh kuran tepat, tercicir, bertindih, tidak jelas </w:t>
+      </w:r>
+      <w:r>
+        <w:rPr>
+          <w:rFonts w:hint="default" w:ascii="Times New Roman" w:hAnsi="Times New Roman" w:cs="Times New Roman"/>
+          <w:sz w:val="28"/>
+          <w:szCs w:val="28"/>
+          <w:lang w:val="en-US"/>
+        </w:rPr>
+        <w:tab/>
+        <w:t>dan lain-lain.</w:t>
+      </w:r>
+    </w:p>
+    <w:p>
+      <w:pPr>
+        <w:rPr>
+          <w:rFonts w:hint="default" w:ascii="Times New Roman" w:hAnsi="Times New Roman" w:cs="Times New Roman"/>
+          <w:sz w:val="28"/>
+          <w:szCs w:val="28"/>
+          <w:lang w:val="en-US"/>
+        </w:rPr>
+      </w:pPr>
+    </w:p>
+    <w:p>
+      <w:pPr>
+        <w:ind w:firstLine="720" w:firstLineChars="0"/>
+        <w:rPr>
+          <w:rFonts w:hint="default" w:ascii="Times New Roman" w:hAnsi="Times New Roman" w:cs="Times New Roman"/>
+          <w:sz w:val="28"/>
+          <w:szCs w:val="28"/>
+          <w:lang w:val="en-US"/>
+        </w:rPr>
+      </w:pPr>
+      <w:r>
+        <w:rPr>
+          <w:rFonts w:hint="default" w:ascii="Times New Roman" w:hAnsi="Times New Roman" w:cs="Times New Roman"/>
+          <w:sz w:val="28"/>
+          <w:szCs w:val="28"/>
+          <w:lang w:val="en-US"/>
+        </w:rPr>
+        <w:t xml:space="preserve">Justifikasi Sistem Baharu: Boleh merekod kehadiran dengan kadar </w:t>
+      </w:r>
+      <w:r>
+        <w:rPr>
+          <w:rFonts w:hint="default" w:ascii="Times New Roman" w:hAnsi="Times New Roman" w:cs="Times New Roman"/>
+          <w:sz w:val="28"/>
+          <w:szCs w:val="28"/>
+          <w:lang w:val="en-US"/>
+        </w:rPr>
+        <w:tab/>
+        <w:t>yang segera dengan jelas.</w:t>
+      </w:r>
+    </w:p>
+    <w:p>
+      <w:pPr>
+        <w:ind w:firstLine="720" w:firstLineChars="0"/>
+        <w:rPr>
+          <w:rFonts w:hint="default" w:ascii="Times New Roman" w:hAnsi="Times New Roman" w:cs="Times New Roman"/>
+          <w:sz w:val="28"/>
+          <w:szCs w:val="28"/>
+          <w:lang w:val="en-US"/>
+        </w:rPr>
+      </w:pPr>
+    </w:p>
+    <w:p>
+      <w:pPr>
+        <w:ind w:firstLine="720" w:firstLineChars="0"/>
+        <w:rPr>
+          <w:rFonts w:hint="default" w:ascii="Times New Roman" w:hAnsi="Times New Roman" w:cs="Times New Roman"/>
+          <w:sz w:val="28"/>
+          <w:szCs w:val="28"/>
+          <w:lang w:val="en-US"/>
+        </w:rPr>
+      </w:pPr>
+      <w:r>
+        <w:rPr>
+          <w:rFonts w:hint="default" w:ascii="Times New Roman" w:hAnsi="Times New Roman" w:cs="Times New Roman"/>
+          <w:sz w:val="28"/>
+          <w:szCs w:val="28"/>
+          <w:lang w:val="en-US"/>
+        </w:rPr>
+        <w:t>Nama Sistem: MyKehadiran</w:t>
+      </w:r>
+    </w:p>
+    <w:p>
+      <w:pPr>
+        <w:rPr>
+          <w:rFonts w:hint="default" w:ascii="Times New Roman" w:hAnsi="Times New Roman" w:cs="Times New Roman"/>
+          <w:sz w:val="28"/>
+          <w:szCs w:val="28"/>
+          <w:lang w:val="en-US"/>
+        </w:rPr>
+      </w:pPr>
+      <w:r>
+        <w:rPr>
+          <w:rFonts w:hint="default" w:ascii="Times New Roman" w:hAnsi="Times New Roman" w:cs="Times New Roman"/>
+          <w:sz w:val="28"/>
+          <w:szCs w:val="28"/>
+          <w:lang w:val="en-US"/>
+        </w:rPr>
+        <w:tab/>
+      </w:r>
+    </w:p>
+    <w:p>
+      <w:pPr>
+        <w:rPr>
+          <w:rFonts w:hint="default" w:ascii="Times New Roman" w:hAnsi="Times New Roman" w:cs="Times New Roman"/>
+          <w:b/>
+          <w:bCs/>
+          <w:sz w:val="28"/>
+          <w:szCs w:val="28"/>
+          <w:lang w:val="en-US"/>
+        </w:rPr>
+      </w:pPr>
+      <w:r>
+        <w:rPr>
+          <w:rFonts w:hint="default" w:ascii="Times New Roman" w:hAnsi="Times New Roman" w:cs="Times New Roman"/>
+          <w:b/>
+          <w:bCs/>
+          <w:sz w:val="28"/>
+          <w:szCs w:val="28"/>
+          <w:lang w:val="en-US"/>
+        </w:rPr>
+        <w:t>1.6 Tempoh kerja projek</w:t>
+      </w:r>
+    </w:p>
+    <w:p>
+      <w:pPr>
+        <w:rPr>
+          <w:rFonts w:hint="default" w:ascii="Times New Roman" w:hAnsi="Times New Roman" w:cs="Times New Roman"/>
+          <w:b/>
+          <w:bCs/>
+          <w:sz w:val="28"/>
+          <w:szCs w:val="28"/>
+          <w:lang w:val="en-US"/>
+        </w:rPr>
+      </w:pPr>
+    </w:p>
+    <w:p>
+      <w:pPr>
+        <w:rPr>
+          <w:rFonts w:hint="default" w:ascii="Times New Roman" w:hAnsi="Times New Roman" w:cs="Times New Roman"/>
+          <w:b w:val="0"/>
+          <w:bCs w:val="0"/>
+          <w:sz w:val="28"/>
+          <w:szCs w:val="28"/>
+          <w:lang w:val="en-US"/>
+        </w:rPr>
+      </w:pPr>
+      <w:r>
+        <w:rPr>
+          <w:rFonts w:hint="default" w:ascii="Times New Roman" w:hAnsi="Times New Roman" w:cs="Times New Roman"/>
+          <w:b/>
+          <w:bCs/>
+          <w:sz w:val="28"/>
+          <w:szCs w:val="28"/>
+          <w:lang w:val="en-US"/>
+        </w:rPr>
+        <w:tab/>
+        <w:t>(</w:t>
+      </w:r>
+      <w:r>
+        <w:rPr>
+          <w:rFonts w:hint="default" w:ascii="Times New Roman" w:hAnsi="Times New Roman" w:cs="Times New Roman"/>
+          <w:b w:val="0"/>
+          <w:bCs w:val="0"/>
+          <w:sz w:val="28"/>
+          <w:szCs w:val="28"/>
+          <w:lang w:val="en-US"/>
+        </w:rPr>
+        <w:t>Insert table)</w:t>
+      </w:r>
+    </w:p>
+    <w:p>
+      <w:pPr>
+        <w:rPr>
+          <w:rFonts w:hint="default" w:ascii="Times New Roman" w:hAnsi="Times New Roman" w:cs="Times New Roman"/>
+          <w:b/>
+          <w:bCs/>
+          <w:sz w:val="28"/>
+          <w:szCs w:val="28"/>
+          <w:lang w:val="en-US"/>
+        </w:rPr>
+      </w:pPr>
+    </w:p>
+    <w:p>
+      <w:pPr>
+        <w:jc w:val="center"/>
+        <w:rPr>
+          <w:rFonts w:hint="default" w:ascii="Times New Roman" w:hAnsi="Times New Roman" w:cs="Times New Roman"/>
+          <w:b/>
+          <w:bCs/>
+          <w:sz w:val="36"/>
+          <w:szCs w:val="36"/>
+          <w:lang w:val="en-US"/>
+        </w:rPr>
+      </w:pPr>
+      <w:r>
+        <w:rPr>
+          <w:rFonts w:hint="default" w:ascii="Times New Roman" w:hAnsi="Times New Roman" w:cs="Times New Roman"/>
+          <w:b/>
+          <w:bCs/>
+          <w:sz w:val="36"/>
+          <w:szCs w:val="36"/>
+          <w:lang w:val="en-US"/>
+        </w:rPr>
+        <w:t>Frasa 2</w:t>
+      </w:r>
+    </w:p>
+    <w:p>
+      <w:pPr>
+        <w:jc w:val="center"/>
+        <w:rPr>
+          <w:rFonts w:hint="default" w:ascii="Times New Roman" w:hAnsi="Times New Roman" w:cs="Times New Roman"/>
+          <w:b/>
+          <w:bCs/>
+          <w:sz w:val="36"/>
+          <w:szCs w:val="36"/>
+          <w:lang w:val="en-US"/>
+        </w:rPr>
+      </w:pPr>
+      <w:r>
+        <w:rPr>
+          <w:rFonts w:hint="default" w:ascii="Times New Roman" w:hAnsi="Times New Roman" w:cs="Times New Roman"/>
+          <w:b/>
+          <w:bCs/>
+          <w:sz w:val="36"/>
+          <w:szCs w:val="36"/>
+          <w:lang w:val="en-US"/>
+        </w:rPr>
+        <w:t>2.0 Mereka Bentuk Penyelesaian</w:t>
+      </w:r>
+    </w:p>
+    <w:p>
+      <w:pPr>
+        <w:jc w:val="center"/>
+        <w:rPr>
+          <w:rFonts w:hint="default" w:ascii="Times New Roman" w:hAnsi="Times New Roman" w:cs="Times New Roman"/>
+          <w:b/>
+          <w:bCs/>
+          <w:sz w:val="36"/>
+          <w:szCs w:val="36"/>
+          <w:lang w:val="en-US"/>
+        </w:rPr>
+      </w:pPr>
+    </w:p>
+    <w:p>
+      <w:pPr>
+        <w:rPr>
+          <w:rFonts w:hint="default" w:ascii="Times New Roman" w:hAnsi="Times New Roman" w:cs="Times New Roman"/>
+          <w:b/>
+          <w:bCs/>
+          <w:sz w:val="28"/>
+          <w:szCs w:val="28"/>
+          <w:lang w:val="en-US"/>
+        </w:rPr>
+      </w:pPr>
+      <w:r>
+        <w:rPr>
+          <w:rFonts w:hint="default" w:ascii="Times New Roman" w:hAnsi="Times New Roman" w:cs="Times New Roman"/>
+          <w:b/>
+          <w:bCs/>
+          <w:sz w:val="28"/>
+          <w:szCs w:val="28"/>
+          <w:lang w:val="en-US"/>
+        </w:rPr>
+        <w:t>2.1 Algorithma</w:t>
+      </w:r>
+    </w:p>
+    <w:p>
+      <w:pPr>
+        <w:ind w:firstLine="562" w:firstLineChars="200"/>
+        <w:rPr>
+          <w:rFonts w:hint="default" w:ascii="Times New Roman" w:hAnsi="Times New Roman" w:cs="Times New Roman"/>
+          <w:b/>
+          <w:bCs/>
+          <w:sz w:val="28"/>
+          <w:szCs w:val="28"/>
+          <w:lang w:val="en-US"/>
+        </w:rPr>
+      </w:pPr>
+    </w:p>
+    <w:p>
+      <w:pPr>
+        <w:rPr>
+          <w:rFonts w:hint="default" w:ascii="Times New Roman" w:hAnsi="Times New Roman" w:cs="Times New Roman"/>
+          <w:b/>
+          <w:bCs/>
+          <w:sz w:val="28"/>
+          <w:szCs w:val="28"/>
+          <w:lang w:val="en-US"/>
+        </w:rPr>
+      </w:pPr>
+      <w:r>
+        <w:rPr>
+          <w:rFonts w:hint="default" w:ascii="Times New Roman" w:hAnsi="Times New Roman" w:cs="Times New Roman"/>
+          <w:b/>
+          <w:bCs/>
+          <w:sz w:val="28"/>
+          <w:szCs w:val="28"/>
+          <w:lang w:val="en-US"/>
+        </w:rPr>
+        <w:t>2.2 Gambar Rajah Perhubungan Entiti (ERD)</w:t>
+      </w:r>
+    </w:p>
+    <w:p>
+      <w:pPr>
+        <w:ind w:firstLine="562" w:firstLineChars="200"/>
+        <w:rPr>
+          <w:rFonts w:hint="default" w:ascii="Times New Roman" w:hAnsi="Times New Roman" w:cs="Times New Roman"/>
+          <w:b/>
+          <w:bCs/>
+          <w:sz w:val="28"/>
+          <w:szCs w:val="28"/>
+          <w:lang w:val="en-US"/>
+        </w:rPr>
+      </w:pPr>
+    </w:p>
+    <w:p>
+      <w:pPr>
+        <w:rPr>
+          <w:rFonts w:hint="default" w:ascii="Times New Roman" w:hAnsi="Times New Roman" w:cs="Times New Roman"/>
+          <w:b/>
+          <w:bCs/>
+          <w:sz w:val="28"/>
+          <w:szCs w:val="28"/>
+          <w:lang w:val="en-US"/>
+        </w:rPr>
+      </w:pPr>
+      <w:r>
+        <w:rPr>
+          <w:rFonts w:hint="default" w:ascii="Times New Roman" w:hAnsi="Times New Roman" w:cs="Times New Roman"/>
+          <w:b/>
+          <w:bCs/>
+          <w:sz w:val="28"/>
+          <w:szCs w:val="28"/>
+          <w:lang w:val="en-US"/>
+        </w:rPr>
+        <w:t>2.3 Penormalan</w:t>
+      </w:r>
+    </w:p>
+    <w:p>
+      <w:pPr>
+        <w:ind w:firstLine="562" w:firstLineChars="200"/>
+        <w:rPr>
+          <w:rFonts w:hint="default" w:ascii="Times New Roman" w:hAnsi="Times New Roman" w:cs="Times New Roman"/>
+          <w:b/>
+          <w:bCs/>
+          <w:sz w:val="28"/>
+          <w:szCs w:val="28"/>
+          <w:lang w:val="en-US"/>
+        </w:rPr>
+      </w:pPr>
+    </w:p>
+    <w:p>
+      <w:pPr>
+        <w:rPr>
+          <w:rFonts w:hint="default" w:ascii="Times New Roman" w:hAnsi="Times New Roman" w:cs="Times New Roman"/>
+          <w:sz w:val="28"/>
+          <w:szCs w:val="28"/>
+          <w:lang w:val="en-US"/>
+        </w:rPr>
+      </w:pPr>
+      <w:r>
+        <w:rPr>
+          <w:rFonts w:hint="default" w:ascii="Times New Roman" w:hAnsi="Times New Roman" w:cs="Times New Roman"/>
+          <w:b/>
+          <w:bCs/>
+          <w:sz w:val="28"/>
+          <w:szCs w:val="28"/>
+          <w:lang w:val="en-US"/>
+        </w:rPr>
+        <w:t>2.4 Antara Muka Input dan Output</w:t>
+      </w:r>
       <w:bookmarkStart w:id="0" w:name="_GoBack"/>
       <w:bookmarkEnd w:id="0"/>
-    </w:p>
-    <w:p>
-      <w:pPr>
-        <w:rPr>
-          <w:rFonts w:hint="default" w:ascii="Times New Roman" w:hAnsi="Times New Roman" w:cs="Times New Roman"/>
-          <w:sz w:val="28"/>
-          <w:szCs w:val="28"/>
-          <w:lang w:val="en-US"/>
-        </w:rPr>
-      </w:pPr>
-      <w:r>
-        <w:rPr>
-          <w:rFonts w:hint="default" w:ascii="Times New Roman" w:hAnsi="Times New Roman" w:cs="Times New Roman"/>
-          <w:sz w:val="28"/>
-          <w:szCs w:val="28"/>
-          <w:lang w:val="en-US"/>
-        </w:rPr>
-        <w:tab/>
-        <w:t>Semua pelajar dan guru sekolah.</w:t>
-      </w:r>
-    </w:p>
-    <w:p>
-      <w:pPr>
-        <w:ind w:firstLine="560" w:firstLineChars="200"/>
-        <w:rPr>
-          <w:rFonts w:hint="default" w:ascii="Times New Roman" w:hAnsi="Times New Roman" w:cs="Times New Roman"/>
-          <w:sz w:val="28"/>
-          <w:szCs w:val="28"/>
-          <w:lang w:val="en-US"/>
-        </w:rPr>
-      </w:pPr>
-    </w:p>
-    <w:p>
-      <w:pPr>
-        <w:rPr>
-          <w:rFonts w:hint="default" w:ascii="Times New Roman" w:hAnsi="Times New Roman" w:cs="Times New Roman"/>
-          <w:sz w:val="28"/>
-          <w:szCs w:val="28"/>
-          <w:lang w:val="en-US"/>
-        </w:rPr>
-      </w:pPr>
-      <w:r>
-        <w:rPr>
-          <w:rFonts w:hint="default" w:ascii="Times New Roman" w:hAnsi="Times New Roman" w:cs="Times New Roman"/>
-          <w:sz w:val="28"/>
-          <w:szCs w:val="28"/>
-          <w:lang w:val="en-US"/>
-        </w:rPr>
-        <w:t>1.5 Menilai Sistem Sedia Ada</w:t>
-      </w:r>
-    </w:p>
-    <w:p>
-      <w:pPr>
-        <w:ind w:firstLine="560" w:firstLineChars="200"/>
-        <w:rPr>
-          <w:rFonts w:hint="default" w:ascii="Times New Roman" w:hAnsi="Times New Roman" w:cs="Times New Roman"/>
-          <w:sz w:val="28"/>
-          <w:szCs w:val="28"/>
-          <w:lang w:val="en-US"/>
-        </w:rPr>
-      </w:pPr>
-    </w:p>
-    <w:p>
-      <w:pPr>
-        <w:rPr>
-          <w:rFonts w:hint="default" w:ascii="Times New Roman" w:hAnsi="Times New Roman" w:cs="Times New Roman"/>
-          <w:sz w:val="28"/>
-          <w:szCs w:val="28"/>
-          <w:lang w:val="en-US"/>
-        </w:rPr>
-      </w:pPr>
-      <w:r>
-        <w:rPr>
-          <w:rFonts w:hint="default" w:ascii="Times New Roman" w:hAnsi="Times New Roman" w:cs="Times New Roman"/>
-          <w:sz w:val="28"/>
-          <w:szCs w:val="28"/>
-          <w:lang w:val="en-US"/>
-        </w:rPr>
-        <w:t>1.6 Tempoh kerja projek</w:t>
-      </w:r>
-    </w:p>
-    <w:p>
-      <w:pPr>
-        <w:rPr>
-          <w:rFonts w:hint="default" w:ascii="Times New Roman" w:hAnsi="Times New Roman" w:cs="Times New Roman"/>
-          <w:sz w:val="28"/>
-          <w:szCs w:val="28"/>
-          <w:lang w:val="en-US"/>
-        </w:rPr>
-      </w:pPr>
-    </w:p>
-    <w:p>
-      <w:pPr>
-        <w:rPr>
-          <w:rFonts w:hint="default" w:ascii="Times New Roman" w:hAnsi="Times New Roman" w:cs="Times New Roman"/>
-          <w:sz w:val="28"/>
-          <w:szCs w:val="28"/>
-          <w:lang w:val="en-US"/>
-        </w:rPr>
-      </w:pPr>
-      <w:r>
-        <w:rPr>
-          <w:rFonts w:hint="default" w:ascii="Times New Roman" w:hAnsi="Times New Roman" w:cs="Times New Roman"/>
-          <w:sz w:val="28"/>
-          <w:szCs w:val="28"/>
-          <w:lang w:val="en-US"/>
-        </w:rPr>
-        <w:t>2.0 Mereka Bentuk Penyelesaian</w:t>
-      </w:r>
-    </w:p>
-    <w:p>
-      <w:pPr>
-        <w:rPr>
-          <w:rFonts w:hint="default" w:ascii="Times New Roman" w:hAnsi="Times New Roman" w:cs="Times New Roman"/>
-          <w:sz w:val="28"/>
-          <w:szCs w:val="28"/>
-          <w:lang w:val="en-US"/>
-        </w:rPr>
-      </w:pPr>
-      <w:r>
-        <w:rPr>
-          <w:rFonts w:hint="default" w:ascii="Times New Roman" w:hAnsi="Times New Roman" w:cs="Times New Roman"/>
-          <w:sz w:val="28"/>
-          <w:szCs w:val="28"/>
-          <w:lang w:val="en-US"/>
-        </w:rPr>
-        <w:t>2.1 Algorithma</w:t>
-      </w:r>
-    </w:p>
-    <w:p>
-      <w:pPr>
-        <w:ind w:firstLine="560" w:firstLineChars="200"/>
-        <w:rPr>
-          <w:rFonts w:hint="default" w:ascii="Times New Roman" w:hAnsi="Times New Roman" w:cs="Times New Roman"/>
-          <w:sz w:val="28"/>
-          <w:szCs w:val="28"/>
-          <w:lang w:val="en-US"/>
-        </w:rPr>
-      </w:pPr>
-    </w:p>
-    <w:p>
-      <w:pPr>
-        <w:rPr>
-          <w:rFonts w:hint="default" w:ascii="Times New Roman" w:hAnsi="Times New Roman" w:cs="Times New Roman"/>
-          <w:sz w:val="28"/>
-          <w:szCs w:val="28"/>
-          <w:lang w:val="en-US"/>
-        </w:rPr>
-      </w:pPr>
-      <w:r>
-        <w:rPr>
-          <w:rFonts w:hint="default" w:ascii="Times New Roman" w:hAnsi="Times New Roman" w:cs="Times New Roman"/>
-          <w:sz w:val="28"/>
-          <w:szCs w:val="28"/>
-          <w:lang w:val="en-US"/>
-        </w:rPr>
-        <w:t>2.2 Gambar Rajah Perhubungan Entiti (ERD)</w:t>
-      </w:r>
-    </w:p>
-    <w:p>
-      <w:pPr>
-        <w:ind w:firstLine="560" w:firstLineChars="200"/>
-        <w:rPr>
-          <w:rFonts w:hint="default" w:ascii="Times New Roman" w:hAnsi="Times New Roman" w:cs="Times New Roman"/>
-          <w:sz w:val="28"/>
-          <w:szCs w:val="28"/>
-          <w:lang w:val="en-US"/>
-        </w:rPr>
-      </w:pPr>
-    </w:p>
-    <w:p>
-      <w:pPr>
-        <w:rPr>
-          <w:rFonts w:hint="default" w:ascii="Times New Roman" w:hAnsi="Times New Roman" w:cs="Times New Roman"/>
-          <w:sz w:val="28"/>
-          <w:szCs w:val="28"/>
-          <w:lang w:val="en-US"/>
-        </w:rPr>
-      </w:pPr>
-      <w:r>
-        <w:rPr>
-          <w:rFonts w:hint="default" w:ascii="Times New Roman" w:hAnsi="Times New Roman" w:cs="Times New Roman"/>
-          <w:sz w:val="28"/>
-          <w:szCs w:val="28"/>
-          <w:lang w:val="en-US"/>
-        </w:rPr>
-        <w:t>2.3 Penormalan</w:t>
-      </w:r>
-    </w:p>
-    <w:p>
-      <w:pPr>
-        <w:ind w:firstLine="560" w:firstLineChars="200"/>
-        <w:rPr>
-          <w:rFonts w:hint="default" w:ascii="Times New Roman" w:hAnsi="Times New Roman" w:cs="Times New Roman"/>
-          <w:sz w:val="28"/>
-          <w:szCs w:val="28"/>
-          <w:lang w:val="en-US"/>
-        </w:rPr>
-      </w:pPr>
-    </w:p>
-    <w:p>
-      <w:pPr>
-        <w:rPr>
-          <w:rFonts w:hint="default" w:ascii="Times New Roman" w:hAnsi="Times New Roman" w:cs="Times New Roman"/>
-          <w:sz w:val="28"/>
-          <w:szCs w:val="28"/>
-          <w:lang w:val="en-US"/>
-        </w:rPr>
-      </w:pPr>
-      <w:r>
-        <w:rPr>
-          <w:rFonts w:hint="default" w:ascii="Times New Roman" w:hAnsi="Times New Roman" w:cs="Times New Roman"/>
-          <w:sz w:val="28"/>
-          <w:szCs w:val="28"/>
-          <w:lang w:val="en-US"/>
-        </w:rPr>
-        <w:t>2.4 Antara Muka Input dan Output</w:t>
-      </w:r>
-    </w:p>
-    <w:p>
-      <w:pPr>
-        <w:ind w:firstLine="560" w:firstLineChars="200"/>
-        <w:rPr>
-          <w:rFonts w:hint="default" w:ascii="Times New Roman" w:hAnsi="Times New Roman" w:cs="Times New Roman"/>
-          <w:sz w:val="28"/>
-          <w:szCs w:val="28"/>
-          <w:lang w:val="en-US"/>
-        </w:rPr>
-      </w:pPr>
-    </w:p>
-    <w:p>
-      <w:pPr>
-        <w:ind w:firstLine="560" w:firstLineChars="200"/>
-        <w:rPr>
-          <w:rFonts w:hint="default" w:ascii="Times New Roman" w:hAnsi="Times New Roman" w:cs="Times New Roman"/>
-          <w:sz w:val="28"/>
-          <w:szCs w:val="28"/>
-          <w:lang w:val="en-US"/>
-        </w:rPr>
-      </w:pPr>
     </w:p>
     <w:sectPr>
       <w:pgSz w:w="11906" w:h="16838"/>

</xml_diff>

<commit_message>
added gui designs in powerpoint
</commit_message>
<xml_diff>
--- a/Kerja Kursus.docx
+++ b/Kerja Kursus.docx
@@ -410,7 +410,7 @@
           <w:ilvl w:val="0"/>
           <w:numId w:val="2"/>
         </w:numPr>
-        <w:ind w:left="720" w:leftChars="0"/>
+        <w:ind w:left="720" w:leftChars="0" w:firstLine="0" w:firstLineChars="0"/>
         <w:rPr>
           <w:rFonts w:hint="default" w:ascii="Times New Roman" w:hAnsi="Times New Roman" w:cs="Times New Roman"/>
           <w:sz w:val="24"/>
@@ -425,8 +425,10 @@
           <w:szCs w:val="24"/>
           <w:lang w:val="en-US"/>
         </w:rPr>
-        <w:t>Sistem ini hanya boleh merekod kehadiran murid untuk sebuah   kelas sahaja</w:t>
+        <w:t>Sistem ini hanya boleh merekod kehadiran untuk pelajar</w:t>
       </w:r>
+      <w:bookmarkStart w:id="0" w:name="_GoBack"/>
+      <w:bookmarkEnd w:id="0"/>
     </w:p>
     <w:p>
       <w:pPr>
@@ -908,7 +910,9 @@
         </w:tblBorders>
         <w:tblLayout w:type="fixed"/>
         <w:tblCellMar>
+          <w:top w:w="0" w:type="dxa"/>
           <w:left w:w="108" w:type="dxa"/>
+          <w:bottom w:w="0" w:type="dxa"/>
           <w:right w:w="108" w:type="dxa"/>
         </w:tblCellMar>
       </w:tblPr>
@@ -935,7 +939,9 @@
             <w:insideV w:val="single" w:color="auto" w:sz="6" w:space="0"/>
           </w:tblBorders>
           <w:tblCellMar>
+            <w:top w:w="0" w:type="dxa"/>
             <w:left w:w="108" w:type="dxa"/>
+            <w:bottom w:w="0" w:type="dxa"/>
             <w:right w:w="108" w:type="dxa"/>
           </w:tblCellMar>
         </w:tblPrEx>
@@ -955,6 +961,7 @@
           </w:tcPr>
           <w:p>
             <w:pPr>
+              <w:widowControl w:val="0"/>
               <w:jc w:val="center"/>
               <w:rPr>
                 <w:rFonts w:hint="default" w:ascii="Times New Roman" w:hAnsi="Times New Roman" w:cs="Times New Roman"/>
@@ -995,6 +1002,7 @@
           </w:tcPr>
           <w:p>
             <w:pPr>
+              <w:widowControl w:val="0"/>
               <w:jc w:val="center"/>
               <w:rPr>
                 <w:rFonts w:hint="default" w:ascii="Times New Roman" w:hAnsi="Times New Roman" w:cs="Times New Roman"/>
@@ -1034,6 +1042,7 @@
           </w:tcPr>
           <w:p>
             <w:pPr>
+              <w:widowControl w:val="0"/>
               <w:jc w:val="center"/>
               <w:rPr>
                 <w:rFonts w:hint="default" w:ascii="Times New Roman" w:hAnsi="Times New Roman" w:cs="Times New Roman"/>
@@ -1073,6 +1082,7 @@
           </w:tcPr>
           <w:p>
             <w:pPr>
+              <w:widowControl w:val="0"/>
               <w:jc w:val="center"/>
               <w:rPr>
                 <w:rFonts w:hint="default" w:ascii="Times New Roman" w:hAnsi="Times New Roman" w:cs="Times New Roman"/>
@@ -1112,12 +1122,13 @@
             <w:insideV w:val="single" w:color="auto" w:sz="6" w:space="0"/>
           </w:tblBorders>
           <w:tblCellMar>
+            <w:top w:w="0" w:type="dxa"/>
             <w:left w:w="108" w:type="dxa"/>
+            <w:bottom w:w="0" w:type="dxa"/>
             <w:right w:w="108" w:type="dxa"/>
           </w:tblCellMar>
         </w:tblPrEx>
         <w:trPr>
-          <w:wAfter w:w="0" w:type="auto"/>
           <w:trHeight w:val="302" w:hRule="atLeast"/>
         </w:trPr>
         <w:tc>
@@ -1132,6 +1143,7 @@
           </w:tcPr>
           <w:p>
             <w:pPr>
+              <w:widowControl w:val="0"/>
               <w:jc w:val="center"/>
               <w:rPr>
                 <w:rFonts w:hint="default" w:ascii="Times New Roman" w:hAnsi="Times New Roman" w:cs="Times New Roman"/>
@@ -1158,6 +1170,7 @@
           </w:tcPr>
           <w:p>
             <w:pPr>
+              <w:widowControl w:val="0"/>
               <w:jc w:val="center"/>
               <w:rPr>
                 <w:rFonts w:hint="default" w:ascii="Times New Roman" w:hAnsi="Times New Roman" w:cs="Times New Roman"/>
@@ -1183,6 +1196,7 @@
           </w:tcPr>
           <w:p>
             <w:pPr>
+              <w:widowControl w:val="0"/>
               <w:jc w:val="center"/>
               <w:rPr>
                 <w:rFonts w:hint="default" w:ascii="Times New Roman" w:hAnsi="Times New Roman" w:cs="Times New Roman"/>
@@ -1221,6 +1235,7 @@
           </w:tcPr>
           <w:p>
             <w:pPr>
+              <w:widowControl w:val="0"/>
               <w:jc w:val="center"/>
               <w:rPr>
                 <w:rFonts w:hint="default" w:ascii="Times New Roman" w:hAnsi="Times New Roman" w:cs="Times New Roman"/>
@@ -1260,6 +1275,7 @@
           </w:tcPr>
           <w:p>
             <w:pPr>
+              <w:widowControl w:val="0"/>
               <w:jc w:val="center"/>
               <w:rPr>
                 <w:rFonts w:hint="default" w:ascii="Times New Roman" w:hAnsi="Times New Roman" w:cs="Times New Roman"/>
@@ -1298,6 +1314,7 @@
           </w:tcPr>
           <w:p>
             <w:pPr>
+              <w:widowControl w:val="0"/>
               <w:jc w:val="center"/>
               <w:rPr>
                 <w:rFonts w:hint="default" w:ascii="Times New Roman" w:hAnsi="Times New Roman" w:cs="Times New Roman"/>
@@ -1336,6 +1353,7 @@
           </w:tcPr>
           <w:p>
             <w:pPr>
+              <w:widowControl w:val="0"/>
               <w:jc w:val="center"/>
               <w:rPr>
                 <w:rFonts w:hint="default" w:ascii="Times New Roman" w:hAnsi="Times New Roman" w:cs="Times New Roman"/>
@@ -1374,6 +1392,7 @@
           </w:tcPr>
           <w:p>
             <w:pPr>
+              <w:widowControl w:val="0"/>
               <w:jc w:val="center"/>
               <w:rPr>
                 <w:rFonts w:hint="default" w:ascii="Times New Roman" w:hAnsi="Times New Roman" w:cs="Times New Roman"/>
@@ -1412,6 +1431,7 @@
           </w:tcPr>
           <w:p>
             <w:pPr>
+              <w:widowControl w:val="0"/>
               <w:jc w:val="center"/>
               <w:rPr>
                 <w:rFonts w:hint="default" w:ascii="Times New Roman" w:hAnsi="Times New Roman" w:cs="Times New Roman"/>
@@ -1450,6 +1470,7 @@
           </w:tcPr>
           <w:p>
             <w:pPr>
+              <w:widowControl w:val="0"/>
               <w:jc w:val="center"/>
               <w:rPr>
                 <w:rFonts w:hint="default" w:ascii="Times New Roman" w:hAnsi="Times New Roman" w:cs="Times New Roman"/>
@@ -1489,12 +1510,13 @@
             <w:insideV w:val="single" w:color="auto" w:sz="6" w:space="0"/>
           </w:tblBorders>
           <w:tblCellMar>
+            <w:top w:w="0" w:type="dxa"/>
             <w:left w:w="108" w:type="dxa"/>
+            <w:bottom w:w="0" w:type="dxa"/>
             <w:right w:w="108" w:type="dxa"/>
           </w:tblCellMar>
         </w:tblPrEx>
         <w:trPr>
-          <w:wAfter w:w="0" w:type="auto"/>
           <w:trHeight w:val="302" w:hRule="atLeast"/>
         </w:trPr>
         <w:tc>
@@ -1508,6 +1530,7 @@
           </w:tcPr>
           <w:p>
             <w:pPr>
+              <w:widowControl w:val="0"/>
               <w:jc w:val="left"/>
               <w:rPr>
                 <w:rFonts w:hint="default" w:ascii="Times New Roman" w:hAnsi="Times New Roman" w:cs="Times New Roman"/>
@@ -1545,12 +1568,13 @@
             <w:insideV w:val="single" w:color="auto" w:sz="6" w:space="0"/>
           </w:tblBorders>
           <w:tblCellMar>
+            <w:top w:w="0" w:type="dxa"/>
             <w:left w:w="108" w:type="dxa"/>
+            <w:bottom w:w="0" w:type="dxa"/>
             <w:right w:w="108" w:type="dxa"/>
           </w:tblCellMar>
         </w:tblPrEx>
         <w:trPr>
-          <w:wAfter w:w="0" w:type="auto"/>
           <w:trHeight w:val="302" w:hRule="atLeast"/>
         </w:trPr>
         <w:tc>
@@ -1563,6 +1587,7 @@
           </w:tcPr>
           <w:p>
             <w:pPr>
+              <w:widowControl w:val="0"/>
               <w:jc w:val="center"/>
               <w:rPr>
                 <w:rFonts w:hint="default" w:ascii="Times New Roman" w:hAnsi="Times New Roman" w:cs="Times New Roman"/>
@@ -1598,6 +1623,7 @@
           </w:tcPr>
           <w:p>
             <w:pPr>
+              <w:widowControl w:val="0"/>
               <w:jc w:val="left"/>
               <w:rPr>
                 <w:rFonts w:hint="default" w:ascii="Times New Roman" w:hAnsi="Times New Roman" w:cs="Times New Roman"/>
@@ -1634,6 +1660,7 @@
           </w:tcPr>
           <w:p>
             <w:pPr>
+              <w:widowControl w:val="0"/>
               <w:jc w:val="center"/>
               <w:rPr>
                 <w:rFonts w:hint="default" w:ascii="Times New Roman" w:hAnsi="Times New Roman" w:cs="Times New Roman"/>
@@ -1657,6 +1684,7 @@
           </w:tcPr>
           <w:p>
             <w:pPr>
+              <w:widowControl w:val="0"/>
               <w:jc w:val="center"/>
               <w:rPr>
                 <w:rFonts w:hint="default" w:ascii="Times New Roman" w:hAnsi="Times New Roman" w:cs="Times New Roman"/>
@@ -1680,6 +1708,7 @@
           </w:tcPr>
           <w:p>
             <w:pPr>
+              <w:widowControl w:val="0"/>
               <w:jc w:val="center"/>
               <w:rPr>
                 <w:rFonts w:hint="default" w:ascii="Times New Roman" w:hAnsi="Times New Roman" w:cs="Times New Roman"/>
@@ -1703,6 +1732,7 @@
           </w:tcPr>
           <w:p>
             <w:pPr>
+              <w:widowControl w:val="0"/>
               <w:jc w:val="center"/>
               <w:rPr>
                 <w:rFonts w:hint="default" w:ascii="Times New Roman" w:hAnsi="Times New Roman" w:cs="Times New Roman"/>
@@ -1726,6 +1756,7 @@
           </w:tcPr>
           <w:p>
             <w:pPr>
+              <w:widowControl w:val="0"/>
               <w:jc w:val="center"/>
               <w:rPr>
                 <w:rFonts w:hint="default" w:ascii="Times New Roman" w:hAnsi="Times New Roman" w:cs="Times New Roman"/>
@@ -1749,6 +1780,7 @@
           </w:tcPr>
           <w:p>
             <w:pPr>
+              <w:widowControl w:val="0"/>
               <w:jc w:val="center"/>
               <w:rPr>
                 <w:rFonts w:hint="default" w:ascii="Times New Roman" w:hAnsi="Times New Roman" w:cs="Times New Roman"/>
@@ -1772,6 +1804,7 @@
           </w:tcPr>
           <w:p>
             <w:pPr>
+              <w:widowControl w:val="0"/>
               <w:jc w:val="center"/>
               <w:rPr>
                 <w:rFonts w:hint="default" w:ascii="Times New Roman" w:hAnsi="Times New Roman" w:cs="Times New Roman"/>
@@ -1795,6 +1828,7 @@
           </w:tcPr>
           <w:p>
             <w:pPr>
+              <w:widowControl w:val="0"/>
               <w:jc w:val="center"/>
               <w:rPr>
                 <w:rFonts w:hint="default" w:ascii="Times New Roman" w:hAnsi="Times New Roman" w:cs="Times New Roman"/>
@@ -1820,12 +1854,13 @@
             <w:insideV w:val="single" w:color="auto" w:sz="6" w:space="0"/>
           </w:tblBorders>
           <w:tblCellMar>
+            <w:top w:w="0" w:type="dxa"/>
             <w:left w:w="108" w:type="dxa"/>
+            <w:bottom w:w="0" w:type="dxa"/>
             <w:right w:w="108" w:type="dxa"/>
           </w:tblCellMar>
         </w:tblPrEx>
         <w:trPr>
-          <w:wAfter w:w="0" w:type="auto"/>
           <w:trHeight w:val="302" w:hRule="atLeast"/>
         </w:trPr>
         <w:tc>
@@ -1838,6 +1873,7 @@
           </w:tcPr>
           <w:p>
             <w:pPr>
+              <w:widowControl w:val="0"/>
               <w:jc w:val="center"/>
               <w:rPr>
                 <w:rFonts w:hint="default" w:ascii="Times New Roman" w:hAnsi="Times New Roman" w:cs="Times New Roman"/>
@@ -1874,6 +1910,7 @@
           </w:tcPr>
           <w:p>
             <w:pPr>
+              <w:widowControl w:val="0"/>
               <w:jc w:val="left"/>
               <w:rPr>
                 <w:rFonts w:hint="default" w:ascii="Times New Roman" w:hAnsi="Times New Roman" w:cs="Times New Roman"/>
@@ -1909,6 +1946,7 @@
           </w:tcPr>
           <w:p>
             <w:pPr>
+              <w:widowControl w:val="0"/>
               <w:jc w:val="center"/>
               <w:rPr>
                 <w:rFonts w:hint="default" w:ascii="Times New Roman" w:hAnsi="Times New Roman" w:cs="Times New Roman"/>
@@ -1933,6 +1971,7 @@
           </w:tcPr>
           <w:p>
             <w:pPr>
+              <w:widowControl w:val="0"/>
               <w:jc w:val="center"/>
               <w:rPr>
                 <w:rFonts w:hint="default" w:ascii="Times New Roman" w:hAnsi="Times New Roman" w:cs="Times New Roman"/>
@@ -1956,6 +1995,7 @@
           </w:tcPr>
           <w:p>
             <w:pPr>
+              <w:widowControl w:val="0"/>
               <w:jc w:val="center"/>
               <w:rPr>
                 <w:rFonts w:hint="default" w:ascii="Times New Roman" w:hAnsi="Times New Roman" w:cs="Times New Roman"/>
@@ -1979,6 +2019,7 @@
           </w:tcPr>
           <w:p>
             <w:pPr>
+              <w:widowControl w:val="0"/>
               <w:jc w:val="center"/>
               <w:rPr>
                 <w:rFonts w:hint="default" w:ascii="Times New Roman" w:hAnsi="Times New Roman" w:cs="Times New Roman"/>
@@ -2002,6 +2043,7 @@
           </w:tcPr>
           <w:p>
             <w:pPr>
+              <w:widowControl w:val="0"/>
               <w:jc w:val="center"/>
               <w:rPr>
                 <w:rFonts w:hint="default" w:ascii="Times New Roman" w:hAnsi="Times New Roman" w:cs="Times New Roman"/>
@@ -2025,6 +2067,7 @@
           </w:tcPr>
           <w:p>
             <w:pPr>
+              <w:widowControl w:val="0"/>
               <w:jc w:val="center"/>
               <w:rPr>
                 <w:rFonts w:hint="default" w:ascii="Times New Roman" w:hAnsi="Times New Roman" w:cs="Times New Roman"/>
@@ -2048,6 +2091,7 @@
           </w:tcPr>
           <w:p>
             <w:pPr>
+              <w:widowControl w:val="0"/>
               <w:jc w:val="center"/>
               <w:rPr>
                 <w:rFonts w:hint="default" w:ascii="Times New Roman" w:hAnsi="Times New Roman" w:cs="Times New Roman"/>
@@ -2071,6 +2115,7 @@
           </w:tcPr>
           <w:p>
             <w:pPr>
+              <w:widowControl w:val="0"/>
               <w:jc w:val="center"/>
               <w:rPr>
                 <w:rFonts w:hint="default" w:ascii="Times New Roman" w:hAnsi="Times New Roman" w:cs="Times New Roman"/>
@@ -2096,12 +2141,13 @@
             <w:insideV w:val="single" w:color="auto" w:sz="6" w:space="0"/>
           </w:tblBorders>
           <w:tblCellMar>
+            <w:top w:w="0" w:type="dxa"/>
             <w:left w:w="108" w:type="dxa"/>
+            <w:bottom w:w="0" w:type="dxa"/>
             <w:right w:w="108" w:type="dxa"/>
           </w:tblCellMar>
         </w:tblPrEx>
         <w:trPr>
-          <w:wAfter w:w="0" w:type="auto"/>
           <w:trHeight w:val="302" w:hRule="atLeast"/>
         </w:trPr>
         <w:tc>
@@ -2114,6 +2160,7 @@
           </w:tcPr>
           <w:p>
             <w:pPr>
+              <w:widowControl w:val="0"/>
               <w:jc w:val="center"/>
               <w:rPr>
                 <w:rFonts w:hint="default" w:ascii="Times New Roman" w:hAnsi="Times New Roman" w:cs="Times New Roman"/>
@@ -2150,6 +2197,7 @@
           </w:tcPr>
           <w:p>
             <w:pPr>
+              <w:widowControl w:val="0"/>
               <w:jc w:val="left"/>
               <w:rPr>
                 <w:rFonts w:hint="default" w:ascii="Times New Roman" w:hAnsi="Times New Roman" w:cs="Times New Roman"/>
@@ -2185,6 +2233,7 @@
           </w:tcPr>
           <w:p>
             <w:pPr>
+              <w:widowControl w:val="0"/>
               <w:jc w:val="center"/>
               <w:rPr>
                 <w:rFonts w:hint="default" w:ascii="Times New Roman" w:hAnsi="Times New Roman" w:cs="Times New Roman"/>
@@ -2209,6 +2258,7 @@
           </w:tcPr>
           <w:p>
             <w:pPr>
+              <w:widowControl w:val="0"/>
               <w:jc w:val="center"/>
               <w:rPr>
                 <w:rFonts w:hint="default" w:ascii="Times New Roman" w:hAnsi="Times New Roman" w:cs="Times New Roman"/>
@@ -2232,6 +2282,7 @@
           </w:tcPr>
           <w:p>
             <w:pPr>
+              <w:widowControl w:val="0"/>
               <w:jc w:val="center"/>
               <w:rPr>
                 <w:rFonts w:hint="default" w:ascii="Times New Roman" w:hAnsi="Times New Roman" w:cs="Times New Roman"/>
@@ -2255,6 +2306,7 @@
           </w:tcPr>
           <w:p>
             <w:pPr>
+              <w:widowControl w:val="0"/>
               <w:jc w:val="center"/>
               <w:rPr>
                 <w:rFonts w:hint="default" w:ascii="Times New Roman" w:hAnsi="Times New Roman" w:cs="Times New Roman"/>
@@ -2278,6 +2330,7 @@
           </w:tcPr>
           <w:p>
             <w:pPr>
+              <w:widowControl w:val="0"/>
               <w:jc w:val="center"/>
               <w:rPr>
                 <w:rFonts w:hint="default" w:ascii="Times New Roman" w:hAnsi="Times New Roman" w:cs="Times New Roman"/>
@@ -2301,6 +2354,7 @@
           </w:tcPr>
           <w:p>
             <w:pPr>
+              <w:widowControl w:val="0"/>
               <w:jc w:val="center"/>
               <w:rPr>
                 <w:rFonts w:hint="default" w:ascii="Times New Roman" w:hAnsi="Times New Roman" w:cs="Times New Roman"/>
@@ -2324,6 +2378,7 @@
           </w:tcPr>
           <w:p>
             <w:pPr>
+              <w:widowControl w:val="0"/>
               <w:jc w:val="center"/>
               <w:rPr>
                 <w:rFonts w:hint="default" w:ascii="Times New Roman" w:hAnsi="Times New Roman" w:cs="Times New Roman"/>
@@ -2347,6 +2402,7 @@
           </w:tcPr>
           <w:p>
             <w:pPr>
+              <w:widowControl w:val="0"/>
               <w:jc w:val="center"/>
               <w:rPr>
                 <w:rFonts w:hint="default" w:ascii="Times New Roman" w:hAnsi="Times New Roman" w:cs="Times New Roman"/>
@@ -2372,12 +2428,13 @@
             <w:insideV w:val="single" w:color="auto" w:sz="6" w:space="0"/>
           </w:tblBorders>
           <w:tblCellMar>
+            <w:top w:w="0" w:type="dxa"/>
             <w:left w:w="108" w:type="dxa"/>
+            <w:bottom w:w="0" w:type="dxa"/>
             <w:right w:w="108" w:type="dxa"/>
           </w:tblCellMar>
         </w:tblPrEx>
         <w:trPr>
-          <w:wAfter w:w="0" w:type="auto"/>
           <w:trHeight w:val="302" w:hRule="atLeast"/>
         </w:trPr>
         <w:tc>
@@ -2390,6 +2447,7 @@
           </w:tcPr>
           <w:p>
             <w:pPr>
+              <w:widowControl w:val="0"/>
               <w:jc w:val="center"/>
               <w:rPr>
                 <w:rFonts w:hint="default" w:ascii="Times New Roman" w:hAnsi="Times New Roman" w:cs="Times New Roman"/>
@@ -2426,6 +2484,7 @@
           </w:tcPr>
           <w:p>
             <w:pPr>
+              <w:widowControl w:val="0"/>
               <w:jc w:val="left"/>
               <w:rPr>
                 <w:rFonts w:hint="default" w:ascii="Times New Roman" w:hAnsi="Times New Roman" w:cs="Times New Roman"/>
@@ -2461,6 +2520,7 @@
           </w:tcPr>
           <w:p>
             <w:pPr>
+              <w:widowControl w:val="0"/>
               <w:jc w:val="center"/>
               <w:rPr>
                 <w:rFonts w:hint="default" w:ascii="Times New Roman" w:hAnsi="Times New Roman" w:cs="Times New Roman"/>
@@ -2485,6 +2545,7 @@
           </w:tcPr>
           <w:p>
             <w:pPr>
+              <w:widowControl w:val="0"/>
               <w:jc w:val="center"/>
               <w:rPr>
                 <w:rFonts w:hint="default" w:ascii="Times New Roman" w:hAnsi="Times New Roman" w:cs="Times New Roman"/>
@@ -2508,6 +2569,7 @@
           </w:tcPr>
           <w:p>
             <w:pPr>
+              <w:widowControl w:val="0"/>
               <w:jc w:val="center"/>
               <w:rPr>
                 <w:rFonts w:hint="default" w:ascii="Times New Roman" w:hAnsi="Times New Roman" w:cs="Times New Roman"/>
@@ -2531,6 +2593,7 @@
           </w:tcPr>
           <w:p>
             <w:pPr>
+              <w:widowControl w:val="0"/>
               <w:jc w:val="center"/>
               <w:rPr>
                 <w:rFonts w:hint="default" w:ascii="Times New Roman" w:hAnsi="Times New Roman" w:cs="Times New Roman"/>
@@ -2554,6 +2617,7 @@
           </w:tcPr>
           <w:p>
             <w:pPr>
+              <w:widowControl w:val="0"/>
               <w:jc w:val="center"/>
               <w:rPr>
                 <w:rFonts w:hint="default" w:ascii="Times New Roman" w:hAnsi="Times New Roman" w:cs="Times New Roman"/>
@@ -2577,6 +2641,7 @@
           </w:tcPr>
           <w:p>
             <w:pPr>
+              <w:widowControl w:val="0"/>
               <w:jc w:val="center"/>
               <w:rPr>
                 <w:rFonts w:hint="default" w:ascii="Times New Roman" w:hAnsi="Times New Roman" w:cs="Times New Roman"/>
@@ -2600,6 +2665,7 @@
           </w:tcPr>
           <w:p>
             <w:pPr>
+              <w:widowControl w:val="0"/>
               <w:jc w:val="center"/>
               <w:rPr>
                 <w:rFonts w:hint="default" w:ascii="Times New Roman" w:hAnsi="Times New Roman" w:cs="Times New Roman"/>
@@ -2623,6 +2689,7 @@
           </w:tcPr>
           <w:p>
             <w:pPr>
+              <w:widowControl w:val="0"/>
               <w:jc w:val="center"/>
               <w:rPr>
                 <w:rFonts w:hint="default" w:ascii="Times New Roman" w:hAnsi="Times New Roman" w:cs="Times New Roman"/>
@@ -2648,12 +2715,13 @@
             <w:insideV w:val="single" w:color="auto" w:sz="6" w:space="0"/>
           </w:tblBorders>
           <w:tblCellMar>
+            <w:top w:w="0" w:type="dxa"/>
             <w:left w:w="108" w:type="dxa"/>
+            <w:bottom w:w="0" w:type="dxa"/>
             <w:right w:w="108" w:type="dxa"/>
           </w:tblCellMar>
         </w:tblPrEx>
         <w:trPr>
-          <w:wAfter w:w="0" w:type="auto"/>
           <w:trHeight w:val="302" w:hRule="atLeast"/>
         </w:trPr>
         <w:tc>
@@ -2666,6 +2734,7 @@
           </w:tcPr>
           <w:p>
             <w:pPr>
+              <w:widowControl w:val="0"/>
               <w:jc w:val="center"/>
               <w:rPr>
                 <w:rFonts w:hint="default" w:ascii="Times New Roman" w:hAnsi="Times New Roman" w:cs="Times New Roman"/>
@@ -2701,6 +2770,7 @@
           </w:tcPr>
           <w:p>
             <w:pPr>
+              <w:widowControl w:val="0"/>
               <w:jc w:val="left"/>
               <w:rPr>
                 <w:rFonts w:hint="default" w:ascii="Times New Roman" w:hAnsi="Times New Roman" w:cs="Times New Roman"/>
@@ -2736,6 +2806,7 @@
           </w:tcPr>
           <w:p>
             <w:pPr>
+              <w:widowControl w:val="0"/>
               <w:jc w:val="center"/>
               <w:rPr>
                 <w:rFonts w:hint="default" w:ascii="Times New Roman" w:hAnsi="Times New Roman" w:cs="Times New Roman"/>
@@ -2759,6 +2830,7 @@
           </w:tcPr>
           <w:p>
             <w:pPr>
+              <w:widowControl w:val="0"/>
               <w:jc w:val="center"/>
               <w:rPr>
                 <w:rFonts w:hint="default" w:ascii="Times New Roman" w:hAnsi="Times New Roman" w:cs="Times New Roman"/>
@@ -2783,6 +2855,7 @@
           </w:tcPr>
           <w:p>
             <w:pPr>
+              <w:widowControl w:val="0"/>
               <w:jc w:val="center"/>
               <w:rPr>
                 <w:rFonts w:hint="default" w:ascii="Times New Roman" w:hAnsi="Times New Roman" w:cs="Times New Roman"/>
@@ -2806,6 +2879,7 @@
           </w:tcPr>
           <w:p>
             <w:pPr>
+              <w:widowControl w:val="0"/>
               <w:jc w:val="center"/>
               <w:rPr>
                 <w:rFonts w:hint="default" w:ascii="Times New Roman" w:hAnsi="Times New Roman" w:cs="Times New Roman"/>
@@ -2829,6 +2903,7 @@
           </w:tcPr>
           <w:p>
             <w:pPr>
+              <w:widowControl w:val="0"/>
               <w:jc w:val="center"/>
               <w:rPr>
                 <w:rFonts w:hint="default" w:ascii="Times New Roman" w:hAnsi="Times New Roman" w:cs="Times New Roman"/>
@@ -2852,6 +2927,7 @@
           </w:tcPr>
           <w:p>
             <w:pPr>
+              <w:widowControl w:val="0"/>
               <w:jc w:val="center"/>
               <w:rPr>
                 <w:rFonts w:hint="default" w:ascii="Times New Roman" w:hAnsi="Times New Roman" w:cs="Times New Roman"/>
@@ -2875,6 +2951,7 @@
           </w:tcPr>
           <w:p>
             <w:pPr>
+              <w:widowControl w:val="0"/>
               <w:jc w:val="center"/>
               <w:rPr>
                 <w:rFonts w:hint="default" w:ascii="Times New Roman" w:hAnsi="Times New Roman" w:cs="Times New Roman"/>
@@ -2898,6 +2975,7 @@
           </w:tcPr>
           <w:p>
             <w:pPr>
+              <w:widowControl w:val="0"/>
               <w:jc w:val="center"/>
               <w:rPr>
                 <w:rFonts w:hint="default" w:ascii="Times New Roman" w:hAnsi="Times New Roman" w:cs="Times New Roman"/>
@@ -2923,12 +3001,13 @@
             <w:insideV w:val="single" w:color="auto" w:sz="6" w:space="0"/>
           </w:tblBorders>
           <w:tblCellMar>
+            <w:top w:w="0" w:type="dxa"/>
             <w:left w:w="108" w:type="dxa"/>
+            <w:bottom w:w="0" w:type="dxa"/>
             <w:right w:w="108" w:type="dxa"/>
           </w:tblCellMar>
         </w:tblPrEx>
         <w:trPr>
-          <w:wAfter w:w="0" w:type="auto"/>
           <w:trHeight w:val="302" w:hRule="atLeast"/>
         </w:trPr>
         <w:tc>
@@ -2941,6 +3020,7 @@
           </w:tcPr>
           <w:p>
             <w:pPr>
+              <w:widowControl w:val="0"/>
               <w:jc w:val="center"/>
               <w:rPr>
                 <w:rFonts w:hint="default" w:ascii="Times New Roman" w:hAnsi="Times New Roman" w:cs="Times New Roman"/>
@@ -2976,6 +3056,7 @@
           </w:tcPr>
           <w:p>
             <w:pPr>
+              <w:widowControl w:val="0"/>
               <w:jc w:val="left"/>
               <w:rPr>
                 <w:rFonts w:hint="default" w:ascii="Times New Roman" w:hAnsi="Times New Roman" w:cs="Times New Roman"/>
@@ -3011,6 +3092,7 @@
           </w:tcPr>
           <w:p>
             <w:pPr>
+              <w:widowControl w:val="0"/>
               <w:jc w:val="center"/>
               <w:rPr>
                 <w:rFonts w:hint="default" w:ascii="Times New Roman" w:hAnsi="Times New Roman" w:cs="Times New Roman"/>
@@ -3034,6 +3116,7 @@
           </w:tcPr>
           <w:p>
             <w:pPr>
+              <w:widowControl w:val="0"/>
               <w:jc w:val="center"/>
               <w:rPr>
                 <w:rFonts w:hint="default" w:ascii="Times New Roman" w:hAnsi="Times New Roman" w:cs="Times New Roman"/>
@@ -3058,6 +3141,7 @@
           </w:tcPr>
           <w:p>
             <w:pPr>
+              <w:widowControl w:val="0"/>
               <w:jc w:val="center"/>
               <w:rPr>
                 <w:rFonts w:hint="default" w:ascii="Times New Roman" w:hAnsi="Times New Roman" w:cs="Times New Roman"/>
@@ -3081,6 +3165,7 @@
           </w:tcPr>
           <w:p>
             <w:pPr>
+              <w:widowControl w:val="0"/>
               <w:jc w:val="center"/>
               <w:rPr>
                 <w:rFonts w:hint="default" w:ascii="Times New Roman" w:hAnsi="Times New Roman" w:cs="Times New Roman"/>
@@ -3104,6 +3189,7 @@
           </w:tcPr>
           <w:p>
             <w:pPr>
+              <w:widowControl w:val="0"/>
               <w:jc w:val="center"/>
               <w:rPr>
                 <w:rFonts w:hint="default" w:ascii="Times New Roman" w:hAnsi="Times New Roman" w:cs="Times New Roman"/>
@@ -3127,6 +3213,7 @@
           </w:tcPr>
           <w:p>
             <w:pPr>
+              <w:widowControl w:val="0"/>
               <w:jc w:val="center"/>
               <w:rPr>
                 <w:rFonts w:hint="default" w:ascii="Times New Roman" w:hAnsi="Times New Roman" w:cs="Times New Roman"/>
@@ -3150,6 +3237,7 @@
           </w:tcPr>
           <w:p>
             <w:pPr>
+              <w:widowControl w:val="0"/>
               <w:jc w:val="center"/>
               <w:rPr>
                 <w:rFonts w:hint="default" w:ascii="Times New Roman" w:hAnsi="Times New Roman" w:cs="Times New Roman"/>
@@ -3173,6 +3261,7 @@
           </w:tcPr>
           <w:p>
             <w:pPr>
+              <w:widowControl w:val="0"/>
               <w:jc w:val="center"/>
               <w:rPr>
                 <w:rFonts w:hint="default" w:ascii="Times New Roman" w:hAnsi="Times New Roman" w:cs="Times New Roman"/>
@@ -3198,12 +3287,13 @@
             <w:insideV w:val="single" w:color="auto" w:sz="6" w:space="0"/>
           </w:tblBorders>
           <w:tblCellMar>
+            <w:top w:w="0" w:type="dxa"/>
             <w:left w:w="108" w:type="dxa"/>
+            <w:bottom w:w="0" w:type="dxa"/>
             <w:right w:w="108" w:type="dxa"/>
           </w:tblCellMar>
         </w:tblPrEx>
         <w:trPr>
-          <w:wAfter w:w="0" w:type="auto"/>
           <w:trHeight w:val="302" w:hRule="atLeast"/>
         </w:trPr>
         <w:tc>
@@ -3217,6 +3307,7 @@
           </w:tcPr>
           <w:p>
             <w:pPr>
+              <w:widowControl w:val="0"/>
               <w:jc w:val="left"/>
               <w:rPr>
                 <w:rFonts w:hint="default" w:ascii="Times New Roman" w:hAnsi="Times New Roman" w:cs="Times New Roman"/>
@@ -3254,12 +3345,13 @@
             <w:insideV w:val="single" w:color="auto" w:sz="6" w:space="0"/>
           </w:tblBorders>
           <w:tblCellMar>
+            <w:top w:w="0" w:type="dxa"/>
             <w:left w:w="108" w:type="dxa"/>
+            <w:bottom w:w="0" w:type="dxa"/>
             <w:right w:w="108" w:type="dxa"/>
           </w:tblCellMar>
         </w:tblPrEx>
         <w:trPr>
-          <w:wAfter w:w="0" w:type="auto"/>
           <w:trHeight w:val="302" w:hRule="atLeast"/>
         </w:trPr>
         <w:tc>
@@ -3272,6 +3364,7 @@
           </w:tcPr>
           <w:p>
             <w:pPr>
+              <w:widowControl w:val="0"/>
               <w:jc w:val="center"/>
               <w:rPr>
                 <w:rFonts w:hint="default" w:ascii="Times New Roman" w:hAnsi="Times New Roman" w:cs="Times New Roman"/>
@@ -3308,6 +3401,7 @@
           </w:tcPr>
           <w:p>
             <w:pPr>
+              <w:widowControl w:val="0"/>
               <w:jc w:val="left"/>
               <w:rPr>
                 <w:rFonts w:hint="default" w:ascii="Times New Roman" w:hAnsi="Times New Roman" w:cs="Times New Roman"/>
@@ -3343,6 +3437,7 @@
           </w:tcPr>
           <w:p>
             <w:pPr>
+              <w:widowControl w:val="0"/>
               <w:jc w:val="center"/>
               <w:rPr>
                 <w:rFonts w:hint="default" w:ascii="Times New Roman" w:hAnsi="Times New Roman" w:cs="Times New Roman"/>
@@ -3366,6 +3461,7 @@
           </w:tcPr>
           <w:p>
             <w:pPr>
+              <w:widowControl w:val="0"/>
               <w:jc w:val="center"/>
               <w:rPr>
                 <w:rFonts w:hint="default" w:ascii="Times New Roman" w:hAnsi="Times New Roman" w:cs="Times New Roman"/>
@@ -3389,6 +3485,7 @@
           </w:tcPr>
           <w:p>
             <w:pPr>
+              <w:widowControl w:val="0"/>
               <w:jc w:val="center"/>
               <w:rPr>
                 <w:rFonts w:hint="default" w:ascii="Times New Roman" w:hAnsi="Times New Roman" w:cs="Times New Roman"/>
@@ -3413,6 +3510,7 @@
           </w:tcPr>
           <w:p>
             <w:pPr>
+              <w:widowControl w:val="0"/>
               <w:jc w:val="center"/>
               <w:rPr>
                 <w:rFonts w:hint="default" w:ascii="Times New Roman" w:hAnsi="Times New Roman" w:cs="Times New Roman"/>
@@ -3436,6 +3534,7 @@
           </w:tcPr>
           <w:p>
             <w:pPr>
+              <w:widowControl w:val="0"/>
               <w:jc w:val="center"/>
               <w:rPr>
                 <w:rFonts w:hint="default" w:ascii="Times New Roman" w:hAnsi="Times New Roman" w:cs="Times New Roman"/>
@@ -3459,6 +3558,7 @@
           </w:tcPr>
           <w:p>
             <w:pPr>
+              <w:widowControl w:val="0"/>
               <w:jc w:val="center"/>
               <w:rPr>
                 <w:rFonts w:hint="default" w:ascii="Times New Roman" w:hAnsi="Times New Roman" w:cs="Times New Roman"/>
@@ -3482,6 +3582,7 @@
           </w:tcPr>
           <w:p>
             <w:pPr>
+              <w:widowControl w:val="0"/>
               <w:jc w:val="center"/>
               <w:rPr>
                 <w:rFonts w:hint="default" w:ascii="Times New Roman" w:hAnsi="Times New Roman" w:cs="Times New Roman"/>
@@ -3505,6 +3606,7 @@
           </w:tcPr>
           <w:p>
             <w:pPr>
+              <w:widowControl w:val="0"/>
               <w:jc w:val="center"/>
               <w:rPr>
                 <w:rFonts w:hint="default" w:ascii="Times New Roman" w:hAnsi="Times New Roman" w:cs="Times New Roman"/>
@@ -3530,12 +3632,13 @@
             <w:insideV w:val="single" w:color="auto" w:sz="6" w:space="0"/>
           </w:tblBorders>
           <w:tblCellMar>
+            <w:top w:w="0" w:type="dxa"/>
             <w:left w:w="108" w:type="dxa"/>
+            <w:bottom w:w="0" w:type="dxa"/>
             <w:right w:w="108" w:type="dxa"/>
           </w:tblCellMar>
         </w:tblPrEx>
         <w:trPr>
-          <w:wAfter w:w="0" w:type="auto"/>
           <w:trHeight w:val="302" w:hRule="atLeast"/>
         </w:trPr>
         <w:tc>
@@ -3548,6 +3651,7 @@
           </w:tcPr>
           <w:p>
             <w:pPr>
+              <w:widowControl w:val="0"/>
               <w:jc w:val="center"/>
               <w:rPr>
                 <w:rFonts w:hint="default" w:ascii="Times New Roman" w:hAnsi="Times New Roman" w:cs="Times New Roman"/>
@@ -3584,6 +3688,7 @@
           </w:tcPr>
           <w:p>
             <w:pPr>
+              <w:widowControl w:val="0"/>
               <w:jc w:val="left"/>
               <w:rPr>
                 <w:rFonts w:hint="default" w:ascii="Times New Roman" w:hAnsi="Times New Roman" w:cs="Times New Roman"/>
@@ -3619,6 +3724,7 @@
           </w:tcPr>
           <w:p>
             <w:pPr>
+              <w:widowControl w:val="0"/>
               <w:jc w:val="center"/>
               <w:rPr>
                 <w:rFonts w:hint="default" w:ascii="Times New Roman" w:hAnsi="Times New Roman" w:cs="Times New Roman"/>
@@ -3642,6 +3748,7 @@
           </w:tcPr>
           <w:p>
             <w:pPr>
+              <w:widowControl w:val="0"/>
               <w:jc w:val="center"/>
               <w:rPr>
                 <w:rFonts w:hint="default" w:ascii="Times New Roman" w:hAnsi="Times New Roman" w:cs="Times New Roman"/>
@@ -3665,6 +3772,7 @@
           </w:tcPr>
           <w:p>
             <w:pPr>
+              <w:widowControl w:val="0"/>
               <w:jc w:val="center"/>
               <w:rPr>
                 <w:rFonts w:hint="default" w:ascii="Times New Roman" w:hAnsi="Times New Roman" w:cs="Times New Roman"/>
@@ -3689,6 +3797,7 @@
           </w:tcPr>
           <w:p>
             <w:pPr>
+              <w:widowControl w:val="0"/>
               <w:jc w:val="center"/>
               <w:rPr>
                 <w:rFonts w:hint="default" w:ascii="Times New Roman" w:hAnsi="Times New Roman" w:cs="Times New Roman"/>
@@ -3712,6 +3821,7 @@
           </w:tcPr>
           <w:p>
             <w:pPr>
+              <w:widowControl w:val="0"/>
               <w:jc w:val="center"/>
               <w:rPr>
                 <w:rFonts w:hint="default" w:ascii="Times New Roman" w:hAnsi="Times New Roman" w:cs="Times New Roman"/>
@@ -3735,6 +3845,7 @@
           </w:tcPr>
           <w:p>
             <w:pPr>
+              <w:widowControl w:val="0"/>
               <w:jc w:val="center"/>
               <w:rPr>
                 <w:rFonts w:hint="default" w:ascii="Times New Roman" w:hAnsi="Times New Roman" w:cs="Times New Roman"/>
@@ -3758,6 +3869,7 @@
           </w:tcPr>
           <w:p>
             <w:pPr>
+              <w:widowControl w:val="0"/>
               <w:jc w:val="center"/>
               <w:rPr>
                 <w:rFonts w:hint="default" w:ascii="Times New Roman" w:hAnsi="Times New Roman" w:cs="Times New Roman"/>
@@ -3781,6 +3893,7 @@
           </w:tcPr>
           <w:p>
             <w:pPr>
+              <w:widowControl w:val="0"/>
               <w:jc w:val="center"/>
               <w:rPr>
                 <w:rFonts w:hint="default" w:ascii="Times New Roman" w:hAnsi="Times New Roman" w:cs="Times New Roman"/>
@@ -3806,12 +3919,13 @@
             <w:insideV w:val="single" w:color="auto" w:sz="6" w:space="0"/>
           </w:tblBorders>
           <w:tblCellMar>
+            <w:top w:w="0" w:type="dxa"/>
             <w:left w:w="108" w:type="dxa"/>
+            <w:bottom w:w="0" w:type="dxa"/>
             <w:right w:w="108" w:type="dxa"/>
           </w:tblCellMar>
         </w:tblPrEx>
         <w:trPr>
-          <w:wAfter w:w="0" w:type="auto"/>
           <w:trHeight w:val="302" w:hRule="atLeast"/>
         </w:trPr>
         <w:tc>
@@ -3824,6 +3938,7 @@
           </w:tcPr>
           <w:p>
             <w:pPr>
+              <w:widowControl w:val="0"/>
               <w:jc w:val="center"/>
               <w:rPr>
                 <w:rFonts w:hint="default" w:ascii="Times New Roman" w:hAnsi="Times New Roman" w:cs="Times New Roman"/>
@@ -3860,6 +3975,7 @@
           </w:tcPr>
           <w:p>
             <w:pPr>
+              <w:widowControl w:val="0"/>
               <w:jc w:val="left"/>
               <w:rPr>
                 <w:rFonts w:hint="default" w:ascii="Times New Roman" w:hAnsi="Times New Roman" w:cs="Times New Roman"/>
@@ -3895,6 +4011,7 @@
           </w:tcPr>
           <w:p>
             <w:pPr>
+              <w:widowControl w:val="0"/>
               <w:jc w:val="center"/>
               <w:rPr>
                 <w:rFonts w:hint="default" w:ascii="Times New Roman" w:hAnsi="Times New Roman" w:cs="Times New Roman"/>
@@ -3918,6 +4035,7 @@
           </w:tcPr>
           <w:p>
             <w:pPr>
+              <w:widowControl w:val="0"/>
               <w:jc w:val="center"/>
               <w:rPr>
                 <w:rFonts w:hint="default" w:ascii="Times New Roman" w:hAnsi="Times New Roman" w:cs="Times New Roman"/>
@@ -3941,6 +4059,7 @@
           </w:tcPr>
           <w:p>
             <w:pPr>
+              <w:widowControl w:val="0"/>
               <w:jc w:val="center"/>
               <w:rPr>
                 <w:rFonts w:hint="default" w:ascii="Times New Roman" w:hAnsi="Times New Roman" w:cs="Times New Roman"/>
@@ -3964,6 +4083,7 @@
           </w:tcPr>
           <w:p>
             <w:pPr>
+              <w:widowControl w:val="0"/>
               <w:jc w:val="center"/>
               <w:rPr>
                 <w:rFonts w:hint="default" w:ascii="Times New Roman" w:hAnsi="Times New Roman" w:cs="Times New Roman"/>
@@ -3988,6 +4108,7 @@
           </w:tcPr>
           <w:p>
             <w:pPr>
+              <w:widowControl w:val="0"/>
               <w:jc w:val="center"/>
               <w:rPr>
                 <w:rFonts w:hint="default" w:ascii="Times New Roman" w:hAnsi="Times New Roman" w:cs="Times New Roman"/>
@@ -4012,6 +4133,7 @@
           </w:tcPr>
           <w:p>
             <w:pPr>
+              <w:widowControl w:val="0"/>
               <w:jc w:val="center"/>
               <w:rPr>
                 <w:rFonts w:hint="default" w:ascii="Times New Roman" w:hAnsi="Times New Roman" w:cs="Times New Roman"/>
@@ -4035,6 +4157,7 @@
           </w:tcPr>
           <w:p>
             <w:pPr>
+              <w:widowControl w:val="0"/>
               <w:jc w:val="center"/>
               <w:rPr>
                 <w:rFonts w:hint="default" w:ascii="Times New Roman" w:hAnsi="Times New Roman" w:cs="Times New Roman"/>
@@ -4058,6 +4181,7 @@
           </w:tcPr>
           <w:p>
             <w:pPr>
+              <w:widowControl w:val="0"/>
               <w:jc w:val="center"/>
               <w:rPr>
                 <w:rFonts w:hint="default" w:ascii="Times New Roman" w:hAnsi="Times New Roman" w:cs="Times New Roman"/>
@@ -4083,12 +4207,13 @@
             <w:insideV w:val="single" w:color="auto" w:sz="6" w:space="0"/>
           </w:tblBorders>
           <w:tblCellMar>
+            <w:top w:w="0" w:type="dxa"/>
             <w:left w:w="108" w:type="dxa"/>
+            <w:bottom w:w="0" w:type="dxa"/>
             <w:right w:w="108" w:type="dxa"/>
           </w:tblCellMar>
         </w:tblPrEx>
         <w:trPr>
-          <w:wAfter w:w="0" w:type="auto"/>
           <w:trHeight w:val="302" w:hRule="atLeast"/>
         </w:trPr>
         <w:tc>
@@ -4101,6 +4226,7 @@
           </w:tcPr>
           <w:p>
             <w:pPr>
+              <w:widowControl w:val="0"/>
               <w:jc w:val="center"/>
               <w:rPr>
                 <w:rFonts w:hint="default" w:ascii="Times New Roman" w:hAnsi="Times New Roman" w:cs="Times New Roman"/>
@@ -4137,6 +4263,7 @@
           </w:tcPr>
           <w:p>
             <w:pPr>
+              <w:widowControl w:val="0"/>
               <w:jc w:val="left"/>
               <w:rPr>
                 <w:rFonts w:hint="default" w:ascii="Times New Roman" w:hAnsi="Times New Roman" w:cs="Times New Roman"/>
@@ -4172,6 +4299,7 @@
           </w:tcPr>
           <w:p>
             <w:pPr>
+              <w:widowControl w:val="0"/>
               <w:jc w:val="center"/>
               <w:rPr>
                 <w:rFonts w:hint="default" w:ascii="Times New Roman" w:hAnsi="Times New Roman" w:cs="Times New Roman"/>
@@ -4195,6 +4323,7 @@
           </w:tcPr>
           <w:p>
             <w:pPr>
+              <w:widowControl w:val="0"/>
               <w:jc w:val="center"/>
               <w:rPr>
                 <w:rFonts w:hint="default" w:ascii="Times New Roman" w:hAnsi="Times New Roman" w:cs="Times New Roman"/>
@@ -4218,6 +4347,7 @@
           </w:tcPr>
           <w:p>
             <w:pPr>
+              <w:widowControl w:val="0"/>
               <w:jc w:val="center"/>
               <w:rPr>
                 <w:rFonts w:hint="default" w:ascii="Times New Roman" w:hAnsi="Times New Roman" w:cs="Times New Roman"/>
@@ -4241,6 +4371,7 @@
           </w:tcPr>
           <w:p>
             <w:pPr>
+              <w:widowControl w:val="0"/>
               <w:jc w:val="center"/>
               <w:rPr>
                 <w:rFonts w:hint="default" w:ascii="Times New Roman" w:hAnsi="Times New Roman" w:cs="Times New Roman"/>
@@ -4264,6 +4395,7 @@
           </w:tcPr>
           <w:p>
             <w:pPr>
+              <w:widowControl w:val="0"/>
               <w:jc w:val="center"/>
               <w:rPr>
                 <w:rFonts w:hint="default" w:ascii="Times New Roman" w:hAnsi="Times New Roman" w:cs="Times New Roman"/>
@@ -4287,6 +4419,7 @@
           </w:tcPr>
           <w:p>
             <w:pPr>
+              <w:widowControl w:val="0"/>
               <w:jc w:val="center"/>
               <w:rPr>
                 <w:rFonts w:hint="default" w:ascii="Times New Roman" w:hAnsi="Times New Roman" w:cs="Times New Roman"/>
@@ -4311,6 +4444,7 @@
           </w:tcPr>
           <w:p>
             <w:pPr>
+              <w:widowControl w:val="0"/>
               <w:jc w:val="center"/>
               <w:rPr>
                 <w:rFonts w:hint="default" w:ascii="Times New Roman" w:hAnsi="Times New Roman" w:cs="Times New Roman"/>
@@ -4334,6 +4468,7 @@
           </w:tcPr>
           <w:p>
             <w:pPr>
+              <w:widowControl w:val="0"/>
               <w:jc w:val="center"/>
               <w:rPr>
                 <w:rFonts w:hint="default" w:ascii="Times New Roman" w:hAnsi="Times New Roman" w:cs="Times New Roman"/>
@@ -4359,12 +4494,13 @@
             <w:insideV w:val="single" w:color="auto" w:sz="6" w:space="0"/>
           </w:tblBorders>
           <w:tblCellMar>
+            <w:top w:w="0" w:type="dxa"/>
             <w:left w:w="108" w:type="dxa"/>
+            <w:bottom w:w="0" w:type="dxa"/>
             <w:right w:w="108" w:type="dxa"/>
           </w:tblCellMar>
         </w:tblPrEx>
         <w:trPr>
-          <w:wAfter w:w="0" w:type="auto"/>
           <w:trHeight w:val="302" w:hRule="atLeast"/>
         </w:trPr>
         <w:tc>
@@ -4377,6 +4513,7 @@
           </w:tcPr>
           <w:p>
             <w:pPr>
+              <w:widowControl w:val="0"/>
               <w:jc w:val="center"/>
               <w:rPr>
                 <w:rFonts w:hint="default" w:ascii="Times New Roman" w:hAnsi="Times New Roman" w:cs="Times New Roman"/>
@@ -4412,6 +4549,7 @@
           </w:tcPr>
           <w:p>
             <w:pPr>
+              <w:widowControl w:val="0"/>
               <w:jc w:val="left"/>
               <w:rPr>
                 <w:rFonts w:hint="default" w:ascii="Times New Roman" w:hAnsi="Times New Roman" w:cs="Times New Roman"/>
@@ -4447,6 +4585,7 @@
           </w:tcPr>
           <w:p>
             <w:pPr>
+              <w:widowControl w:val="0"/>
               <w:jc w:val="center"/>
               <w:rPr>
                 <w:rFonts w:hint="default" w:ascii="Times New Roman" w:hAnsi="Times New Roman" w:cs="Times New Roman"/>
@@ -4470,6 +4609,7 @@
           </w:tcPr>
           <w:p>
             <w:pPr>
+              <w:widowControl w:val="0"/>
               <w:jc w:val="center"/>
               <w:rPr>
                 <w:rFonts w:hint="default" w:ascii="Times New Roman" w:hAnsi="Times New Roman" w:cs="Times New Roman"/>
@@ -4493,6 +4633,7 @@
           </w:tcPr>
           <w:p>
             <w:pPr>
+              <w:widowControl w:val="0"/>
               <w:jc w:val="center"/>
               <w:rPr>
                 <w:rFonts w:hint="default" w:ascii="Times New Roman" w:hAnsi="Times New Roman" w:cs="Times New Roman"/>
@@ -4516,6 +4657,7 @@
           </w:tcPr>
           <w:p>
             <w:pPr>
+              <w:widowControl w:val="0"/>
               <w:jc w:val="center"/>
               <w:rPr>
                 <w:rFonts w:hint="default" w:ascii="Times New Roman" w:hAnsi="Times New Roman" w:cs="Times New Roman"/>
@@ -4539,6 +4681,7 @@
           </w:tcPr>
           <w:p>
             <w:pPr>
+              <w:widowControl w:val="0"/>
               <w:jc w:val="center"/>
               <w:rPr>
                 <w:rFonts w:hint="default" w:ascii="Times New Roman" w:hAnsi="Times New Roman" w:cs="Times New Roman"/>
@@ -4562,6 +4705,7 @@
           </w:tcPr>
           <w:p>
             <w:pPr>
+              <w:widowControl w:val="0"/>
               <w:jc w:val="center"/>
               <w:rPr>
                 <w:rFonts w:hint="default" w:ascii="Times New Roman" w:hAnsi="Times New Roman" w:cs="Times New Roman"/>
@@ -4585,6 +4729,7 @@
           </w:tcPr>
           <w:p>
             <w:pPr>
+              <w:widowControl w:val="0"/>
               <w:jc w:val="center"/>
               <w:rPr>
                 <w:rFonts w:hint="default" w:ascii="Times New Roman" w:hAnsi="Times New Roman" w:cs="Times New Roman"/>
@@ -4609,6 +4754,7 @@
           </w:tcPr>
           <w:p>
             <w:pPr>
+              <w:widowControl w:val="0"/>
               <w:jc w:val="center"/>
               <w:rPr>
                 <w:rFonts w:hint="default" w:ascii="Times New Roman" w:hAnsi="Times New Roman" w:cs="Times New Roman"/>
@@ -5213,9 +5359,6 @@
                                 <w:bCs w:val="0"/>
                                 <w:color w:val="000000" w:themeColor="text1"/>
                                 <w:lang w:val="en-MY"/>
-                                <w14:textOutline w14:w="9525">
-                                  <w14:round/>
-                                </w14:textOutline>
                                 <w14:textFill>
                                   <w14:solidFill>
                                     <w14:schemeClr w14:val="tx1"/>
@@ -5230,9 +5373,6 @@
                                 <w:bCs w:val="0"/>
                                 <w:color w:val="000000" w:themeColor="text1"/>
                                 <w:lang w:val="en-MY"/>
-                                <w14:textOutline w14:w="9525">
-                                  <w14:round/>
-                                </w14:textOutline>
                                 <w14:textFill>
                                   <w14:solidFill>
                                     <w14:schemeClr w14:val="tx1"/>
@@ -5271,9 +5411,6 @@
                           <w:bCs w:val="0"/>
                           <w:color w:val="000000" w:themeColor="text1"/>
                           <w:lang w:val="en-MY"/>
-                          <w14:textOutline w14:w="9525">
-                            <w14:round/>
-                          </w14:textOutline>
                           <w14:textFill>
                             <w14:solidFill>
                               <w14:schemeClr w14:val="tx1"/>
@@ -5288,9 +5425,6 @@
                           <w:bCs w:val="0"/>
                           <w:color w:val="000000" w:themeColor="text1"/>
                           <w:lang w:val="en-MY"/>
-                          <w14:textOutline w14:w="9525">
-                            <w14:round/>
-                          </w14:textOutline>
                           <w14:textFill>
                             <w14:solidFill>
                               <w14:schemeClr w14:val="tx1"/>
@@ -5829,9 +5963,6 @@
                                 <w:rFonts w:hint="default"/>
                                 <w:color w:val="000000" w:themeColor="text1"/>
                                 <w:lang w:val="en-MY"/>
-                                <w14:textOutline w14:w="9525">
-                                  <w14:round/>
-                                </w14:textOutline>
                                 <w14:textFill>
                                   <w14:solidFill>
                                     <w14:schemeClr w14:val="tx1"/>
@@ -5844,9 +5975,6 @@
                                 <w:rFonts w:hint="default"/>
                                 <w:color w:val="000000" w:themeColor="text1"/>
                                 <w:lang w:val="en-MY"/>
-                                <w14:textOutline w14:w="9525">
-                                  <w14:round/>
-                                </w14:textOutline>
                                 <w14:textFill>
                                   <w14:solidFill>
                                     <w14:schemeClr w14:val="tx1"/>
@@ -5883,9 +6011,6 @@
                           <w:rFonts w:hint="default"/>
                           <w:color w:val="000000" w:themeColor="text1"/>
                           <w:lang w:val="en-MY"/>
-                          <w14:textOutline w14:w="9525">
-                            <w14:round/>
-                          </w14:textOutline>
                           <w14:textFill>
                             <w14:solidFill>
                               <w14:schemeClr w14:val="tx1"/>
@@ -5898,9 +6023,6 @@
                           <w:rFonts w:hint="default"/>
                           <w:color w:val="000000" w:themeColor="text1"/>
                           <w:lang w:val="en-MY"/>
-                          <w14:textOutline w14:w="9525">
-                            <w14:round/>
-                          </w14:textOutline>
                           <w14:textFill>
                             <w14:solidFill>
                               <w14:schemeClr w14:val="tx1"/>
@@ -8223,8 +8345,6 @@
           <w:lang w:val="en-MY"/>
         </w:rPr>
       </w:pPr>
-      <w:bookmarkStart w:id="0" w:name="_GoBack"/>
-      <w:bookmarkEnd w:id="0"/>
       <w:r>
         <w:rPr>
           <w:sz w:val="24"/>
@@ -12261,7 +12381,7 @@
     <w:lsdException w:qFormat="1" w:unhideWhenUsed="0" w:uiPriority="0" w:semiHidden="0" w:name="Title"/>
     <w:lsdException w:unhideWhenUsed="0" w:uiPriority="0" w:semiHidden="0" w:name="Closing"/>
     <w:lsdException w:unhideWhenUsed="0" w:uiPriority="0" w:semiHidden="0" w:name="Signature"/>
-    <w:lsdException w:unhideWhenUsed="0" w:uiPriority="0" w:name="Default Paragraph Font"/>
+    <w:lsdException w:qFormat="1" w:unhideWhenUsed="0" w:uiPriority="0" w:name="Default Paragraph Font"/>
     <w:lsdException w:unhideWhenUsed="0" w:uiPriority="0" w:semiHidden="0" w:name="Body Text"/>
     <w:lsdException w:unhideWhenUsed="0" w:uiPriority="0" w:semiHidden="0" w:name="Body Text Indent"/>
     <w:lsdException w:unhideWhenUsed="0" w:uiPriority="0" w:semiHidden="0" w:name="List Continue"/>
@@ -12457,6 +12577,7 @@
   <w:style w:type="character" w:default="1" w:styleId="2">
     <w:name w:val="Default Paragraph Font"/>
     <w:semiHidden/>
+    <w:qFormat/>
     <w:uiPriority w:val="0"/>
   </w:style>
   <w:style w:type="table" w:default="1" w:styleId="3">

</xml_diff>

<commit_message>
doing the login page
</commit_message>
<xml_diff>
--- a/Kerja Kursus.docx
+++ b/Kerja Kursus.docx
@@ -3334,12 +3334,6 @@
             <w:insideH w:val="single" w:color="auto" w:sz="6" w:space="0"/>
             <w:insideV w:val="single" w:color="auto" w:sz="6" w:space="0"/>
           </w:tblBorders>
-          <w:tblCellMar>
-            <w:top w:w="0" w:type="dxa"/>
-            <w:left w:w="108" w:type="dxa"/>
-            <w:bottom w:w="0" w:type="dxa"/>
-            <w:right w:w="108" w:type="dxa"/>
-          </w:tblCellMar>
         </w:tblPrEx>
         <w:trPr>
           <w:trHeight w:val="302" w:hRule="atLeast"/>
@@ -28831,6 +28825,7 @@
             <w:insideH w:val="single" w:color="auto" w:sz="4" w:space="0"/>
             <w:insideV w:val="single" w:color="auto" w:sz="4" w:space="0"/>
           </w:tblBorders>
+          <w:shd w:val="clear" w:color="auto" w:fill="auto"/>
           <w:tblCellMar>
             <w:top w:w="0" w:type="dxa"/>
             <w:left w:w="108" w:type="dxa"/>
@@ -29147,297 +29142,6 @@
                 </w14:textFill>
               </w:rPr>
               <w:t>Nama_Kelas</w:t>
-            </w:r>
-          </w:p>
-        </w:tc>
-      </w:tr>
-      <w:tr>
-        <w:tblPrEx>
-          <w:tblBorders>
-            <w:top w:val="single" w:color="auto" w:sz="4" w:space="0"/>
-            <w:left w:val="single" w:color="auto" w:sz="4" w:space="0"/>
-            <w:bottom w:val="single" w:color="auto" w:sz="4" w:space="0"/>
-            <w:right w:val="single" w:color="auto" w:sz="4" w:space="0"/>
-            <w:insideH w:val="single" w:color="auto" w:sz="4" w:space="0"/>
-            <w:insideV w:val="single" w:color="auto" w:sz="4" w:space="0"/>
-          </w:tblBorders>
-          <w:tblCellMar>
-            <w:top w:w="0" w:type="dxa"/>
-            <w:left w:w="108" w:type="dxa"/>
-            <w:bottom w:w="0" w:type="dxa"/>
-            <w:right w:w="108" w:type="dxa"/>
-          </w:tblCellMar>
-        </w:tblPrEx>
-        <w:trPr>
-          <w:trHeight w:val="562" w:hRule="atLeast"/>
-        </w:trPr>
-        <w:tc>
-          <w:tcPr>
-            <w:tcW w:w="572" w:type="pct"/>
-            <w:tcBorders>
-              <w:top w:val="single" w:color="auto" w:sz="4" w:space="0"/>
-              <w:left w:val="single" w:color="auto" w:sz="4" w:space="0"/>
-              <w:bottom w:val="single" w:color="auto" w:sz="4" w:space="0"/>
-              <w:right w:val="single" w:color="auto" w:sz="4" w:space="0"/>
-            </w:tcBorders>
-            <w:shd w:val="clear" w:color="auto" w:fill="auto"/>
-            <w:vAlign w:val="top"/>
-          </w:tcPr>
-          <w:p>
-            <w:pPr>
-              <w:keepNext w:val="0"/>
-              <w:keepLines w:val="0"/>
-              <w:widowControl/>
-              <w:suppressLineNumbers w:val="0"/>
-              <w:spacing w:before="0" w:beforeAutospacing="0" w:after="0" w:afterAutospacing="0"/>
-              <w:ind w:left="0" w:right="0"/>
-              <w:jc w:val="center"/>
-              <w:rPr>
-                <w:rFonts w:hint="default" w:ascii="Times New Roman" w:hAnsi="Times New Roman" w:eastAsia="SimSun" w:cs="Times New Roman"/>
-                <w:b w:val="0"/>
-                <w:bCs w:val="0"/>
-                <w:sz w:val="24"/>
-                <w:szCs w:val="24"/>
-              </w:rPr>
-            </w:pPr>
-            <w:r>
-              <w:rPr>
-                <w:rFonts w:hint="default" w:ascii="Times New Roman" w:hAnsi="Times New Roman" w:eastAsia="SimSun" w:cs="Times New Roman"/>
-                <w:b w:val="0"/>
-                <w:bCs w:val="0"/>
-                <w:kern w:val="0"/>
-                <w:sz w:val="24"/>
-                <w:szCs w:val="24"/>
-                <w:lang w:val="en-US" w:eastAsia="zh-CN" w:bidi="ar"/>
-              </w:rPr>
-              <w:t>1</w:t>
-            </w:r>
-          </w:p>
-        </w:tc>
-        <w:tc>
-          <w:tcPr>
-            <w:tcW w:w="757" w:type="pct"/>
-            <w:tcBorders>
-              <w:top w:val="single" w:color="auto" w:sz="4" w:space="0"/>
-              <w:left w:val="single" w:color="auto" w:sz="4" w:space="0"/>
-              <w:bottom w:val="single" w:color="auto" w:sz="4" w:space="0"/>
-              <w:right w:val="single" w:color="auto" w:sz="4" w:space="0"/>
-            </w:tcBorders>
-            <w:shd w:val="clear" w:color="auto" w:fill="auto"/>
-            <w:vAlign w:val="top"/>
-          </w:tcPr>
-          <w:p>
-            <w:pPr>
-              <w:keepNext w:val="0"/>
-              <w:keepLines w:val="0"/>
-              <w:widowControl/>
-              <w:suppressLineNumbers w:val="0"/>
-              <w:spacing w:before="0" w:beforeAutospacing="0" w:after="0" w:afterAutospacing="0"/>
-              <w:ind w:left="0" w:right="0"/>
-              <w:jc w:val="center"/>
-              <w:rPr>
-                <w:rFonts w:hint="default" w:ascii="Times New Roman" w:hAnsi="Times New Roman" w:eastAsia="SimSun" w:cs="Times New Roman"/>
-                <w:b w:val="0"/>
-                <w:bCs w:val="0"/>
-                <w:sz w:val="24"/>
-                <w:szCs w:val="24"/>
-              </w:rPr>
-            </w:pPr>
-            <w:r>
-              <w:rPr>
-                <w:rFonts w:hint="default" w:ascii="Times New Roman" w:hAnsi="Times New Roman" w:eastAsia="SimSun" w:cs="Times New Roman"/>
-                <w:b w:val="0"/>
-                <w:bCs w:val="0"/>
-                <w:kern w:val="0"/>
-                <w:sz w:val="24"/>
-                <w:szCs w:val="24"/>
-                <w:lang w:val="en-US" w:eastAsia="zh-CN" w:bidi="ar"/>
-              </w:rPr>
-              <w:t>Aniruddha Brunello</w:t>
-            </w:r>
-          </w:p>
-        </w:tc>
-        <w:tc>
-          <w:tcPr>
-            <w:tcW w:w="983" w:type="pct"/>
-            <w:tcBorders>
-              <w:top w:val="single" w:color="auto" w:sz="4" w:space="0"/>
-              <w:left w:val="single" w:color="auto" w:sz="4" w:space="0"/>
-              <w:bottom w:val="single" w:color="auto" w:sz="4" w:space="0"/>
-              <w:right w:val="single" w:color="auto" w:sz="4" w:space="0"/>
-            </w:tcBorders>
-            <w:shd w:val="clear" w:color="auto" w:fill="auto"/>
-            <w:vAlign w:val="top"/>
-          </w:tcPr>
-          <w:p>
-            <w:pPr>
-              <w:keepNext w:val="0"/>
-              <w:keepLines w:val="0"/>
-              <w:widowControl/>
-              <w:suppressLineNumbers w:val="0"/>
-              <w:spacing w:before="0" w:beforeAutospacing="0" w:after="0" w:afterAutospacing="0"/>
-              <w:ind w:left="0" w:right="0"/>
-              <w:jc w:val="center"/>
-              <w:rPr>
-                <w:rFonts w:hint="default" w:ascii="Times New Roman" w:hAnsi="Times New Roman" w:eastAsia="SimSun" w:cs="Times New Roman"/>
-                <w:b w:val="0"/>
-                <w:bCs w:val="0"/>
-                <w:sz w:val="24"/>
-                <w:szCs w:val="24"/>
-              </w:rPr>
-            </w:pPr>
-            <w:r>
-              <w:rPr>
-                <w:rFonts w:hint="default" w:ascii="Times New Roman" w:hAnsi="Times New Roman" w:eastAsia="SimSun" w:cs="Times New Roman"/>
-                <w:b w:val="0"/>
-                <w:bCs w:val="0"/>
-                <w:kern w:val="0"/>
-                <w:sz w:val="24"/>
-                <w:szCs w:val="24"/>
-                <w:lang w:val="en-US" w:eastAsia="zh-CN" w:bidi="ar"/>
-              </w:rPr>
-              <w:t>Abc123</w:t>
-            </w:r>
-          </w:p>
-        </w:tc>
-        <w:tc>
-          <w:tcPr>
-            <w:tcW w:w="1444" w:type="pct"/>
-            <w:tcBorders>
-              <w:top w:val="single" w:color="auto" w:sz="4" w:space="0"/>
-              <w:left w:val="single" w:color="auto" w:sz="4" w:space="0"/>
-              <w:bottom w:val="single" w:color="auto" w:sz="4" w:space="0"/>
-              <w:right w:val="single" w:color="auto" w:sz="4" w:space="0"/>
-            </w:tcBorders>
-            <w:shd w:val="clear" w:color="auto" w:fill="auto"/>
-            <w:vAlign w:val="top"/>
-          </w:tcPr>
-          <w:p>
-            <w:pPr>
-              <w:keepNext w:val="0"/>
-              <w:keepLines w:val="0"/>
-              <w:widowControl/>
-              <w:suppressLineNumbers w:val="0"/>
-              <w:spacing w:before="0" w:beforeAutospacing="0" w:after="0" w:afterAutospacing="0"/>
-              <w:ind w:left="0" w:right="0"/>
-              <w:jc w:val="center"/>
-              <w:rPr>
-                <w:rFonts w:hint="default" w:ascii="Times New Roman" w:hAnsi="Times New Roman" w:eastAsia="SimSun" w:cs="Times New Roman"/>
-                <w:b w:val="0"/>
-                <w:bCs w:val="0"/>
-                <w:sz w:val="24"/>
-                <w:szCs w:val="24"/>
-              </w:rPr>
-            </w:pPr>
-            <w:r>
-              <w:rPr>
-                <w:rFonts w:hint="default" w:ascii="Times New Roman" w:hAnsi="Times New Roman" w:eastAsia="SimSun" w:cs="Times New Roman"/>
-                <w:b w:val="0"/>
-                <w:bCs w:val="0"/>
-                <w:kern w:val="0"/>
-                <w:sz w:val="24"/>
-                <w:szCs w:val="24"/>
-                <w:lang w:val="en-US" w:eastAsia="zh-CN" w:bidi="ar"/>
-              </w:rPr>
-              <w:t>Aniruddha@gmail.com</w:t>
-            </w:r>
-          </w:p>
-        </w:tc>
-        <w:tc>
-          <w:tcPr>
-            <w:tcW w:w="528" w:type="pct"/>
-            <w:tcBorders>
-              <w:top w:val="single" w:color="auto" w:sz="4" w:space="0"/>
-              <w:left w:val="single" w:color="auto" w:sz="4" w:space="0"/>
-              <w:bottom w:val="single" w:color="auto" w:sz="4" w:space="0"/>
-              <w:right w:val="single" w:color="auto" w:sz="4" w:space="0"/>
-            </w:tcBorders>
-            <w:shd w:val="clear" w:color="auto" w:fill="auto"/>
-            <w:vAlign w:val="top"/>
-          </w:tcPr>
-          <w:p>
-            <w:pPr>
-              <w:keepNext w:val="0"/>
-              <w:keepLines w:val="0"/>
-              <w:widowControl w:val="0"/>
-              <w:numPr>
-                <w:ilvl w:val="0"/>
-                <w:numId w:val="0"/>
-              </w:numPr>
-              <w:suppressLineNumbers w:val="0"/>
-              <w:spacing w:before="0" w:beforeAutospacing="0" w:after="0" w:afterAutospacing="0"/>
-              <w:ind w:left="0" w:leftChars="0" w:right="0" w:firstLine="0" w:firstLineChars="0"/>
-              <w:jc w:val="center"/>
-              <w:rPr>
-                <w:rFonts w:hint="default" w:ascii="Times New Roman" w:hAnsi="Times New Roman" w:cs="Times New Roman" w:eastAsiaTheme="minorEastAsia"/>
-                <w:b w:val="0"/>
-                <w:bCs w:val="0"/>
-                <w:sz w:val="24"/>
-                <w:szCs w:val="24"/>
-                <w:vertAlign w:val="baseline"/>
-                <w:lang w:val="en-US" w:eastAsia="zh-CN" w:bidi="ar-SA"/>
-              </w:rPr>
-            </w:pPr>
-            <w:r>
-              <w:rPr>
-                <w:rFonts w:hint="default" w:ascii="Times New Roman" w:hAnsi="Times New Roman" w:cs="Times New Roman"/>
-                <w:b w:val="0"/>
-                <w:bCs w:val="0"/>
-                <w:sz w:val="24"/>
-                <w:szCs w:val="24"/>
-                <w:vertAlign w:val="baseline"/>
-                <w:lang w:val="en-US"/>
-              </w:rPr>
-              <w:t>1</w:t>
-            </w:r>
-          </w:p>
-        </w:tc>
-        <w:tc>
-          <w:tcPr>
-            <w:tcW w:w="713" w:type="pct"/>
-            <w:tcBorders>
-              <w:top w:val="single" w:color="auto" w:sz="4" w:space="0"/>
-              <w:left w:val="single" w:color="auto" w:sz="4" w:space="0"/>
-              <w:bottom w:val="single" w:color="auto" w:sz="4" w:space="0"/>
-              <w:right w:val="single" w:color="auto" w:sz="4" w:space="0"/>
-            </w:tcBorders>
-            <w:shd w:val="clear" w:color="auto" w:fill="auto"/>
-            <w:vAlign w:val="top"/>
-          </w:tcPr>
-          <w:p>
-            <w:pPr>
-              <w:keepNext w:val="0"/>
-              <w:keepLines w:val="0"/>
-              <w:widowControl w:val="0"/>
-              <w:numPr>
-                <w:ilvl w:val="0"/>
-                <w:numId w:val="0"/>
-              </w:numPr>
-              <w:suppressLineNumbers w:val="0"/>
-              <w:spacing w:before="0" w:beforeAutospacing="0" w:after="0" w:afterAutospacing="0"/>
-              <w:ind w:left="0" w:leftChars="0" w:right="0" w:firstLine="0" w:firstLineChars="0"/>
-              <w:jc w:val="center"/>
-              <w:rPr>
-                <w:rFonts w:hint="default" w:ascii="Times New Roman" w:hAnsi="Times New Roman" w:cs="Times New Roman" w:eastAsiaTheme="minorEastAsia"/>
-                <w:b w:val="0"/>
-                <w:bCs w:val="0"/>
-                <w:sz w:val="24"/>
-                <w:szCs w:val="24"/>
-                <w:vertAlign w:val="baseline"/>
-                <w:lang w:val="en-US" w:eastAsia="zh-CN" w:bidi="ar-SA"/>
-              </w:rPr>
-            </w:pPr>
-            <w:r>
-              <w:rPr>
-                <w:rFonts w:hint="default" w:ascii="Times New Roman" w:hAnsi="Times New Roman" w:cs="Times New Roman"/>
-                <w:b w:val="0"/>
-                <w:bCs w:val="0"/>
-                <w:sz w:val="24"/>
-                <w:szCs w:val="24"/>
-                <w:vertAlign w:val="baseline"/>
-                <w:lang w:val="en-US"/>
-              </w:rPr>
-              <w:t>4st4</w:t>
             </w:r>
           </w:p>
         </w:tc>
@@ -29502,7 +29206,7 @@
                 <w:szCs w:val="24"/>
                 <w:lang w:val="en-US" w:eastAsia="zh-CN" w:bidi="ar"/>
               </w:rPr>
-              <w:t>2</w:t>
+              <w:t>1</w:t>
             </w:r>
           </w:p>
         </w:tc>
@@ -29545,7 +29249,7 @@
                 <w:szCs w:val="24"/>
                 <w:lang w:val="en-US" w:eastAsia="zh-CN" w:bidi="ar"/>
               </w:rPr>
-              <w:t>Diomedes Caroline</w:t>
+              <w:t>Aniruddha Brunello</w:t>
             </w:r>
           </w:p>
         </w:tc>
@@ -29588,7 +29292,7 @@
                 <w:szCs w:val="24"/>
                 <w:lang w:val="en-US" w:eastAsia="zh-CN" w:bidi="ar"/>
               </w:rPr>
-              <w:t>hello</w:t>
+              <w:t>Abc123</w:t>
             </w:r>
           </w:p>
         </w:tc>
@@ -29631,7 +29335,7 @@
                 <w:szCs w:val="24"/>
                 <w:lang w:val="en-US" w:eastAsia="zh-CN" w:bidi="ar"/>
               </w:rPr>
-              <w:t>Diomedes@yahoo.com</w:t>
+              <w:t>Aniruddha@gmail.com</w:t>
             </w:r>
           </w:p>
         </w:tc>
@@ -29793,6 +29497,298 @@
                 <w:szCs w:val="24"/>
                 <w:lang w:val="en-US" w:eastAsia="zh-CN" w:bidi="ar"/>
               </w:rPr>
+              <w:t>2</w:t>
+            </w:r>
+          </w:p>
+        </w:tc>
+        <w:tc>
+          <w:tcPr>
+            <w:tcW w:w="757" w:type="pct"/>
+            <w:tcBorders>
+              <w:top w:val="single" w:color="auto" w:sz="4" w:space="0"/>
+              <w:left w:val="single" w:color="auto" w:sz="4" w:space="0"/>
+              <w:bottom w:val="single" w:color="auto" w:sz="4" w:space="0"/>
+              <w:right w:val="single" w:color="auto" w:sz="4" w:space="0"/>
+            </w:tcBorders>
+            <w:shd w:val="clear" w:color="auto" w:fill="auto"/>
+            <w:vAlign w:val="top"/>
+          </w:tcPr>
+          <w:p>
+            <w:pPr>
+              <w:keepNext w:val="0"/>
+              <w:keepLines w:val="0"/>
+              <w:widowControl/>
+              <w:suppressLineNumbers w:val="0"/>
+              <w:spacing w:before="0" w:beforeAutospacing="0" w:after="0" w:afterAutospacing="0"/>
+              <w:ind w:left="0" w:right="0"/>
+              <w:jc w:val="center"/>
+              <w:rPr>
+                <w:rFonts w:hint="default" w:ascii="Times New Roman" w:hAnsi="Times New Roman" w:eastAsia="SimSun" w:cs="Times New Roman"/>
+                <w:b w:val="0"/>
+                <w:bCs w:val="0"/>
+                <w:sz w:val="24"/>
+                <w:szCs w:val="24"/>
+              </w:rPr>
+            </w:pPr>
+            <w:r>
+              <w:rPr>
+                <w:rFonts w:hint="default" w:ascii="Times New Roman" w:hAnsi="Times New Roman" w:eastAsia="SimSun" w:cs="Times New Roman"/>
+                <w:b w:val="0"/>
+                <w:bCs w:val="0"/>
+                <w:kern w:val="0"/>
+                <w:sz w:val="24"/>
+                <w:szCs w:val="24"/>
+                <w:lang w:val="en-US" w:eastAsia="zh-CN" w:bidi="ar"/>
+              </w:rPr>
+              <w:t>Diomedes Caroline</w:t>
+            </w:r>
+          </w:p>
+        </w:tc>
+        <w:tc>
+          <w:tcPr>
+            <w:tcW w:w="983" w:type="pct"/>
+            <w:tcBorders>
+              <w:top w:val="single" w:color="auto" w:sz="4" w:space="0"/>
+              <w:left w:val="single" w:color="auto" w:sz="4" w:space="0"/>
+              <w:bottom w:val="single" w:color="auto" w:sz="4" w:space="0"/>
+              <w:right w:val="single" w:color="auto" w:sz="4" w:space="0"/>
+            </w:tcBorders>
+            <w:shd w:val="clear" w:color="auto" w:fill="auto"/>
+            <w:vAlign w:val="top"/>
+          </w:tcPr>
+          <w:p>
+            <w:pPr>
+              <w:keepNext w:val="0"/>
+              <w:keepLines w:val="0"/>
+              <w:widowControl/>
+              <w:suppressLineNumbers w:val="0"/>
+              <w:spacing w:before="0" w:beforeAutospacing="0" w:after="0" w:afterAutospacing="0"/>
+              <w:ind w:left="0" w:right="0"/>
+              <w:jc w:val="center"/>
+              <w:rPr>
+                <w:rFonts w:hint="default" w:ascii="Times New Roman" w:hAnsi="Times New Roman" w:eastAsia="SimSun" w:cs="Times New Roman"/>
+                <w:b w:val="0"/>
+                <w:bCs w:val="0"/>
+                <w:sz w:val="24"/>
+                <w:szCs w:val="24"/>
+              </w:rPr>
+            </w:pPr>
+            <w:r>
+              <w:rPr>
+                <w:rFonts w:hint="default" w:ascii="Times New Roman" w:hAnsi="Times New Roman" w:eastAsia="SimSun" w:cs="Times New Roman"/>
+                <w:b w:val="0"/>
+                <w:bCs w:val="0"/>
+                <w:kern w:val="0"/>
+                <w:sz w:val="24"/>
+                <w:szCs w:val="24"/>
+                <w:lang w:val="en-US" w:eastAsia="zh-CN" w:bidi="ar"/>
+              </w:rPr>
+              <w:t>hello</w:t>
+            </w:r>
+          </w:p>
+        </w:tc>
+        <w:tc>
+          <w:tcPr>
+            <w:tcW w:w="1444" w:type="pct"/>
+            <w:tcBorders>
+              <w:top w:val="single" w:color="auto" w:sz="4" w:space="0"/>
+              <w:left w:val="single" w:color="auto" w:sz="4" w:space="0"/>
+              <w:bottom w:val="single" w:color="auto" w:sz="4" w:space="0"/>
+              <w:right w:val="single" w:color="auto" w:sz="4" w:space="0"/>
+            </w:tcBorders>
+            <w:shd w:val="clear" w:color="auto" w:fill="auto"/>
+            <w:vAlign w:val="top"/>
+          </w:tcPr>
+          <w:p>
+            <w:pPr>
+              <w:keepNext w:val="0"/>
+              <w:keepLines w:val="0"/>
+              <w:widowControl/>
+              <w:suppressLineNumbers w:val="0"/>
+              <w:spacing w:before="0" w:beforeAutospacing="0" w:after="0" w:afterAutospacing="0"/>
+              <w:ind w:left="0" w:right="0"/>
+              <w:jc w:val="center"/>
+              <w:rPr>
+                <w:rFonts w:hint="default" w:ascii="Times New Roman" w:hAnsi="Times New Roman" w:eastAsia="SimSun" w:cs="Times New Roman"/>
+                <w:b w:val="0"/>
+                <w:bCs w:val="0"/>
+                <w:sz w:val="24"/>
+                <w:szCs w:val="24"/>
+              </w:rPr>
+            </w:pPr>
+            <w:r>
+              <w:rPr>
+                <w:rFonts w:hint="default" w:ascii="Times New Roman" w:hAnsi="Times New Roman" w:eastAsia="SimSun" w:cs="Times New Roman"/>
+                <w:b w:val="0"/>
+                <w:bCs w:val="0"/>
+                <w:kern w:val="0"/>
+                <w:sz w:val="24"/>
+                <w:szCs w:val="24"/>
+                <w:lang w:val="en-US" w:eastAsia="zh-CN" w:bidi="ar"/>
+              </w:rPr>
+              <w:t>Diomedes@yahoo.com</w:t>
+            </w:r>
+          </w:p>
+        </w:tc>
+        <w:tc>
+          <w:tcPr>
+            <w:tcW w:w="528" w:type="pct"/>
+            <w:tcBorders>
+              <w:top w:val="single" w:color="auto" w:sz="4" w:space="0"/>
+              <w:left w:val="single" w:color="auto" w:sz="4" w:space="0"/>
+              <w:bottom w:val="single" w:color="auto" w:sz="4" w:space="0"/>
+              <w:right w:val="single" w:color="auto" w:sz="4" w:space="0"/>
+            </w:tcBorders>
+            <w:shd w:val="clear" w:color="auto" w:fill="auto"/>
+            <w:vAlign w:val="top"/>
+          </w:tcPr>
+          <w:p>
+            <w:pPr>
+              <w:keepNext w:val="0"/>
+              <w:keepLines w:val="0"/>
+              <w:widowControl w:val="0"/>
+              <w:numPr>
+                <w:ilvl w:val="0"/>
+                <w:numId w:val="0"/>
+              </w:numPr>
+              <w:suppressLineNumbers w:val="0"/>
+              <w:spacing w:before="0" w:beforeAutospacing="0" w:after="0" w:afterAutospacing="0"/>
+              <w:ind w:left="0" w:leftChars="0" w:right="0" w:firstLine="0" w:firstLineChars="0"/>
+              <w:jc w:val="center"/>
+              <w:rPr>
+                <w:rFonts w:hint="default" w:ascii="Times New Roman" w:hAnsi="Times New Roman" w:cs="Times New Roman" w:eastAsiaTheme="minorEastAsia"/>
+                <w:b w:val="0"/>
+                <w:bCs w:val="0"/>
+                <w:sz w:val="24"/>
+                <w:szCs w:val="24"/>
+                <w:vertAlign w:val="baseline"/>
+                <w:lang w:val="en-US" w:eastAsia="zh-CN" w:bidi="ar-SA"/>
+              </w:rPr>
+            </w:pPr>
+            <w:r>
+              <w:rPr>
+                <w:rFonts w:hint="default" w:ascii="Times New Roman" w:hAnsi="Times New Roman" w:cs="Times New Roman"/>
+                <w:b w:val="0"/>
+                <w:bCs w:val="0"/>
+                <w:sz w:val="24"/>
+                <w:szCs w:val="24"/>
+                <w:vertAlign w:val="baseline"/>
+                <w:lang w:val="en-US"/>
+              </w:rPr>
+              <w:t>1</w:t>
+            </w:r>
+          </w:p>
+        </w:tc>
+        <w:tc>
+          <w:tcPr>
+            <w:tcW w:w="713" w:type="pct"/>
+            <w:tcBorders>
+              <w:top w:val="single" w:color="auto" w:sz="4" w:space="0"/>
+              <w:left w:val="single" w:color="auto" w:sz="4" w:space="0"/>
+              <w:bottom w:val="single" w:color="auto" w:sz="4" w:space="0"/>
+              <w:right w:val="single" w:color="auto" w:sz="4" w:space="0"/>
+            </w:tcBorders>
+            <w:shd w:val="clear" w:color="auto" w:fill="auto"/>
+            <w:vAlign w:val="top"/>
+          </w:tcPr>
+          <w:p>
+            <w:pPr>
+              <w:keepNext w:val="0"/>
+              <w:keepLines w:val="0"/>
+              <w:widowControl w:val="0"/>
+              <w:numPr>
+                <w:ilvl w:val="0"/>
+                <w:numId w:val="0"/>
+              </w:numPr>
+              <w:suppressLineNumbers w:val="0"/>
+              <w:spacing w:before="0" w:beforeAutospacing="0" w:after="0" w:afterAutospacing="0"/>
+              <w:ind w:left="0" w:leftChars="0" w:right="0" w:firstLine="0" w:firstLineChars="0"/>
+              <w:jc w:val="center"/>
+              <w:rPr>
+                <w:rFonts w:hint="default" w:ascii="Times New Roman" w:hAnsi="Times New Roman" w:cs="Times New Roman" w:eastAsiaTheme="minorEastAsia"/>
+                <w:b w:val="0"/>
+                <w:bCs w:val="0"/>
+                <w:sz w:val="24"/>
+                <w:szCs w:val="24"/>
+                <w:vertAlign w:val="baseline"/>
+                <w:lang w:val="en-US" w:eastAsia="zh-CN" w:bidi="ar-SA"/>
+              </w:rPr>
+            </w:pPr>
+            <w:r>
+              <w:rPr>
+                <w:rFonts w:hint="default" w:ascii="Times New Roman" w:hAnsi="Times New Roman" w:cs="Times New Roman"/>
+                <w:b w:val="0"/>
+                <w:bCs w:val="0"/>
+                <w:sz w:val="24"/>
+                <w:szCs w:val="24"/>
+                <w:vertAlign w:val="baseline"/>
+                <w:lang w:val="en-US"/>
+              </w:rPr>
+              <w:t>4st4</w:t>
+            </w:r>
+          </w:p>
+        </w:tc>
+      </w:tr>
+      <w:tr>
+        <w:tblPrEx>
+          <w:tblBorders>
+            <w:top w:val="single" w:color="auto" w:sz="4" w:space="0"/>
+            <w:left w:val="single" w:color="auto" w:sz="4" w:space="0"/>
+            <w:bottom w:val="single" w:color="auto" w:sz="4" w:space="0"/>
+            <w:right w:val="single" w:color="auto" w:sz="4" w:space="0"/>
+            <w:insideH w:val="single" w:color="auto" w:sz="4" w:space="0"/>
+            <w:insideV w:val="single" w:color="auto" w:sz="4" w:space="0"/>
+          </w:tblBorders>
+          <w:shd w:val="clear" w:color="auto" w:fill="auto"/>
+          <w:tblCellMar>
+            <w:top w:w="0" w:type="dxa"/>
+            <w:left w:w="108" w:type="dxa"/>
+            <w:bottom w:w="0" w:type="dxa"/>
+            <w:right w:w="108" w:type="dxa"/>
+          </w:tblCellMar>
+        </w:tblPrEx>
+        <w:trPr>
+          <w:trHeight w:val="562" w:hRule="atLeast"/>
+        </w:trPr>
+        <w:tc>
+          <w:tcPr>
+            <w:tcW w:w="572" w:type="pct"/>
+            <w:tcBorders>
+              <w:top w:val="single" w:color="auto" w:sz="4" w:space="0"/>
+              <w:left w:val="single" w:color="auto" w:sz="4" w:space="0"/>
+              <w:bottom w:val="single" w:color="auto" w:sz="4" w:space="0"/>
+              <w:right w:val="single" w:color="auto" w:sz="4" w:space="0"/>
+            </w:tcBorders>
+            <w:shd w:val="clear" w:color="auto" w:fill="auto"/>
+            <w:vAlign w:val="top"/>
+          </w:tcPr>
+          <w:p>
+            <w:pPr>
+              <w:keepNext w:val="0"/>
+              <w:keepLines w:val="0"/>
+              <w:widowControl/>
+              <w:suppressLineNumbers w:val="0"/>
+              <w:spacing w:before="0" w:beforeAutospacing="0" w:after="0" w:afterAutospacing="0"/>
+              <w:ind w:left="0" w:right="0"/>
+              <w:jc w:val="center"/>
+              <w:rPr>
+                <w:rFonts w:hint="default" w:ascii="Times New Roman" w:hAnsi="Times New Roman" w:eastAsia="SimSun" w:cs="Times New Roman"/>
+                <w:b w:val="0"/>
+                <w:bCs w:val="0"/>
+                <w:sz w:val="24"/>
+                <w:szCs w:val="24"/>
+              </w:rPr>
+            </w:pPr>
+            <w:r>
+              <w:rPr>
+                <w:rFonts w:hint="default" w:ascii="Times New Roman" w:hAnsi="Times New Roman" w:eastAsia="SimSun" w:cs="Times New Roman"/>
+                <w:b w:val="0"/>
+                <w:bCs w:val="0"/>
+                <w:kern w:val="0"/>
+                <w:sz w:val="24"/>
+                <w:szCs w:val="24"/>
+                <w:lang w:val="en-US" w:eastAsia="zh-CN" w:bidi="ar"/>
+              </w:rPr>
               <w:t>3</w:t>
             </w:r>
           </w:p>
@@ -30318,6 +30314,7 @@
             <w:insideH w:val="single" w:color="auto" w:sz="4" w:space="0"/>
             <w:insideV w:val="single" w:color="auto" w:sz="4" w:space="0"/>
           </w:tblBorders>
+          <w:shd w:val="clear" w:color="auto" w:fill="auto"/>
           <w:tblCellMar>
             <w:top w:w="0" w:type="dxa"/>
             <w:left w:w="108" w:type="dxa"/>
@@ -30605,6 +30602,7 @@
             <w:insideH w:val="single" w:color="auto" w:sz="4" w:space="0"/>
             <w:insideV w:val="single" w:color="auto" w:sz="4" w:space="0"/>
           </w:tblBorders>
+          <w:shd w:val="clear" w:color="auto" w:fill="auto"/>
           <w:tblCellMar>
             <w:top w:w="0" w:type="dxa"/>
             <w:left w:w="108" w:type="dxa"/>
@@ -31179,6 +31177,7 @@
             <w:insideH w:val="single" w:color="auto" w:sz="4" w:space="0"/>
             <w:insideV w:val="single" w:color="auto" w:sz="4" w:space="0"/>
           </w:tblBorders>
+          <w:shd w:val="clear" w:color="auto" w:fill="auto"/>
           <w:tblCellMar>
             <w:top w:w="0" w:type="dxa"/>
             <w:left w:w="108" w:type="dxa"/>
@@ -31466,6 +31465,7 @@
             <w:insideH w:val="single" w:color="auto" w:sz="4" w:space="0"/>
             <w:insideV w:val="single" w:color="auto" w:sz="4" w:space="0"/>
           </w:tblBorders>
+          <w:shd w:val="clear" w:color="auto" w:fill="auto"/>
           <w:tblCellMar>
             <w:top w:w="0" w:type="dxa"/>
             <w:left w:w="108" w:type="dxa"/>
@@ -32144,6 +32144,7 @@
             <w:insideH w:val="single" w:color="auto" w:sz="4" w:space="0"/>
             <w:insideV w:val="single" w:color="auto" w:sz="4" w:space="0"/>
           </w:tblBorders>
+          <w:shd w:val="clear" w:color="auto" w:fill="auto"/>
           <w:tblCellMar>
             <w:top w:w="0" w:type="dxa"/>
             <w:left w:w="108" w:type="dxa"/>
@@ -32475,6 +32476,7 @@
             <w:insideH w:val="single" w:color="auto" w:sz="4" w:space="0"/>
             <w:insideV w:val="single" w:color="auto" w:sz="4" w:space="0"/>
           </w:tblBorders>
+          <w:shd w:val="clear" w:color="auto" w:fill="auto"/>
           <w:tblCellMar>
             <w:top w:w="0" w:type="dxa"/>
             <w:left w:w="108" w:type="dxa"/>
@@ -35542,6 +35544,7 @@
             <w:insideH w:val="single" w:color="auto" w:sz="4" w:space="0"/>
             <w:insideV w:val="single" w:color="auto" w:sz="4" w:space="0"/>
           </w:tblBorders>
+          <w:shd w:val="clear" w:color="auto" w:fill="auto"/>
           <w:tblCellMar>
             <w:top w:w="0" w:type="dxa"/>
             <w:left w:w="108" w:type="dxa"/>
@@ -35808,248 +35811,6 @@
                 <w:lang w:val="en-US" w:eastAsia="zh-CN" w:bidi="ar-SA"/>
               </w:rPr>
             </w:pPr>
-          </w:p>
-        </w:tc>
-      </w:tr>
-      <w:tr>
-        <w:tblPrEx>
-          <w:tblBorders>
-            <w:top w:val="single" w:color="auto" w:sz="4" w:space="0"/>
-            <w:left w:val="single" w:color="auto" w:sz="4" w:space="0"/>
-            <w:bottom w:val="single" w:color="auto" w:sz="4" w:space="0"/>
-            <w:right w:val="single" w:color="auto" w:sz="4" w:space="0"/>
-            <w:insideH w:val="single" w:color="auto" w:sz="4" w:space="0"/>
-            <w:insideV w:val="single" w:color="auto" w:sz="4" w:space="0"/>
-          </w:tblBorders>
-          <w:tblCellMar>
-            <w:top w:w="0" w:type="dxa"/>
-            <w:left w:w="108" w:type="dxa"/>
-            <w:bottom w:w="0" w:type="dxa"/>
-            <w:right w:w="108" w:type="dxa"/>
-          </w:tblCellMar>
-        </w:tblPrEx>
-        <w:trPr>
-          <w:trHeight w:val="371" w:hRule="atLeast"/>
-        </w:trPr>
-        <w:tc>
-          <w:tcPr>
-            <w:tcW w:w="655" w:type="pct"/>
-            <w:tcBorders>
-              <w:top w:val="single" w:color="auto" w:sz="4" w:space="0"/>
-              <w:left w:val="single" w:color="auto" w:sz="4" w:space="0"/>
-              <w:bottom w:val="single" w:color="auto" w:sz="4" w:space="0"/>
-              <w:right w:val="single" w:color="auto" w:sz="4" w:space="0"/>
-            </w:tcBorders>
-            <w:shd w:val="clear" w:color="auto" w:fill="auto"/>
-            <w:vAlign w:val="top"/>
-          </w:tcPr>
-          <w:p>
-            <w:pPr>
-              <w:keepNext w:val="0"/>
-              <w:keepLines w:val="0"/>
-              <w:widowControl/>
-              <w:suppressLineNumbers w:val="0"/>
-              <w:spacing w:before="0" w:beforeAutospacing="0" w:after="0" w:afterAutospacing="0"/>
-              <w:ind w:left="0" w:right="0"/>
-              <w:jc w:val="center"/>
-              <w:rPr>
-                <w:rFonts w:hint="default" w:ascii="Times New Roman" w:hAnsi="Times New Roman" w:eastAsia="SimSun" w:cs="Times New Roman"/>
-                <w:b w:val="0"/>
-                <w:bCs w:val="0"/>
-                <w:sz w:val="24"/>
-                <w:szCs w:val="24"/>
-              </w:rPr>
-            </w:pPr>
-            <w:r>
-              <w:rPr>
-                <w:rFonts w:hint="default" w:ascii="Times New Roman" w:hAnsi="Times New Roman" w:eastAsia="SimSun" w:cs="Times New Roman"/>
-                <w:b w:val="0"/>
-                <w:bCs w:val="0"/>
-                <w:kern w:val="0"/>
-                <w:sz w:val="24"/>
-                <w:szCs w:val="24"/>
-                <w:lang w:val="en-US" w:eastAsia="zh-CN" w:bidi="ar"/>
-              </w:rPr>
-              <w:t>1</w:t>
-            </w:r>
-          </w:p>
-        </w:tc>
-        <w:tc>
-          <w:tcPr>
-            <w:tcW w:w="881" w:type="pct"/>
-            <w:tcBorders>
-              <w:top w:val="single" w:color="auto" w:sz="4" w:space="0"/>
-              <w:left w:val="single" w:color="auto" w:sz="4" w:space="0"/>
-              <w:bottom w:val="single" w:color="auto" w:sz="4" w:space="0"/>
-              <w:right w:val="single" w:color="auto" w:sz="4" w:space="0"/>
-            </w:tcBorders>
-            <w:shd w:val="clear" w:color="auto" w:fill="auto"/>
-            <w:vAlign w:val="top"/>
-          </w:tcPr>
-          <w:p>
-            <w:pPr>
-              <w:keepNext w:val="0"/>
-              <w:keepLines w:val="0"/>
-              <w:widowControl/>
-              <w:suppressLineNumbers w:val="0"/>
-              <w:spacing w:before="0" w:beforeAutospacing="0" w:after="0" w:afterAutospacing="0"/>
-              <w:ind w:left="0" w:right="0"/>
-              <w:jc w:val="center"/>
-              <w:rPr>
-                <w:rFonts w:hint="default" w:ascii="Times New Roman" w:hAnsi="Times New Roman" w:eastAsia="SimSun" w:cs="Times New Roman"/>
-                <w:b w:val="0"/>
-                <w:bCs w:val="0"/>
-                <w:sz w:val="24"/>
-                <w:szCs w:val="24"/>
-              </w:rPr>
-            </w:pPr>
-            <w:r>
-              <w:rPr>
-                <w:rFonts w:hint="default" w:ascii="Times New Roman" w:hAnsi="Times New Roman" w:eastAsia="SimSun" w:cs="Times New Roman"/>
-                <w:b w:val="0"/>
-                <w:bCs w:val="0"/>
-                <w:kern w:val="0"/>
-                <w:sz w:val="24"/>
-                <w:szCs w:val="24"/>
-                <w:lang w:val="en-US" w:eastAsia="zh-CN" w:bidi="ar"/>
-              </w:rPr>
-              <w:t>Aniruddha Brunello</w:t>
-            </w:r>
-          </w:p>
-        </w:tc>
-        <w:tc>
-          <w:tcPr>
-            <w:tcW w:w="1175" w:type="pct"/>
-            <w:tcBorders>
-              <w:top w:val="single" w:color="auto" w:sz="4" w:space="0"/>
-              <w:left w:val="single" w:color="auto" w:sz="4" w:space="0"/>
-              <w:bottom w:val="single" w:color="auto" w:sz="4" w:space="0"/>
-              <w:right w:val="single" w:color="auto" w:sz="4" w:space="0"/>
-            </w:tcBorders>
-            <w:shd w:val="clear" w:color="auto" w:fill="auto"/>
-            <w:vAlign w:val="top"/>
-          </w:tcPr>
-          <w:p>
-            <w:pPr>
-              <w:keepNext w:val="0"/>
-              <w:keepLines w:val="0"/>
-              <w:widowControl/>
-              <w:suppressLineNumbers w:val="0"/>
-              <w:spacing w:before="0" w:beforeAutospacing="0" w:after="0" w:afterAutospacing="0"/>
-              <w:ind w:left="0" w:right="0"/>
-              <w:jc w:val="center"/>
-              <w:rPr>
-                <w:rFonts w:hint="default" w:ascii="Times New Roman" w:hAnsi="Times New Roman" w:eastAsia="SimSun" w:cs="Times New Roman"/>
-                <w:b w:val="0"/>
-                <w:bCs w:val="0"/>
-                <w:sz w:val="24"/>
-                <w:szCs w:val="24"/>
-              </w:rPr>
-            </w:pPr>
-            <w:r>
-              <w:rPr>
-                <w:rFonts w:hint="default" w:ascii="Times New Roman" w:hAnsi="Times New Roman" w:eastAsia="SimSun" w:cs="Times New Roman"/>
-                <w:b w:val="0"/>
-                <w:bCs w:val="0"/>
-                <w:kern w:val="0"/>
-                <w:sz w:val="24"/>
-                <w:szCs w:val="24"/>
-                <w:lang w:val="en-US" w:eastAsia="zh-CN" w:bidi="ar"/>
-              </w:rPr>
-              <w:t>Abc123</w:t>
-            </w:r>
-          </w:p>
-        </w:tc>
-        <w:tc>
-          <w:tcPr>
-            <w:tcW w:w="1680" w:type="pct"/>
-            <w:tcBorders>
-              <w:top w:val="single" w:color="auto" w:sz="4" w:space="0"/>
-              <w:left w:val="single" w:color="auto" w:sz="4" w:space="0"/>
-              <w:bottom w:val="single" w:color="auto" w:sz="4" w:space="0"/>
-              <w:right w:val="single" w:color="auto" w:sz="4" w:space="0"/>
-            </w:tcBorders>
-            <w:shd w:val="clear" w:color="auto" w:fill="auto"/>
-            <w:vAlign w:val="top"/>
-          </w:tcPr>
-          <w:p>
-            <w:pPr>
-              <w:keepNext w:val="0"/>
-              <w:keepLines w:val="0"/>
-              <w:widowControl/>
-              <w:suppressLineNumbers w:val="0"/>
-              <w:spacing w:before="0" w:beforeAutospacing="0" w:after="0" w:afterAutospacing="0"/>
-              <w:ind w:left="0" w:right="0"/>
-              <w:jc w:val="center"/>
-              <w:rPr>
-                <w:rFonts w:hint="default" w:ascii="Times New Roman" w:hAnsi="Times New Roman" w:eastAsia="SimSun" w:cs="Times New Roman"/>
-                <w:b w:val="0"/>
-                <w:bCs w:val="0"/>
-                <w:sz w:val="24"/>
-                <w:szCs w:val="24"/>
-              </w:rPr>
-            </w:pPr>
-            <w:r>
-              <w:rPr>
-                <w:rFonts w:hint="default" w:ascii="Times New Roman" w:hAnsi="Times New Roman" w:eastAsia="SimSun" w:cs="Times New Roman"/>
-                <w:b w:val="0"/>
-                <w:bCs w:val="0"/>
-                <w:kern w:val="0"/>
-                <w:sz w:val="24"/>
-                <w:szCs w:val="24"/>
-                <w:lang w:val="en-US" w:eastAsia="zh-CN" w:bidi="ar"/>
-              </w:rPr>
-              <w:t>Aniruddha@gmail.com</w:t>
-            </w:r>
-          </w:p>
-        </w:tc>
-        <w:tc>
-          <w:tcPr>
-            <w:tcW w:w="606" w:type="pct"/>
-            <w:tcBorders>
-              <w:top w:val="single" w:color="auto" w:sz="4" w:space="0"/>
-              <w:left w:val="single" w:color="auto" w:sz="4" w:space="0"/>
-              <w:bottom w:val="single" w:color="auto" w:sz="4" w:space="0"/>
-              <w:right w:val="single" w:color="auto" w:sz="4" w:space="0"/>
-            </w:tcBorders>
-            <w:shd w:val="clear" w:color="auto" w:fill="auto"/>
-            <w:vAlign w:val="top"/>
-          </w:tcPr>
-          <w:p>
-            <w:pPr>
-              <w:keepNext w:val="0"/>
-              <w:keepLines w:val="0"/>
-              <w:widowControl w:val="0"/>
-              <w:numPr>
-                <w:ilvl w:val="0"/>
-                <w:numId w:val="0"/>
-              </w:numPr>
-              <w:suppressLineNumbers w:val="0"/>
-              <w:spacing w:before="0" w:beforeAutospacing="0" w:after="0" w:afterAutospacing="0"/>
-              <w:ind w:left="0" w:leftChars="0" w:right="0" w:firstLine="0" w:firstLineChars="0"/>
-              <w:jc w:val="center"/>
-              <w:rPr>
-                <w:rFonts w:hint="default" w:ascii="Times New Roman" w:hAnsi="Times New Roman" w:cs="Times New Roman" w:eastAsiaTheme="minorEastAsia"/>
-                <w:b w:val="0"/>
-                <w:bCs w:val="0"/>
-                <w:sz w:val="24"/>
-                <w:szCs w:val="24"/>
-                <w:vertAlign w:val="baseline"/>
-                <w:lang w:val="en-US" w:eastAsia="zh-CN" w:bidi="ar-SA"/>
-              </w:rPr>
-            </w:pPr>
-            <w:r>
-              <w:rPr>
-                <w:rFonts w:hint="default" w:ascii="Times New Roman" w:hAnsi="Times New Roman" w:cs="Times New Roman"/>
-                <w:b w:val="0"/>
-                <w:bCs w:val="0"/>
-                <w:sz w:val="24"/>
-                <w:szCs w:val="24"/>
-                <w:vertAlign w:val="baseline"/>
-                <w:lang w:val="en-US"/>
-              </w:rPr>
-              <w:t>1</w:t>
-            </w:r>
           </w:p>
         </w:tc>
       </w:tr>
@@ -36113,7 +35874,7 @@
                 <w:szCs w:val="24"/>
                 <w:lang w:val="en-US" w:eastAsia="zh-CN" w:bidi="ar"/>
               </w:rPr>
-              <w:t>2</w:t>
+              <w:t>1</w:t>
             </w:r>
           </w:p>
         </w:tc>
@@ -36156,7 +35917,7 @@
                 <w:szCs w:val="24"/>
                 <w:lang w:val="en-US" w:eastAsia="zh-CN" w:bidi="ar"/>
               </w:rPr>
-              <w:t>Diomedes Caroline</w:t>
+              <w:t>Aniruddha Brunello</w:t>
             </w:r>
           </w:p>
         </w:tc>
@@ -36199,7 +35960,7 @@
                 <w:szCs w:val="24"/>
                 <w:lang w:val="en-US" w:eastAsia="zh-CN" w:bidi="ar"/>
               </w:rPr>
-              <w:t>hello</w:t>
+              <w:t>Abc123</w:t>
             </w:r>
           </w:p>
         </w:tc>
@@ -36242,733 +36003,7 @@
                 <w:szCs w:val="24"/>
                 <w:lang w:val="en-US" w:eastAsia="zh-CN" w:bidi="ar"/>
               </w:rPr>
-              <w:t>Diomedes@yahoo.com</w:t>
-            </w:r>
-          </w:p>
-        </w:tc>
-        <w:tc>
-          <w:tcPr>
-            <w:tcW w:w="606" w:type="pct"/>
-            <w:tcBorders>
-              <w:top w:val="single" w:color="auto" w:sz="4" w:space="0"/>
-              <w:left w:val="single" w:color="auto" w:sz="4" w:space="0"/>
-              <w:bottom w:val="single" w:color="auto" w:sz="4" w:space="0"/>
-              <w:right w:val="single" w:color="auto" w:sz="4" w:space="0"/>
-            </w:tcBorders>
-            <w:shd w:val="clear" w:color="auto" w:fill="auto"/>
-            <w:vAlign w:val="top"/>
-          </w:tcPr>
-          <w:p>
-            <w:pPr>
-              <w:keepNext w:val="0"/>
-              <w:keepLines w:val="0"/>
-              <w:widowControl w:val="0"/>
-              <w:numPr>
-                <w:ilvl w:val="0"/>
-                <w:numId w:val="0"/>
-              </w:numPr>
-              <w:suppressLineNumbers w:val="0"/>
-              <w:spacing w:before="0" w:beforeAutospacing="0" w:after="0" w:afterAutospacing="0"/>
-              <w:ind w:left="0" w:leftChars="0" w:right="0" w:firstLine="0" w:firstLineChars="0"/>
-              <w:jc w:val="center"/>
-              <w:rPr>
-                <w:rFonts w:hint="default" w:ascii="Times New Roman" w:hAnsi="Times New Roman" w:cs="Times New Roman" w:eastAsiaTheme="minorEastAsia"/>
-                <w:b w:val="0"/>
-                <w:bCs w:val="0"/>
-                <w:sz w:val="24"/>
-                <w:szCs w:val="24"/>
-                <w:vertAlign w:val="baseline"/>
-                <w:lang w:val="en-US" w:eastAsia="zh-CN" w:bidi="ar-SA"/>
-              </w:rPr>
-            </w:pPr>
-            <w:r>
-              <w:rPr>
-                <w:rFonts w:hint="default" w:ascii="Times New Roman" w:hAnsi="Times New Roman" w:cs="Times New Roman"/>
-                <w:b w:val="0"/>
-                <w:bCs w:val="0"/>
-                <w:sz w:val="24"/>
-                <w:szCs w:val="24"/>
-                <w:vertAlign w:val="baseline"/>
-                <w:lang w:val="en-US"/>
-              </w:rPr>
-              <w:t>1</w:t>
-            </w:r>
-          </w:p>
-        </w:tc>
-      </w:tr>
-      <w:tr>
-        <w:tblPrEx>
-          <w:tblBorders>
-            <w:top w:val="single" w:color="auto" w:sz="4" w:space="0"/>
-            <w:left w:val="single" w:color="auto" w:sz="4" w:space="0"/>
-            <w:bottom w:val="single" w:color="auto" w:sz="4" w:space="0"/>
-            <w:right w:val="single" w:color="auto" w:sz="4" w:space="0"/>
-            <w:insideH w:val="single" w:color="auto" w:sz="4" w:space="0"/>
-            <w:insideV w:val="single" w:color="auto" w:sz="4" w:space="0"/>
-          </w:tblBorders>
-          <w:tblCellMar>
-            <w:top w:w="0" w:type="dxa"/>
-            <w:left w:w="108" w:type="dxa"/>
-            <w:bottom w:w="0" w:type="dxa"/>
-            <w:right w:w="108" w:type="dxa"/>
-          </w:tblCellMar>
-        </w:tblPrEx>
-        <w:trPr>
-          <w:trHeight w:val="371" w:hRule="atLeast"/>
-        </w:trPr>
-        <w:tc>
-          <w:tcPr>
-            <w:tcW w:w="655" w:type="pct"/>
-            <w:tcBorders>
-              <w:top w:val="single" w:color="auto" w:sz="4" w:space="0"/>
-              <w:left w:val="single" w:color="auto" w:sz="4" w:space="0"/>
-              <w:bottom w:val="single" w:color="auto" w:sz="4" w:space="0"/>
-              <w:right w:val="single" w:color="auto" w:sz="4" w:space="0"/>
-            </w:tcBorders>
-            <w:shd w:val="clear" w:color="auto" w:fill="auto"/>
-            <w:vAlign w:val="top"/>
-          </w:tcPr>
-          <w:p>
-            <w:pPr>
-              <w:keepNext w:val="0"/>
-              <w:keepLines w:val="0"/>
-              <w:widowControl/>
-              <w:suppressLineNumbers w:val="0"/>
-              <w:spacing w:before="0" w:beforeAutospacing="0" w:after="0" w:afterAutospacing="0"/>
-              <w:ind w:left="0" w:right="0"/>
-              <w:jc w:val="center"/>
-              <w:rPr>
-                <w:rFonts w:hint="default" w:ascii="Times New Roman" w:hAnsi="Times New Roman" w:eastAsia="SimSun" w:cs="Times New Roman"/>
-                <w:b w:val="0"/>
-                <w:bCs w:val="0"/>
-                <w:sz w:val="24"/>
-                <w:szCs w:val="24"/>
-              </w:rPr>
-            </w:pPr>
-            <w:r>
-              <w:rPr>
-                <w:rFonts w:hint="default" w:ascii="Times New Roman" w:hAnsi="Times New Roman" w:eastAsia="SimSun" w:cs="Times New Roman"/>
-                <w:b w:val="0"/>
-                <w:bCs w:val="0"/>
-                <w:kern w:val="0"/>
-                <w:sz w:val="24"/>
-                <w:szCs w:val="24"/>
-                <w:lang w:val="en-US" w:eastAsia="zh-CN" w:bidi="ar"/>
-              </w:rPr>
-              <w:t>3</w:t>
-            </w:r>
-          </w:p>
-        </w:tc>
-        <w:tc>
-          <w:tcPr>
-            <w:tcW w:w="881" w:type="pct"/>
-            <w:tcBorders>
-              <w:top w:val="single" w:color="auto" w:sz="4" w:space="0"/>
-              <w:left w:val="single" w:color="auto" w:sz="4" w:space="0"/>
-              <w:bottom w:val="single" w:color="auto" w:sz="4" w:space="0"/>
-              <w:right w:val="single" w:color="auto" w:sz="4" w:space="0"/>
-            </w:tcBorders>
-            <w:shd w:val="clear" w:color="auto" w:fill="auto"/>
-            <w:vAlign w:val="top"/>
-          </w:tcPr>
-          <w:p>
-            <w:pPr>
-              <w:keepNext w:val="0"/>
-              <w:keepLines w:val="0"/>
-              <w:widowControl/>
-              <w:suppressLineNumbers w:val="0"/>
-              <w:spacing w:before="0" w:beforeAutospacing="0" w:after="0" w:afterAutospacing="0"/>
-              <w:ind w:left="0" w:right="0"/>
-              <w:jc w:val="center"/>
-              <w:rPr>
-                <w:rFonts w:hint="default" w:ascii="Times New Roman" w:hAnsi="Times New Roman" w:eastAsia="SimSun" w:cs="Times New Roman"/>
-                <w:b w:val="0"/>
-                <w:bCs w:val="0"/>
-                <w:sz w:val="24"/>
-                <w:szCs w:val="24"/>
-              </w:rPr>
-            </w:pPr>
-            <w:r>
-              <w:rPr>
-                <w:rFonts w:hint="default" w:ascii="Times New Roman" w:hAnsi="Times New Roman" w:eastAsia="SimSun" w:cs="Times New Roman"/>
-                <w:b w:val="0"/>
-                <w:bCs w:val="0"/>
-                <w:kern w:val="0"/>
-                <w:sz w:val="24"/>
-                <w:szCs w:val="24"/>
-                <w:lang w:val="en-US" w:eastAsia="zh-CN" w:bidi="ar"/>
-              </w:rPr>
-              <w:t>Eduard Magali</w:t>
-            </w:r>
-          </w:p>
-        </w:tc>
-        <w:tc>
-          <w:tcPr>
-            <w:tcW w:w="1175" w:type="pct"/>
-            <w:tcBorders>
-              <w:top w:val="single" w:color="auto" w:sz="4" w:space="0"/>
-              <w:left w:val="single" w:color="auto" w:sz="4" w:space="0"/>
-              <w:bottom w:val="single" w:color="auto" w:sz="4" w:space="0"/>
-              <w:right w:val="single" w:color="auto" w:sz="4" w:space="0"/>
-            </w:tcBorders>
-            <w:shd w:val="clear" w:color="auto" w:fill="auto"/>
-            <w:vAlign w:val="top"/>
-          </w:tcPr>
-          <w:p>
-            <w:pPr>
-              <w:keepNext w:val="0"/>
-              <w:keepLines w:val="0"/>
-              <w:widowControl/>
-              <w:suppressLineNumbers w:val="0"/>
-              <w:spacing w:before="0" w:beforeAutospacing="0" w:after="0" w:afterAutospacing="0"/>
-              <w:ind w:left="0" w:right="0"/>
-              <w:jc w:val="center"/>
-              <w:rPr>
-                <w:rFonts w:hint="default" w:ascii="Times New Roman" w:hAnsi="Times New Roman" w:eastAsia="SimSun" w:cs="Times New Roman"/>
-                <w:b w:val="0"/>
-                <w:bCs w:val="0"/>
-                <w:sz w:val="24"/>
-                <w:szCs w:val="24"/>
-              </w:rPr>
-            </w:pPr>
-            <w:r>
-              <w:rPr>
-                <w:rFonts w:hint="default" w:ascii="Times New Roman" w:hAnsi="Times New Roman" w:eastAsia="SimSun" w:cs="Times New Roman"/>
-                <w:b w:val="0"/>
-                <w:bCs w:val="0"/>
-                <w:kern w:val="0"/>
-                <w:sz w:val="24"/>
-                <w:szCs w:val="24"/>
-                <w:lang w:val="en-US" w:eastAsia="zh-CN" w:bidi="ar"/>
-              </w:rPr>
-              <w:t>Password1</w:t>
-            </w:r>
-          </w:p>
-        </w:tc>
-        <w:tc>
-          <w:tcPr>
-            <w:tcW w:w="1680" w:type="pct"/>
-            <w:tcBorders>
-              <w:top w:val="single" w:color="auto" w:sz="4" w:space="0"/>
-              <w:left w:val="single" w:color="auto" w:sz="4" w:space="0"/>
-              <w:bottom w:val="single" w:color="auto" w:sz="4" w:space="0"/>
-              <w:right w:val="single" w:color="auto" w:sz="4" w:space="0"/>
-            </w:tcBorders>
-            <w:shd w:val="clear" w:color="auto" w:fill="auto"/>
-            <w:vAlign w:val="top"/>
-          </w:tcPr>
-          <w:p>
-            <w:pPr>
-              <w:keepNext w:val="0"/>
-              <w:keepLines w:val="0"/>
-              <w:widowControl/>
-              <w:suppressLineNumbers w:val="0"/>
-              <w:spacing w:before="0" w:beforeAutospacing="0" w:after="0" w:afterAutospacing="0"/>
-              <w:ind w:left="0" w:right="0"/>
-              <w:jc w:val="center"/>
-              <w:rPr>
-                <w:rFonts w:hint="default" w:ascii="Times New Roman" w:hAnsi="Times New Roman" w:eastAsia="SimSun" w:cs="Times New Roman"/>
-                <w:b w:val="0"/>
-                <w:bCs w:val="0"/>
-                <w:sz w:val="24"/>
-                <w:szCs w:val="24"/>
-              </w:rPr>
-            </w:pPr>
-            <w:r>
-              <w:rPr>
-                <w:rFonts w:hint="default" w:ascii="Times New Roman" w:hAnsi="Times New Roman" w:eastAsia="SimSun" w:cs="Times New Roman"/>
-                <w:b w:val="0"/>
-                <w:bCs w:val="0"/>
-                <w:kern w:val="0"/>
-                <w:sz w:val="24"/>
-                <w:szCs w:val="24"/>
-                <w:lang w:val="en-US" w:eastAsia="zh-CN" w:bidi="ar"/>
-              </w:rPr>
-              <w:t>Eduard@hotmail.com</w:t>
-            </w:r>
-          </w:p>
-        </w:tc>
-        <w:tc>
-          <w:tcPr>
-            <w:tcW w:w="606" w:type="pct"/>
-            <w:tcBorders>
-              <w:top w:val="single" w:color="auto" w:sz="4" w:space="0"/>
-              <w:left w:val="single" w:color="auto" w:sz="4" w:space="0"/>
-              <w:bottom w:val="single" w:color="auto" w:sz="4" w:space="0"/>
-              <w:right w:val="single" w:color="auto" w:sz="4" w:space="0"/>
-            </w:tcBorders>
-            <w:shd w:val="clear" w:color="auto" w:fill="auto"/>
-            <w:vAlign w:val="top"/>
-          </w:tcPr>
-          <w:p>
-            <w:pPr>
-              <w:keepNext w:val="0"/>
-              <w:keepLines w:val="0"/>
-              <w:widowControl w:val="0"/>
-              <w:numPr>
-                <w:ilvl w:val="0"/>
-                <w:numId w:val="0"/>
-              </w:numPr>
-              <w:suppressLineNumbers w:val="0"/>
-              <w:spacing w:before="0" w:beforeAutospacing="0" w:after="0" w:afterAutospacing="0"/>
-              <w:ind w:left="0" w:leftChars="0" w:right="0" w:firstLine="0" w:firstLineChars="0"/>
-              <w:jc w:val="center"/>
-              <w:rPr>
-                <w:rFonts w:hint="default" w:ascii="Times New Roman" w:hAnsi="Times New Roman" w:cs="Times New Roman" w:eastAsiaTheme="minorEastAsia"/>
-                <w:b w:val="0"/>
-                <w:bCs w:val="0"/>
-                <w:sz w:val="24"/>
-                <w:szCs w:val="24"/>
-                <w:vertAlign w:val="baseline"/>
-                <w:lang w:val="en-US" w:eastAsia="zh-CN" w:bidi="ar-SA"/>
-              </w:rPr>
-            </w:pPr>
-            <w:r>
-              <w:rPr>
-                <w:rFonts w:hint="default" w:ascii="Times New Roman" w:hAnsi="Times New Roman" w:cs="Times New Roman"/>
-                <w:b w:val="0"/>
-                <w:bCs w:val="0"/>
-                <w:sz w:val="24"/>
-                <w:szCs w:val="24"/>
-                <w:vertAlign w:val="baseline"/>
-                <w:lang w:val="en-US"/>
-              </w:rPr>
-              <w:t>1</w:t>
-            </w:r>
-          </w:p>
-        </w:tc>
-      </w:tr>
-      <w:tr>
-        <w:tblPrEx>
-          <w:tblBorders>
-            <w:top w:val="single" w:color="auto" w:sz="4" w:space="0"/>
-            <w:left w:val="single" w:color="auto" w:sz="4" w:space="0"/>
-            <w:bottom w:val="single" w:color="auto" w:sz="4" w:space="0"/>
-            <w:right w:val="single" w:color="auto" w:sz="4" w:space="0"/>
-            <w:insideH w:val="single" w:color="auto" w:sz="4" w:space="0"/>
-            <w:insideV w:val="single" w:color="auto" w:sz="4" w:space="0"/>
-          </w:tblBorders>
-          <w:tblCellMar>
-            <w:top w:w="0" w:type="dxa"/>
-            <w:left w:w="108" w:type="dxa"/>
-            <w:bottom w:w="0" w:type="dxa"/>
-            <w:right w:w="108" w:type="dxa"/>
-          </w:tblCellMar>
-        </w:tblPrEx>
-        <w:trPr>
-          <w:trHeight w:val="371" w:hRule="atLeast"/>
-        </w:trPr>
-        <w:tc>
-          <w:tcPr>
-            <w:tcW w:w="655" w:type="pct"/>
-            <w:tcBorders>
-              <w:top w:val="single" w:color="auto" w:sz="4" w:space="0"/>
-              <w:left w:val="single" w:color="auto" w:sz="4" w:space="0"/>
-              <w:bottom w:val="single" w:color="auto" w:sz="4" w:space="0"/>
-              <w:right w:val="single" w:color="auto" w:sz="4" w:space="0"/>
-            </w:tcBorders>
-            <w:shd w:val="clear" w:color="auto" w:fill="auto"/>
-            <w:vAlign w:val="top"/>
-          </w:tcPr>
-          <w:p>
-            <w:pPr>
-              <w:keepNext w:val="0"/>
-              <w:keepLines w:val="0"/>
-              <w:widowControl/>
-              <w:suppressLineNumbers w:val="0"/>
-              <w:spacing w:before="0" w:beforeAutospacing="0" w:after="0" w:afterAutospacing="0"/>
-              <w:ind w:left="0" w:right="0"/>
-              <w:jc w:val="center"/>
-              <w:rPr>
-                <w:rFonts w:hint="default" w:ascii="Times New Roman" w:hAnsi="Times New Roman" w:eastAsia="SimSun" w:cs="Times New Roman"/>
-                <w:b w:val="0"/>
-                <w:bCs w:val="0"/>
-                <w:sz w:val="24"/>
-                <w:szCs w:val="24"/>
-              </w:rPr>
-            </w:pPr>
-            <w:r>
-              <w:rPr>
-                <w:rFonts w:hint="default" w:ascii="Times New Roman" w:hAnsi="Times New Roman" w:eastAsia="SimSun" w:cs="Times New Roman"/>
-                <w:b w:val="0"/>
-                <w:bCs w:val="0"/>
-                <w:kern w:val="0"/>
-                <w:sz w:val="24"/>
-                <w:szCs w:val="24"/>
-                <w:lang w:val="en-US" w:eastAsia="zh-CN" w:bidi="ar"/>
-              </w:rPr>
-              <w:t>4</w:t>
-            </w:r>
-          </w:p>
-        </w:tc>
-        <w:tc>
-          <w:tcPr>
-            <w:tcW w:w="881" w:type="pct"/>
-            <w:tcBorders>
-              <w:top w:val="single" w:color="auto" w:sz="4" w:space="0"/>
-              <w:left w:val="single" w:color="auto" w:sz="4" w:space="0"/>
-              <w:bottom w:val="single" w:color="auto" w:sz="4" w:space="0"/>
-              <w:right w:val="single" w:color="auto" w:sz="4" w:space="0"/>
-            </w:tcBorders>
-            <w:shd w:val="clear" w:color="auto" w:fill="auto"/>
-            <w:vAlign w:val="top"/>
-          </w:tcPr>
-          <w:p>
-            <w:pPr>
-              <w:keepNext w:val="0"/>
-              <w:keepLines w:val="0"/>
-              <w:widowControl/>
-              <w:suppressLineNumbers w:val="0"/>
-              <w:spacing w:before="0" w:beforeAutospacing="0" w:after="0" w:afterAutospacing="0"/>
-              <w:ind w:left="0" w:right="0"/>
-              <w:jc w:val="center"/>
-              <w:rPr>
-                <w:rFonts w:hint="default" w:ascii="Times New Roman" w:hAnsi="Times New Roman" w:eastAsia="SimSun" w:cs="Times New Roman"/>
-                <w:b w:val="0"/>
-                <w:bCs w:val="0"/>
-                <w:sz w:val="24"/>
-                <w:szCs w:val="24"/>
-              </w:rPr>
-            </w:pPr>
-            <w:r>
-              <w:rPr>
-                <w:rFonts w:hint="default" w:ascii="Times New Roman" w:hAnsi="Times New Roman" w:eastAsia="SimSun" w:cs="Times New Roman"/>
-                <w:b w:val="0"/>
-                <w:bCs w:val="0"/>
-                <w:kern w:val="0"/>
-                <w:sz w:val="24"/>
-                <w:szCs w:val="24"/>
-                <w:lang w:val="en-US" w:eastAsia="zh-CN" w:bidi="ar"/>
-              </w:rPr>
-              <w:t>Franz Liszt</w:t>
-            </w:r>
-          </w:p>
-        </w:tc>
-        <w:tc>
-          <w:tcPr>
-            <w:tcW w:w="1175" w:type="pct"/>
-            <w:tcBorders>
-              <w:top w:val="single" w:color="auto" w:sz="4" w:space="0"/>
-              <w:left w:val="single" w:color="auto" w:sz="4" w:space="0"/>
-              <w:bottom w:val="single" w:color="auto" w:sz="4" w:space="0"/>
-              <w:right w:val="single" w:color="auto" w:sz="4" w:space="0"/>
-            </w:tcBorders>
-            <w:shd w:val="clear" w:color="auto" w:fill="auto"/>
-            <w:vAlign w:val="top"/>
-          </w:tcPr>
-          <w:p>
-            <w:pPr>
-              <w:keepNext w:val="0"/>
-              <w:keepLines w:val="0"/>
-              <w:widowControl/>
-              <w:suppressLineNumbers w:val="0"/>
-              <w:spacing w:before="0" w:beforeAutospacing="0" w:after="0" w:afterAutospacing="0"/>
-              <w:ind w:left="0" w:right="0"/>
-              <w:jc w:val="center"/>
-              <w:rPr>
-                <w:rFonts w:hint="default" w:ascii="Times New Roman" w:hAnsi="Times New Roman" w:eastAsia="SimSun" w:cs="Times New Roman"/>
-                <w:b w:val="0"/>
-                <w:bCs w:val="0"/>
-                <w:sz w:val="24"/>
-                <w:szCs w:val="24"/>
-              </w:rPr>
-            </w:pPr>
-            <w:r>
-              <w:rPr>
-                <w:rFonts w:hint="default" w:ascii="Times New Roman" w:hAnsi="Times New Roman" w:eastAsia="SimSun" w:cs="Times New Roman"/>
-                <w:b w:val="0"/>
-                <w:bCs w:val="0"/>
-                <w:kern w:val="0"/>
-                <w:sz w:val="24"/>
-                <w:szCs w:val="24"/>
-                <w:lang w:val="en-US" w:eastAsia="zh-CN" w:bidi="ar"/>
-              </w:rPr>
-              <w:t>abcdef</w:t>
-            </w:r>
-          </w:p>
-        </w:tc>
-        <w:tc>
-          <w:tcPr>
-            <w:tcW w:w="1680" w:type="pct"/>
-            <w:tcBorders>
-              <w:top w:val="single" w:color="auto" w:sz="4" w:space="0"/>
-              <w:left w:val="single" w:color="auto" w:sz="4" w:space="0"/>
-              <w:bottom w:val="single" w:color="auto" w:sz="4" w:space="0"/>
-              <w:right w:val="single" w:color="auto" w:sz="4" w:space="0"/>
-            </w:tcBorders>
-            <w:shd w:val="clear" w:color="auto" w:fill="auto"/>
-            <w:vAlign w:val="top"/>
-          </w:tcPr>
-          <w:p>
-            <w:pPr>
-              <w:keepNext w:val="0"/>
-              <w:keepLines w:val="0"/>
-              <w:widowControl/>
-              <w:suppressLineNumbers w:val="0"/>
-              <w:spacing w:before="0" w:beforeAutospacing="0" w:after="0" w:afterAutospacing="0"/>
-              <w:ind w:left="0" w:right="0"/>
-              <w:jc w:val="center"/>
-              <w:rPr>
-                <w:rFonts w:hint="default" w:ascii="Times New Roman" w:hAnsi="Times New Roman" w:eastAsia="SimSun" w:cs="Times New Roman"/>
-                <w:b w:val="0"/>
-                <w:bCs w:val="0"/>
-                <w:sz w:val="24"/>
-                <w:szCs w:val="24"/>
-              </w:rPr>
-            </w:pPr>
-            <w:r>
-              <w:rPr>
-                <w:rFonts w:hint="default" w:ascii="Times New Roman" w:hAnsi="Times New Roman" w:eastAsia="SimSun" w:cs="Times New Roman"/>
-                <w:b w:val="0"/>
-                <w:bCs w:val="0"/>
-                <w:kern w:val="0"/>
-                <w:sz w:val="24"/>
-                <w:szCs w:val="24"/>
-                <w:lang w:val="en-US" w:eastAsia="zh-CN" w:bidi="ar"/>
-              </w:rPr>
-              <w:t>Liszt@mail.com</w:t>
-            </w:r>
-          </w:p>
-        </w:tc>
-        <w:tc>
-          <w:tcPr>
-            <w:tcW w:w="606" w:type="pct"/>
-            <w:tcBorders>
-              <w:top w:val="single" w:color="auto" w:sz="4" w:space="0"/>
-              <w:left w:val="single" w:color="auto" w:sz="4" w:space="0"/>
-              <w:bottom w:val="single" w:color="auto" w:sz="4" w:space="0"/>
-              <w:right w:val="single" w:color="auto" w:sz="4" w:space="0"/>
-            </w:tcBorders>
-            <w:shd w:val="clear" w:color="auto" w:fill="auto"/>
-            <w:vAlign w:val="top"/>
-          </w:tcPr>
-          <w:p>
-            <w:pPr>
-              <w:keepNext w:val="0"/>
-              <w:keepLines w:val="0"/>
-              <w:widowControl w:val="0"/>
-              <w:numPr>
-                <w:ilvl w:val="0"/>
-                <w:numId w:val="0"/>
-              </w:numPr>
-              <w:suppressLineNumbers w:val="0"/>
-              <w:spacing w:before="0" w:beforeAutospacing="0" w:after="0" w:afterAutospacing="0"/>
-              <w:ind w:left="0" w:leftChars="0" w:right="0" w:firstLine="0" w:firstLineChars="0"/>
-              <w:jc w:val="center"/>
-              <w:rPr>
-                <w:rFonts w:hint="default" w:ascii="Times New Roman" w:hAnsi="Times New Roman" w:cs="Times New Roman" w:eastAsiaTheme="minorEastAsia"/>
-                <w:b w:val="0"/>
-                <w:bCs w:val="0"/>
-                <w:sz w:val="24"/>
-                <w:szCs w:val="24"/>
-                <w:vertAlign w:val="baseline"/>
-                <w:lang w:val="en-US" w:eastAsia="zh-CN" w:bidi="ar-SA"/>
-              </w:rPr>
-            </w:pPr>
-            <w:r>
-              <w:rPr>
-                <w:rFonts w:hint="default" w:ascii="Times New Roman" w:hAnsi="Times New Roman" w:cs="Times New Roman"/>
-                <w:b w:val="0"/>
-                <w:bCs w:val="0"/>
-                <w:sz w:val="24"/>
-                <w:szCs w:val="24"/>
-                <w:vertAlign w:val="baseline"/>
-                <w:lang w:val="en-US"/>
-              </w:rPr>
-              <w:t>1</w:t>
-            </w:r>
-          </w:p>
-        </w:tc>
-      </w:tr>
-      <w:tr>
-        <w:tblPrEx>
-          <w:tblBorders>
-            <w:top w:val="single" w:color="auto" w:sz="4" w:space="0"/>
-            <w:left w:val="single" w:color="auto" w:sz="4" w:space="0"/>
-            <w:bottom w:val="single" w:color="auto" w:sz="4" w:space="0"/>
-            <w:right w:val="single" w:color="auto" w:sz="4" w:space="0"/>
-            <w:insideH w:val="single" w:color="auto" w:sz="4" w:space="0"/>
-            <w:insideV w:val="single" w:color="auto" w:sz="4" w:space="0"/>
-          </w:tblBorders>
-          <w:tblCellMar>
-            <w:top w:w="0" w:type="dxa"/>
-            <w:left w:w="108" w:type="dxa"/>
-            <w:bottom w:w="0" w:type="dxa"/>
-            <w:right w:w="108" w:type="dxa"/>
-          </w:tblCellMar>
-        </w:tblPrEx>
-        <w:trPr>
-          <w:trHeight w:val="369" w:hRule="atLeast"/>
-        </w:trPr>
-        <w:tc>
-          <w:tcPr>
-            <w:tcW w:w="655" w:type="pct"/>
-            <w:tcBorders>
-              <w:top w:val="single" w:color="auto" w:sz="4" w:space="0"/>
-              <w:left w:val="single" w:color="auto" w:sz="4" w:space="0"/>
-              <w:bottom w:val="single" w:color="auto" w:sz="4" w:space="0"/>
-              <w:right w:val="single" w:color="auto" w:sz="4" w:space="0"/>
-            </w:tcBorders>
-            <w:shd w:val="clear" w:color="auto" w:fill="auto"/>
-            <w:vAlign w:val="top"/>
-          </w:tcPr>
-          <w:p>
-            <w:pPr>
-              <w:keepNext w:val="0"/>
-              <w:keepLines w:val="0"/>
-              <w:widowControl/>
-              <w:suppressLineNumbers w:val="0"/>
-              <w:spacing w:before="0" w:beforeAutospacing="0" w:after="0" w:afterAutospacing="0"/>
-              <w:ind w:left="0" w:right="0"/>
-              <w:jc w:val="center"/>
-              <w:rPr>
-                <w:rFonts w:hint="default" w:ascii="Times New Roman" w:hAnsi="Times New Roman" w:eastAsia="SimSun" w:cs="Times New Roman"/>
-                <w:b w:val="0"/>
-                <w:bCs w:val="0"/>
-                <w:sz w:val="24"/>
-                <w:szCs w:val="24"/>
-              </w:rPr>
-            </w:pPr>
-            <w:r>
-              <w:rPr>
-                <w:rFonts w:hint="default" w:ascii="Times New Roman" w:hAnsi="Times New Roman" w:eastAsia="SimSun" w:cs="Times New Roman"/>
-                <w:b w:val="0"/>
-                <w:bCs w:val="0"/>
-                <w:kern w:val="0"/>
-                <w:sz w:val="24"/>
-                <w:szCs w:val="24"/>
-                <w:lang w:val="en-US" w:eastAsia="zh-CN" w:bidi="ar"/>
-              </w:rPr>
-              <w:t>5</w:t>
-            </w:r>
-          </w:p>
-        </w:tc>
-        <w:tc>
-          <w:tcPr>
-            <w:tcW w:w="881" w:type="pct"/>
-            <w:tcBorders>
-              <w:top w:val="single" w:color="auto" w:sz="4" w:space="0"/>
-              <w:left w:val="single" w:color="auto" w:sz="4" w:space="0"/>
-              <w:bottom w:val="single" w:color="auto" w:sz="4" w:space="0"/>
-              <w:right w:val="single" w:color="auto" w:sz="4" w:space="0"/>
-            </w:tcBorders>
-            <w:shd w:val="clear" w:color="auto" w:fill="auto"/>
-            <w:vAlign w:val="top"/>
-          </w:tcPr>
-          <w:p>
-            <w:pPr>
-              <w:keepNext w:val="0"/>
-              <w:keepLines w:val="0"/>
-              <w:widowControl/>
-              <w:suppressLineNumbers w:val="0"/>
-              <w:spacing w:before="0" w:beforeAutospacing="0" w:after="0" w:afterAutospacing="0"/>
-              <w:ind w:left="0" w:right="0"/>
-              <w:jc w:val="center"/>
-              <w:rPr>
-                <w:rFonts w:hint="default" w:ascii="Times New Roman" w:hAnsi="Times New Roman" w:eastAsia="SimSun" w:cs="Times New Roman"/>
-                <w:b w:val="0"/>
-                <w:bCs w:val="0"/>
-                <w:sz w:val="24"/>
-                <w:szCs w:val="24"/>
-              </w:rPr>
-            </w:pPr>
-            <w:r>
-              <w:rPr>
-                <w:rFonts w:hint="default" w:ascii="Times New Roman" w:hAnsi="Times New Roman" w:eastAsia="SimSun" w:cs="Times New Roman"/>
-                <w:b w:val="0"/>
-                <w:bCs w:val="0"/>
-                <w:kern w:val="0"/>
-                <w:sz w:val="24"/>
-                <w:szCs w:val="24"/>
-                <w:lang w:val="en-US" w:eastAsia="zh-CN" w:bidi="ar"/>
-              </w:rPr>
-              <w:t>Gautier Léonide</w:t>
-            </w:r>
-          </w:p>
-        </w:tc>
-        <w:tc>
-          <w:tcPr>
-            <w:tcW w:w="1175" w:type="pct"/>
-            <w:tcBorders>
-              <w:top w:val="single" w:color="auto" w:sz="4" w:space="0"/>
-              <w:left w:val="single" w:color="auto" w:sz="4" w:space="0"/>
-              <w:bottom w:val="single" w:color="auto" w:sz="4" w:space="0"/>
-              <w:right w:val="single" w:color="auto" w:sz="4" w:space="0"/>
-            </w:tcBorders>
-            <w:shd w:val="clear" w:color="auto" w:fill="auto"/>
-            <w:vAlign w:val="top"/>
-          </w:tcPr>
-          <w:p>
-            <w:pPr>
-              <w:keepNext w:val="0"/>
-              <w:keepLines w:val="0"/>
-              <w:widowControl/>
-              <w:suppressLineNumbers w:val="0"/>
-              <w:spacing w:before="0" w:beforeAutospacing="0" w:after="0" w:afterAutospacing="0"/>
-              <w:ind w:left="0" w:right="0"/>
-              <w:jc w:val="center"/>
-              <w:rPr>
-                <w:rFonts w:hint="default" w:ascii="Times New Roman" w:hAnsi="Times New Roman" w:eastAsia="SimSun" w:cs="Times New Roman"/>
-                <w:b w:val="0"/>
-                <w:bCs w:val="0"/>
-                <w:sz w:val="24"/>
-                <w:szCs w:val="24"/>
-              </w:rPr>
-            </w:pPr>
-            <w:r>
-              <w:rPr>
-                <w:rFonts w:hint="default" w:ascii="Times New Roman" w:hAnsi="Times New Roman" w:eastAsia="SimSun" w:cs="Times New Roman"/>
-                <w:b w:val="0"/>
-                <w:bCs w:val="0"/>
-                <w:kern w:val="0"/>
-                <w:sz w:val="24"/>
-                <w:szCs w:val="24"/>
-                <w:lang w:val="en-US" w:eastAsia="zh-CN" w:bidi="ar"/>
-              </w:rPr>
-              <w:t>mypass</w:t>
-            </w:r>
-          </w:p>
-        </w:tc>
-        <w:tc>
-          <w:tcPr>
-            <w:tcW w:w="1680" w:type="pct"/>
-            <w:tcBorders>
-              <w:top w:val="single" w:color="auto" w:sz="4" w:space="0"/>
-              <w:left w:val="single" w:color="auto" w:sz="4" w:space="0"/>
-              <w:bottom w:val="single" w:color="auto" w:sz="4" w:space="0"/>
-              <w:right w:val="single" w:color="auto" w:sz="4" w:space="0"/>
-            </w:tcBorders>
-            <w:shd w:val="clear" w:color="auto" w:fill="auto"/>
-            <w:vAlign w:val="top"/>
-          </w:tcPr>
-          <w:p>
-            <w:pPr>
-              <w:keepNext w:val="0"/>
-              <w:keepLines w:val="0"/>
-              <w:widowControl/>
-              <w:suppressLineNumbers w:val="0"/>
-              <w:spacing w:before="0" w:beforeAutospacing="0" w:after="0" w:afterAutospacing="0"/>
-              <w:ind w:left="0" w:right="0"/>
-              <w:jc w:val="center"/>
-              <w:rPr>
-                <w:rFonts w:hint="default" w:ascii="Times New Roman" w:hAnsi="Times New Roman" w:eastAsia="SimSun" w:cs="Times New Roman"/>
-                <w:b w:val="0"/>
-                <w:bCs w:val="0"/>
-                <w:sz w:val="24"/>
-                <w:szCs w:val="24"/>
-              </w:rPr>
-            </w:pPr>
-            <w:r>
-              <w:rPr>
-                <w:rFonts w:hint="default" w:ascii="Times New Roman" w:hAnsi="Times New Roman" w:eastAsia="SimSun" w:cs="Times New Roman"/>
-                <w:b w:val="0"/>
-                <w:bCs w:val="0"/>
-                <w:kern w:val="0"/>
-                <w:sz w:val="24"/>
-                <w:szCs w:val="24"/>
-                <w:lang w:val="en-US" w:eastAsia="zh-CN" w:bidi="ar"/>
-              </w:rPr>
-              <w:t>gautier.leonide@email.com</w:t>
+              <w:t>Aniruddha@gmail.com</w:t>
             </w:r>
           </w:p>
         </w:tc>
@@ -37082,6 +36117,978 @@
                 <w:szCs w:val="24"/>
                 <w:lang w:val="en-US" w:eastAsia="zh-CN" w:bidi="ar"/>
               </w:rPr>
+              <w:t>2</w:t>
+            </w:r>
+          </w:p>
+        </w:tc>
+        <w:tc>
+          <w:tcPr>
+            <w:tcW w:w="881" w:type="pct"/>
+            <w:tcBorders>
+              <w:top w:val="single" w:color="auto" w:sz="4" w:space="0"/>
+              <w:left w:val="single" w:color="auto" w:sz="4" w:space="0"/>
+              <w:bottom w:val="single" w:color="auto" w:sz="4" w:space="0"/>
+              <w:right w:val="single" w:color="auto" w:sz="4" w:space="0"/>
+            </w:tcBorders>
+            <w:shd w:val="clear" w:color="auto" w:fill="auto"/>
+            <w:vAlign w:val="top"/>
+          </w:tcPr>
+          <w:p>
+            <w:pPr>
+              <w:keepNext w:val="0"/>
+              <w:keepLines w:val="0"/>
+              <w:widowControl/>
+              <w:suppressLineNumbers w:val="0"/>
+              <w:spacing w:before="0" w:beforeAutospacing="0" w:after="0" w:afterAutospacing="0"/>
+              <w:ind w:left="0" w:right="0"/>
+              <w:jc w:val="center"/>
+              <w:rPr>
+                <w:rFonts w:hint="default" w:ascii="Times New Roman" w:hAnsi="Times New Roman" w:eastAsia="SimSun" w:cs="Times New Roman"/>
+                <w:b w:val="0"/>
+                <w:bCs w:val="0"/>
+                <w:sz w:val="24"/>
+                <w:szCs w:val="24"/>
+              </w:rPr>
+            </w:pPr>
+            <w:r>
+              <w:rPr>
+                <w:rFonts w:hint="default" w:ascii="Times New Roman" w:hAnsi="Times New Roman" w:eastAsia="SimSun" w:cs="Times New Roman"/>
+                <w:b w:val="0"/>
+                <w:bCs w:val="0"/>
+                <w:kern w:val="0"/>
+                <w:sz w:val="24"/>
+                <w:szCs w:val="24"/>
+                <w:lang w:val="en-US" w:eastAsia="zh-CN" w:bidi="ar"/>
+              </w:rPr>
+              <w:t>Diomedes Caroline</w:t>
+            </w:r>
+          </w:p>
+        </w:tc>
+        <w:tc>
+          <w:tcPr>
+            <w:tcW w:w="1175" w:type="pct"/>
+            <w:tcBorders>
+              <w:top w:val="single" w:color="auto" w:sz="4" w:space="0"/>
+              <w:left w:val="single" w:color="auto" w:sz="4" w:space="0"/>
+              <w:bottom w:val="single" w:color="auto" w:sz="4" w:space="0"/>
+              <w:right w:val="single" w:color="auto" w:sz="4" w:space="0"/>
+            </w:tcBorders>
+            <w:shd w:val="clear" w:color="auto" w:fill="auto"/>
+            <w:vAlign w:val="top"/>
+          </w:tcPr>
+          <w:p>
+            <w:pPr>
+              <w:keepNext w:val="0"/>
+              <w:keepLines w:val="0"/>
+              <w:widowControl/>
+              <w:suppressLineNumbers w:val="0"/>
+              <w:spacing w:before="0" w:beforeAutospacing="0" w:after="0" w:afterAutospacing="0"/>
+              <w:ind w:left="0" w:right="0"/>
+              <w:jc w:val="center"/>
+              <w:rPr>
+                <w:rFonts w:hint="default" w:ascii="Times New Roman" w:hAnsi="Times New Roman" w:eastAsia="SimSun" w:cs="Times New Roman"/>
+                <w:b w:val="0"/>
+                <w:bCs w:val="0"/>
+                <w:sz w:val="24"/>
+                <w:szCs w:val="24"/>
+              </w:rPr>
+            </w:pPr>
+            <w:r>
+              <w:rPr>
+                <w:rFonts w:hint="default" w:ascii="Times New Roman" w:hAnsi="Times New Roman" w:eastAsia="SimSun" w:cs="Times New Roman"/>
+                <w:b w:val="0"/>
+                <w:bCs w:val="0"/>
+                <w:kern w:val="0"/>
+                <w:sz w:val="24"/>
+                <w:szCs w:val="24"/>
+                <w:lang w:val="en-US" w:eastAsia="zh-CN" w:bidi="ar"/>
+              </w:rPr>
+              <w:t>hello</w:t>
+            </w:r>
+          </w:p>
+        </w:tc>
+        <w:tc>
+          <w:tcPr>
+            <w:tcW w:w="1680" w:type="pct"/>
+            <w:tcBorders>
+              <w:top w:val="single" w:color="auto" w:sz="4" w:space="0"/>
+              <w:left w:val="single" w:color="auto" w:sz="4" w:space="0"/>
+              <w:bottom w:val="single" w:color="auto" w:sz="4" w:space="0"/>
+              <w:right w:val="single" w:color="auto" w:sz="4" w:space="0"/>
+            </w:tcBorders>
+            <w:shd w:val="clear" w:color="auto" w:fill="auto"/>
+            <w:vAlign w:val="top"/>
+          </w:tcPr>
+          <w:p>
+            <w:pPr>
+              <w:keepNext w:val="0"/>
+              <w:keepLines w:val="0"/>
+              <w:widowControl/>
+              <w:suppressLineNumbers w:val="0"/>
+              <w:spacing w:before="0" w:beforeAutospacing="0" w:after="0" w:afterAutospacing="0"/>
+              <w:ind w:left="0" w:right="0"/>
+              <w:jc w:val="center"/>
+              <w:rPr>
+                <w:rFonts w:hint="default" w:ascii="Times New Roman" w:hAnsi="Times New Roman" w:eastAsia="SimSun" w:cs="Times New Roman"/>
+                <w:b w:val="0"/>
+                <w:bCs w:val="0"/>
+                <w:sz w:val="24"/>
+                <w:szCs w:val="24"/>
+              </w:rPr>
+            </w:pPr>
+            <w:r>
+              <w:rPr>
+                <w:rFonts w:hint="default" w:ascii="Times New Roman" w:hAnsi="Times New Roman" w:eastAsia="SimSun" w:cs="Times New Roman"/>
+                <w:b w:val="0"/>
+                <w:bCs w:val="0"/>
+                <w:kern w:val="0"/>
+                <w:sz w:val="24"/>
+                <w:szCs w:val="24"/>
+                <w:lang w:val="en-US" w:eastAsia="zh-CN" w:bidi="ar"/>
+              </w:rPr>
+              <w:t>Diomedes@yahoo.com</w:t>
+            </w:r>
+          </w:p>
+        </w:tc>
+        <w:tc>
+          <w:tcPr>
+            <w:tcW w:w="606" w:type="pct"/>
+            <w:tcBorders>
+              <w:top w:val="single" w:color="auto" w:sz="4" w:space="0"/>
+              <w:left w:val="single" w:color="auto" w:sz="4" w:space="0"/>
+              <w:bottom w:val="single" w:color="auto" w:sz="4" w:space="0"/>
+              <w:right w:val="single" w:color="auto" w:sz="4" w:space="0"/>
+            </w:tcBorders>
+            <w:shd w:val="clear" w:color="auto" w:fill="auto"/>
+            <w:vAlign w:val="top"/>
+          </w:tcPr>
+          <w:p>
+            <w:pPr>
+              <w:keepNext w:val="0"/>
+              <w:keepLines w:val="0"/>
+              <w:widowControl w:val="0"/>
+              <w:numPr>
+                <w:ilvl w:val="0"/>
+                <w:numId w:val="0"/>
+              </w:numPr>
+              <w:suppressLineNumbers w:val="0"/>
+              <w:spacing w:before="0" w:beforeAutospacing="0" w:after="0" w:afterAutospacing="0"/>
+              <w:ind w:left="0" w:leftChars="0" w:right="0" w:firstLine="0" w:firstLineChars="0"/>
+              <w:jc w:val="center"/>
+              <w:rPr>
+                <w:rFonts w:hint="default" w:ascii="Times New Roman" w:hAnsi="Times New Roman" w:cs="Times New Roman" w:eastAsiaTheme="minorEastAsia"/>
+                <w:b w:val="0"/>
+                <w:bCs w:val="0"/>
+                <w:sz w:val="24"/>
+                <w:szCs w:val="24"/>
+                <w:vertAlign w:val="baseline"/>
+                <w:lang w:val="en-US" w:eastAsia="zh-CN" w:bidi="ar-SA"/>
+              </w:rPr>
+            </w:pPr>
+            <w:r>
+              <w:rPr>
+                <w:rFonts w:hint="default" w:ascii="Times New Roman" w:hAnsi="Times New Roman" w:cs="Times New Roman"/>
+                <w:b w:val="0"/>
+                <w:bCs w:val="0"/>
+                <w:sz w:val="24"/>
+                <w:szCs w:val="24"/>
+                <w:vertAlign w:val="baseline"/>
+                <w:lang w:val="en-US"/>
+              </w:rPr>
+              <w:t>1</w:t>
+            </w:r>
+          </w:p>
+        </w:tc>
+      </w:tr>
+      <w:tr>
+        <w:tblPrEx>
+          <w:tblBorders>
+            <w:top w:val="single" w:color="auto" w:sz="4" w:space="0"/>
+            <w:left w:val="single" w:color="auto" w:sz="4" w:space="0"/>
+            <w:bottom w:val="single" w:color="auto" w:sz="4" w:space="0"/>
+            <w:right w:val="single" w:color="auto" w:sz="4" w:space="0"/>
+            <w:insideH w:val="single" w:color="auto" w:sz="4" w:space="0"/>
+            <w:insideV w:val="single" w:color="auto" w:sz="4" w:space="0"/>
+          </w:tblBorders>
+          <w:shd w:val="clear" w:color="auto" w:fill="auto"/>
+          <w:tblCellMar>
+            <w:top w:w="0" w:type="dxa"/>
+            <w:left w:w="108" w:type="dxa"/>
+            <w:bottom w:w="0" w:type="dxa"/>
+            <w:right w:w="108" w:type="dxa"/>
+          </w:tblCellMar>
+        </w:tblPrEx>
+        <w:trPr>
+          <w:trHeight w:val="371" w:hRule="atLeast"/>
+        </w:trPr>
+        <w:tc>
+          <w:tcPr>
+            <w:tcW w:w="655" w:type="pct"/>
+            <w:tcBorders>
+              <w:top w:val="single" w:color="auto" w:sz="4" w:space="0"/>
+              <w:left w:val="single" w:color="auto" w:sz="4" w:space="0"/>
+              <w:bottom w:val="single" w:color="auto" w:sz="4" w:space="0"/>
+              <w:right w:val="single" w:color="auto" w:sz="4" w:space="0"/>
+            </w:tcBorders>
+            <w:shd w:val="clear" w:color="auto" w:fill="auto"/>
+            <w:vAlign w:val="top"/>
+          </w:tcPr>
+          <w:p>
+            <w:pPr>
+              <w:keepNext w:val="0"/>
+              <w:keepLines w:val="0"/>
+              <w:widowControl/>
+              <w:suppressLineNumbers w:val="0"/>
+              <w:spacing w:before="0" w:beforeAutospacing="0" w:after="0" w:afterAutospacing="0"/>
+              <w:ind w:left="0" w:right="0"/>
+              <w:jc w:val="center"/>
+              <w:rPr>
+                <w:rFonts w:hint="default" w:ascii="Times New Roman" w:hAnsi="Times New Roman" w:eastAsia="SimSun" w:cs="Times New Roman"/>
+                <w:b w:val="0"/>
+                <w:bCs w:val="0"/>
+                <w:sz w:val="24"/>
+                <w:szCs w:val="24"/>
+              </w:rPr>
+            </w:pPr>
+            <w:r>
+              <w:rPr>
+                <w:rFonts w:hint="default" w:ascii="Times New Roman" w:hAnsi="Times New Roman" w:eastAsia="SimSun" w:cs="Times New Roman"/>
+                <w:b w:val="0"/>
+                <w:bCs w:val="0"/>
+                <w:kern w:val="0"/>
+                <w:sz w:val="24"/>
+                <w:szCs w:val="24"/>
+                <w:lang w:val="en-US" w:eastAsia="zh-CN" w:bidi="ar"/>
+              </w:rPr>
+              <w:t>3</w:t>
+            </w:r>
+          </w:p>
+        </w:tc>
+        <w:tc>
+          <w:tcPr>
+            <w:tcW w:w="881" w:type="pct"/>
+            <w:tcBorders>
+              <w:top w:val="single" w:color="auto" w:sz="4" w:space="0"/>
+              <w:left w:val="single" w:color="auto" w:sz="4" w:space="0"/>
+              <w:bottom w:val="single" w:color="auto" w:sz="4" w:space="0"/>
+              <w:right w:val="single" w:color="auto" w:sz="4" w:space="0"/>
+            </w:tcBorders>
+            <w:shd w:val="clear" w:color="auto" w:fill="auto"/>
+            <w:vAlign w:val="top"/>
+          </w:tcPr>
+          <w:p>
+            <w:pPr>
+              <w:keepNext w:val="0"/>
+              <w:keepLines w:val="0"/>
+              <w:widowControl/>
+              <w:suppressLineNumbers w:val="0"/>
+              <w:spacing w:before="0" w:beforeAutospacing="0" w:after="0" w:afterAutospacing="0"/>
+              <w:ind w:left="0" w:right="0"/>
+              <w:jc w:val="center"/>
+              <w:rPr>
+                <w:rFonts w:hint="default" w:ascii="Times New Roman" w:hAnsi="Times New Roman" w:eastAsia="SimSun" w:cs="Times New Roman"/>
+                <w:b w:val="0"/>
+                <w:bCs w:val="0"/>
+                <w:sz w:val="24"/>
+                <w:szCs w:val="24"/>
+              </w:rPr>
+            </w:pPr>
+            <w:r>
+              <w:rPr>
+                <w:rFonts w:hint="default" w:ascii="Times New Roman" w:hAnsi="Times New Roman" w:eastAsia="SimSun" w:cs="Times New Roman"/>
+                <w:b w:val="0"/>
+                <w:bCs w:val="0"/>
+                <w:kern w:val="0"/>
+                <w:sz w:val="24"/>
+                <w:szCs w:val="24"/>
+                <w:lang w:val="en-US" w:eastAsia="zh-CN" w:bidi="ar"/>
+              </w:rPr>
+              <w:t>Eduard Magali</w:t>
+            </w:r>
+          </w:p>
+        </w:tc>
+        <w:tc>
+          <w:tcPr>
+            <w:tcW w:w="1175" w:type="pct"/>
+            <w:tcBorders>
+              <w:top w:val="single" w:color="auto" w:sz="4" w:space="0"/>
+              <w:left w:val="single" w:color="auto" w:sz="4" w:space="0"/>
+              <w:bottom w:val="single" w:color="auto" w:sz="4" w:space="0"/>
+              <w:right w:val="single" w:color="auto" w:sz="4" w:space="0"/>
+            </w:tcBorders>
+            <w:shd w:val="clear" w:color="auto" w:fill="auto"/>
+            <w:vAlign w:val="top"/>
+          </w:tcPr>
+          <w:p>
+            <w:pPr>
+              <w:keepNext w:val="0"/>
+              <w:keepLines w:val="0"/>
+              <w:widowControl/>
+              <w:suppressLineNumbers w:val="0"/>
+              <w:spacing w:before="0" w:beforeAutospacing="0" w:after="0" w:afterAutospacing="0"/>
+              <w:ind w:left="0" w:right="0"/>
+              <w:jc w:val="center"/>
+              <w:rPr>
+                <w:rFonts w:hint="default" w:ascii="Times New Roman" w:hAnsi="Times New Roman" w:eastAsia="SimSun" w:cs="Times New Roman"/>
+                <w:b w:val="0"/>
+                <w:bCs w:val="0"/>
+                <w:sz w:val="24"/>
+                <w:szCs w:val="24"/>
+              </w:rPr>
+            </w:pPr>
+            <w:r>
+              <w:rPr>
+                <w:rFonts w:hint="default" w:ascii="Times New Roman" w:hAnsi="Times New Roman" w:eastAsia="SimSun" w:cs="Times New Roman"/>
+                <w:b w:val="0"/>
+                <w:bCs w:val="0"/>
+                <w:kern w:val="0"/>
+                <w:sz w:val="24"/>
+                <w:szCs w:val="24"/>
+                <w:lang w:val="en-US" w:eastAsia="zh-CN" w:bidi="ar"/>
+              </w:rPr>
+              <w:t>Password1</w:t>
+            </w:r>
+          </w:p>
+        </w:tc>
+        <w:tc>
+          <w:tcPr>
+            <w:tcW w:w="1680" w:type="pct"/>
+            <w:tcBorders>
+              <w:top w:val="single" w:color="auto" w:sz="4" w:space="0"/>
+              <w:left w:val="single" w:color="auto" w:sz="4" w:space="0"/>
+              <w:bottom w:val="single" w:color="auto" w:sz="4" w:space="0"/>
+              <w:right w:val="single" w:color="auto" w:sz="4" w:space="0"/>
+            </w:tcBorders>
+            <w:shd w:val="clear" w:color="auto" w:fill="auto"/>
+            <w:vAlign w:val="top"/>
+          </w:tcPr>
+          <w:p>
+            <w:pPr>
+              <w:keepNext w:val="0"/>
+              <w:keepLines w:val="0"/>
+              <w:widowControl/>
+              <w:suppressLineNumbers w:val="0"/>
+              <w:spacing w:before="0" w:beforeAutospacing="0" w:after="0" w:afterAutospacing="0"/>
+              <w:ind w:left="0" w:right="0"/>
+              <w:jc w:val="center"/>
+              <w:rPr>
+                <w:rFonts w:hint="default" w:ascii="Times New Roman" w:hAnsi="Times New Roman" w:eastAsia="SimSun" w:cs="Times New Roman"/>
+                <w:b w:val="0"/>
+                <w:bCs w:val="0"/>
+                <w:sz w:val="24"/>
+                <w:szCs w:val="24"/>
+              </w:rPr>
+            </w:pPr>
+            <w:r>
+              <w:rPr>
+                <w:rFonts w:hint="default" w:ascii="Times New Roman" w:hAnsi="Times New Roman" w:eastAsia="SimSun" w:cs="Times New Roman"/>
+                <w:b w:val="0"/>
+                <w:bCs w:val="0"/>
+                <w:kern w:val="0"/>
+                <w:sz w:val="24"/>
+                <w:szCs w:val="24"/>
+                <w:lang w:val="en-US" w:eastAsia="zh-CN" w:bidi="ar"/>
+              </w:rPr>
+              <w:t>Eduard@hotmail.com</w:t>
+            </w:r>
+          </w:p>
+        </w:tc>
+        <w:tc>
+          <w:tcPr>
+            <w:tcW w:w="606" w:type="pct"/>
+            <w:tcBorders>
+              <w:top w:val="single" w:color="auto" w:sz="4" w:space="0"/>
+              <w:left w:val="single" w:color="auto" w:sz="4" w:space="0"/>
+              <w:bottom w:val="single" w:color="auto" w:sz="4" w:space="0"/>
+              <w:right w:val="single" w:color="auto" w:sz="4" w:space="0"/>
+            </w:tcBorders>
+            <w:shd w:val="clear" w:color="auto" w:fill="auto"/>
+            <w:vAlign w:val="top"/>
+          </w:tcPr>
+          <w:p>
+            <w:pPr>
+              <w:keepNext w:val="0"/>
+              <w:keepLines w:val="0"/>
+              <w:widowControl w:val="0"/>
+              <w:numPr>
+                <w:ilvl w:val="0"/>
+                <w:numId w:val="0"/>
+              </w:numPr>
+              <w:suppressLineNumbers w:val="0"/>
+              <w:spacing w:before="0" w:beforeAutospacing="0" w:after="0" w:afterAutospacing="0"/>
+              <w:ind w:left="0" w:leftChars="0" w:right="0" w:firstLine="0" w:firstLineChars="0"/>
+              <w:jc w:val="center"/>
+              <w:rPr>
+                <w:rFonts w:hint="default" w:ascii="Times New Roman" w:hAnsi="Times New Roman" w:cs="Times New Roman" w:eastAsiaTheme="minorEastAsia"/>
+                <w:b w:val="0"/>
+                <w:bCs w:val="0"/>
+                <w:sz w:val="24"/>
+                <w:szCs w:val="24"/>
+                <w:vertAlign w:val="baseline"/>
+                <w:lang w:val="en-US" w:eastAsia="zh-CN" w:bidi="ar-SA"/>
+              </w:rPr>
+            </w:pPr>
+            <w:r>
+              <w:rPr>
+                <w:rFonts w:hint="default" w:ascii="Times New Roman" w:hAnsi="Times New Roman" w:cs="Times New Roman"/>
+                <w:b w:val="0"/>
+                <w:bCs w:val="0"/>
+                <w:sz w:val="24"/>
+                <w:szCs w:val="24"/>
+                <w:vertAlign w:val="baseline"/>
+                <w:lang w:val="en-US"/>
+              </w:rPr>
+              <w:t>1</w:t>
+            </w:r>
+          </w:p>
+        </w:tc>
+      </w:tr>
+      <w:tr>
+        <w:tblPrEx>
+          <w:tblBorders>
+            <w:top w:val="single" w:color="auto" w:sz="4" w:space="0"/>
+            <w:left w:val="single" w:color="auto" w:sz="4" w:space="0"/>
+            <w:bottom w:val="single" w:color="auto" w:sz="4" w:space="0"/>
+            <w:right w:val="single" w:color="auto" w:sz="4" w:space="0"/>
+            <w:insideH w:val="single" w:color="auto" w:sz="4" w:space="0"/>
+            <w:insideV w:val="single" w:color="auto" w:sz="4" w:space="0"/>
+          </w:tblBorders>
+          <w:shd w:val="clear" w:color="auto" w:fill="auto"/>
+          <w:tblCellMar>
+            <w:top w:w="0" w:type="dxa"/>
+            <w:left w:w="108" w:type="dxa"/>
+            <w:bottom w:w="0" w:type="dxa"/>
+            <w:right w:w="108" w:type="dxa"/>
+          </w:tblCellMar>
+        </w:tblPrEx>
+        <w:trPr>
+          <w:trHeight w:val="371" w:hRule="atLeast"/>
+        </w:trPr>
+        <w:tc>
+          <w:tcPr>
+            <w:tcW w:w="655" w:type="pct"/>
+            <w:tcBorders>
+              <w:top w:val="single" w:color="auto" w:sz="4" w:space="0"/>
+              <w:left w:val="single" w:color="auto" w:sz="4" w:space="0"/>
+              <w:bottom w:val="single" w:color="auto" w:sz="4" w:space="0"/>
+              <w:right w:val="single" w:color="auto" w:sz="4" w:space="0"/>
+            </w:tcBorders>
+            <w:shd w:val="clear" w:color="auto" w:fill="auto"/>
+            <w:vAlign w:val="top"/>
+          </w:tcPr>
+          <w:p>
+            <w:pPr>
+              <w:keepNext w:val="0"/>
+              <w:keepLines w:val="0"/>
+              <w:widowControl/>
+              <w:suppressLineNumbers w:val="0"/>
+              <w:spacing w:before="0" w:beforeAutospacing="0" w:after="0" w:afterAutospacing="0"/>
+              <w:ind w:left="0" w:right="0"/>
+              <w:jc w:val="center"/>
+              <w:rPr>
+                <w:rFonts w:hint="default" w:ascii="Times New Roman" w:hAnsi="Times New Roman" w:eastAsia="SimSun" w:cs="Times New Roman"/>
+                <w:b w:val="0"/>
+                <w:bCs w:val="0"/>
+                <w:sz w:val="24"/>
+                <w:szCs w:val="24"/>
+              </w:rPr>
+            </w:pPr>
+            <w:r>
+              <w:rPr>
+                <w:rFonts w:hint="default" w:ascii="Times New Roman" w:hAnsi="Times New Roman" w:eastAsia="SimSun" w:cs="Times New Roman"/>
+                <w:b w:val="0"/>
+                <w:bCs w:val="0"/>
+                <w:kern w:val="0"/>
+                <w:sz w:val="24"/>
+                <w:szCs w:val="24"/>
+                <w:lang w:val="en-US" w:eastAsia="zh-CN" w:bidi="ar"/>
+              </w:rPr>
+              <w:t>4</w:t>
+            </w:r>
+          </w:p>
+        </w:tc>
+        <w:tc>
+          <w:tcPr>
+            <w:tcW w:w="881" w:type="pct"/>
+            <w:tcBorders>
+              <w:top w:val="single" w:color="auto" w:sz="4" w:space="0"/>
+              <w:left w:val="single" w:color="auto" w:sz="4" w:space="0"/>
+              <w:bottom w:val="single" w:color="auto" w:sz="4" w:space="0"/>
+              <w:right w:val="single" w:color="auto" w:sz="4" w:space="0"/>
+            </w:tcBorders>
+            <w:shd w:val="clear" w:color="auto" w:fill="auto"/>
+            <w:vAlign w:val="top"/>
+          </w:tcPr>
+          <w:p>
+            <w:pPr>
+              <w:keepNext w:val="0"/>
+              <w:keepLines w:val="0"/>
+              <w:widowControl/>
+              <w:suppressLineNumbers w:val="0"/>
+              <w:spacing w:before="0" w:beforeAutospacing="0" w:after="0" w:afterAutospacing="0"/>
+              <w:ind w:left="0" w:right="0"/>
+              <w:jc w:val="center"/>
+              <w:rPr>
+                <w:rFonts w:hint="default" w:ascii="Times New Roman" w:hAnsi="Times New Roman" w:eastAsia="SimSun" w:cs="Times New Roman"/>
+                <w:b w:val="0"/>
+                <w:bCs w:val="0"/>
+                <w:sz w:val="24"/>
+                <w:szCs w:val="24"/>
+              </w:rPr>
+            </w:pPr>
+            <w:r>
+              <w:rPr>
+                <w:rFonts w:hint="default" w:ascii="Times New Roman" w:hAnsi="Times New Roman" w:eastAsia="SimSun" w:cs="Times New Roman"/>
+                <w:b w:val="0"/>
+                <w:bCs w:val="0"/>
+                <w:kern w:val="0"/>
+                <w:sz w:val="24"/>
+                <w:szCs w:val="24"/>
+                <w:lang w:val="en-US" w:eastAsia="zh-CN" w:bidi="ar"/>
+              </w:rPr>
+              <w:t>Franz Liszt</w:t>
+            </w:r>
+          </w:p>
+        </w:tc>
+        <w:tc>
+          <w:tcPr>
+            <w:tcW w:w="1175" w:type="pct"/>
+            <w:tcBorders>
+              <w:top w:val="single" w:color="auto" w:sz="4" w:space="0"/>
+              <w:left w:val="single" w:color="auto" w:sz="4" w:space="0"/>
+              <w:bottom w:val="single" w:color="auto" w:sz="4" w:space="0"/>
+              <w:right w:val="single" w:color="auto" w:sz="4" w:space="0"/>
+            </w:tcBorders>
+            <w:shd w:val="clear" w:color="auto" w:fill="auto"/>
+            <w:vAlign w:val="top"/>
+          </w:tcPr>
+          <w:p>
+            <w:pPr>
+              <w:keepNext w:val="0"/>
+              <w:keepLines w:val="0"/>
+              <w:widowControl/>
+              <w:suppressLineNumbers w:val="0"/>
+              <w:spacing w:before="0" w:beforeAutospacing="0" w:after="0" w:afterAutospacing="0"/>
+              <w:ind w:left="0" w:right="0"/>
+              <w:jc w:val="center"/>
+              <w:rPr>
+                <w:rFonts w:hint="default" w:ascii="Times New Roman" w:hAnsi="Times New Roman" w:eastAsia="SimSun" w:cs="Times New Roman"/>
+                <w:b w:val="0"/>
+                <w:bCs w:val="0"/>
+                <w:sz w:val="24"/>
+                <w:szCs w:val="24"/>
+              </w:rPr>
+            </w:pPr>
+            <w:r>
+              <w:rPr>
+                <w:rFonts w:hint="default" w:ascii="Times New Roman" w:hAnsi="Times New Roman" w:eastAsia="SimSun" w:cs="Times New Roman"/>
+                <w:b w:val="0"/>
+                <w:bCs w:val="0"/>
+                <w:kern w:val="0"/>
+                <w:sz w:val="24"/>
+                <w:szCs w:val="24"/>
+                <w:lang w:val="en-US" w:eastAsia="zh-CN" w:bidi="ar"/>
+              </w:rPr>
+              <w:t>abcdef</w:t>
+            </w:r>
+          </w:p>
+        </w:tc>
+        <w:tc>
+          <w:tcPr>
+            <w:tcW w:w="1680" w:type="pct"/>
+            <w:tcBorders>
+              <w:top w:val="single" w:color="auto" w:sz="4" w:space="0"/>
+              <w:left w:val="single" w:color="auto" w:sz="4" w:space="0"/>
+              <w:bottom w:val="single" w:color="auto" w:sz="4" w:space="0"/>
+              <w:right w:val="single" w:color="auto" w:sz="4" w:space="0"/>
+            </w:tcBorders>
+            <w:shd w:val="clear" w:color="auto" w:fill="auto"/>
+            <w:vAlign w:val="top"/>
+          </w:tcPr>
+          <w:p>
+            <w:pPr>
+              <w:keepNext w:val="0"/>
+              <w:keepLines w:val="0"/>
+              <w:widowControl/>
+              <w:suppressLineNumbers w:val="0"/>
+              <w:spacing w:before="0" w:beforeAutospacing="0" w:after="0" w:afterAutospacing="0"/>
+              <w:ind w:left="0" w:right="0"/>
+              <w:jc w:val="center"/>
+              <w:rPr>
+                <w:rFonts w:hint="default" w:ascii="Times New Roman" w:hAnsi="Times New Roman" w:eastAsia="SimSun" w:cs="Times New Roman"/>
+                <w:b w:val="0"/>
+                <w:bCs w:val="0"/>
+                <w:sz w:val="24"/>
+                <w:szCs w:val="24"/>
+              </w:rPr>
+            </w:pPr>
+            <w:r>
+              <w:rPr>
+                <w:rFonts w:hint="default" w:ascii="Times New Roman" w:hAnsi="Times New Roman" w:eastAsia="SimSun" w:cs="Times New Roman"/>
+                <w:b w:val="0"/>
+                <w:bCs w:val="0"/>
+                <w:kern w:val="0"/>
+                <w:sz w:val="24"/>
+                <w:szCs w:val="24"/>
+                <w:lang w:val="en-US" w:eastAsia="zh-CN" w:bidi="ar"/>
+              </w:rPr>
+              <w:t>Liszt@mail.com</w:t>
+            </w:r>
+          </w:p>
+        </w:tc>
+        <w:tc>
+          <w:tcPr>
+            <w:tcW w:w="606" w:type="pct"/>
+            <w:tcBorders>
+              <w:top w:val="single" w:color="auto" w:sz="4" w:space="0"/>
+              <w:left w:val="single" w:color="auto" w:sz="4" w:space="0"/>
+              <w:bottom w:val="single" w:color="auto" w:sz="4" w:space="0"/>
+              <w:right w:val="single" w:color="auto" w:sz="4" w:space="0"/>
+            </w:tcBorders>
+            <w:shd w:val="clear" w:color="auto" w:fill="auto"/>
+            <w:vAlign w:val="top"/>
+          </w:tcPr>
+          <w:p>
+            <w:pPr>
+              <w:keepNext w:val="0"/>
+              <w:keepLines w:val="0"/>
+              <w:widowControl w:val="0"/>
+              <w:numPr>
+                <w:ilvl w:val="0"/>
+                <w:numId w:val="0"/>
+              </w:numPr>
+              <w:suppressLineNumbers w:val="0"/>
+              <w:spacing w:before="0" w:beforeAutospacing="0" w:after="0" w:afterAutospacing="0"/>
+              <w:ind w:left="0" w:leftChars="0" w:right="0" w:firstLine="0" w:firstLineChars="0"/>
+              <w:jc w:val="center"/>
+              <w:rPr>
+                <w:rFonts w:hint="default" w:ascii="Times New Roman" w:hAnsi="Times New Roman" w:cs="Times New Roman" w:eastAsiaTheme="minorEastAsia"/>
+                <w:b w:val="0"/>
+                <w:bCs w:val="0"/>
+                <w:sz w:val="24"/>
+                <w:szCs w:val="24"/>
+                <w:vertAlign w:val="baseline"/>
+                <w:lang w:val="en-US" w:eastAsia="zh-CN" w:bidi="ar-SA"/>
+              </w:rPr>
+            </w:pPr>
+            <w:r>
+              <w:rPr>
+                <w:rFonts w:hint="default" w:ascii="Times New Roman" w:hAnsi="Times New Roman" w:cs="Times New Roman"/>
+                <w:b w:val="0"/>
+                <w:bCs w:val="0"/>
+                <w:sz w:val="24"/>
+                <w:szCs w:val="24"/>
+                <w:vertAlign w:val="baseline"/>
+                <w:lang w:val="en-US"/>
+              </w:rPr>
+              <w:t>1</w:t>
+            </w:r>
+          </w:p>
+        </w:tc>
+      </w:tr>
+      <w:tr>
+        <w:tblPrEx>
+          <w:tblBorders>
+            <w:top w:val="single" w:color="auto" w:sz="4" w:space="0"/>
+            <w:left w:val="single" w:color="auto" w:sz="4" w:space="0"/>
+            <w:bottom w:val="single" w:color="auto" w:sz="4" w:space="0"/>
+            <w:right w:val="single" w:color="auto" w:sz="4" w:space="0"/>
+            <w:insideH w:val="single" w:color="auto" w:sz="4" w:space="0"/>
+            <w:insideV w:val="single" w:color="auto" w:sz="4" w:space="0"/>
+          </w:tblBorders>
+          <w:shd w:val="clear" w:color="auto" w:fill="auto"/>
+          <w:tblCellMar>
+            <w:top w:w="0" w:type="dxa"/>
+            <w:left w:w="108" w:type="dxa"/>
+            <w:bottom w:w="0" w:type="dxa"/>
+            <w:right w:w="108" w:type="dxa"/>
+          </w:tblCellMar>
+        </w:tblPrEx>
+        <w:trPr>
+          <w:trHeight w:val="369" w:hRule="atLeast"/>
+        </w:trPr>
+        <w:tc>
+          <w:tcPr>
+            <w:tcW w:w="655" w:type="pct"/>
+            <w:tcBorders>
+              <w:top w:val="single" w:color="auto" w:sz="4" w:space="0"/>
+              <w:left w:val="single" w:color="auto" w:sz="4" w:space="0"/>
+              <w:bottom w:val="single" w:color="auto" w:sz="4" w:space="0"/>
+              <w:right w:val="single" w:color="auto" w:sz="4" w:space="0"/>
+            </w:tcBorders>
+            <w:shd w:val="clear" w:color="auto" w:fill="auto"/>
+            <w:vAlign w:val="top"/>
+          </w:tcPr>
+          <w:p>
+            <w:pPr>
+              <w:keepNext w:val="0"/>
+              <w:keepLines w:val="0"/>
+              <w:widowControl/>
+              <w:suppressLineNumbers w:val="0"/>
+              <w:spacing w:before="0" w:beforeAutospacing="0" w:after="0" w:afterAutospacing="0"/>
+              <w:ind w:left="0" w:right="0"/>
+              <w:jc w:val="center"/>
+              <w:rPr>
+                <w:rFonts w:hint="default" w:ascii="Times New Roman" w:hAnsi="Times New Roman" w:eastAsia="SimSun" w:cs="Times New Roman"/>
+                <w:b w:val="0"/>
+                <w:bCs w:val="0"/>
+                <w:sz w:val="24"/>
+                <w:szCs w:val="24"/>
+              </w:rPr>
+            </w:pPr>
+            <w:r>
+              <w:rPr>
+                <w:rFonts w:hint="default" w:ascii="Times New Roman" w:hAnsi="Times New Roman" w:eastAsia="SimSun" w:cs="Times New Roman"/>
+                <w:b w:val="0"/>
+                <w:bCs w:val="0"/>
+                <w:kern w:val="0"/>
+                <w:sz w:val="24"/>
+                <w:szCs w:val="24"/>
+                <w:lang w:val="en-US" w:eastAsia="zh-CN" w:bidi="ar"/>
+              </w:rPr>
+              <w:t>5</w:t>
+            </w:r>
+          </w:p>
+        </w:tc>
+        <w:tc>
+          <w:tcPr>
+            <w:tcW w:w="881" w:type="pct"/>
+            <w:tcBorders>
+              <w:top w:val="single" w:color="auto" w:sz="4" w:space="0"/>
+              <w:left w:val="single" w:color="auto" w:sz="4" w:space="0"/>
+              <w:bottom w:val="single" w:color="auto" w:sz="4" w:space="0"/>
+              <w:right w:val="single" w:color="auto" w:sz="4" w:space="0"/>
+            </w:tcBorders>
+            <w:shd w:val="clear" w:color="auto" w:fill="auto"/>
+            <w:vAlign w:val="top"/>
+          </w:tcPr>
+          <w:p>
+            <w:pPr>
+              <w:keepNext w:val="0"/>
+              <w:keepLines w:val="0"/>
+              <w:widowControl/>
+              <w:suppressLineNumbers w:val="0"/>
+              <w:spacing w:before="0" w:beforeAutospacing="0" w:after="0" w:afterAutospacing="0"/>
+              <w:ind w:left="0" w:right="0"/>
+              <w:jc w:val="center"/>
+              <w:rPr>
+                <w:rFonts w:hint="default" w:ascii="Times New Roman" w:hAnsi="Times New Roman" w:eastAsia="SimSun" w:cs="Times New Roman"/>
+                <w:b w:val="0"/>
+                <w:bCs w:val="0"/>
+                <w:sz w:val="24"/>
+                <w:szCs w:val="24"/>
+              </w:rPr>
+            </w:pPr>
+            <w:r>
+              <w:rPr>
+                <w:rFonts w:hint="default" w:ascii="Times New Roman" w:hAnsi="Times New Roman" w:eastAsia="SimSun" w:cs="Times New Roman"/>
+                <w:b w:val="0"/>
+                <w:bCs w:val="0"/>
+                <w:kern w:val="0"/>
+                <w:sz w:val="24"/>
+                <w:szCs w:val="24"/>
+                <w:lang w:val="en-US" w:eastAsia="zh-CN" w:bidi="ar"/>
+              </w:rPr>
+              <w:t>Gautier Léonide</w:t>
+            </w:r>
+          </w:p>
+        </w:tc>
+        <w:tc>
+          <w:tcPr>
+            <w:tcW w:w="1175" w:type="pct"/>
+            <w:tcBorders>
+              <w:top w:val="single" w:color="auto" w:sz="4" w:space="0"/>
+              <w:left w:val="single" w:color="auto" w:sz="4" w:space="0"/>
+              <w:bottom w:val="single" w:color="auto" w:sz="4" w:space="0"/>
+              <w:right w:val="single" w:color="auto" w:sz="4" w:space="0"/>
+            </w:tcBorders>
+            <w:shd w:val="clear" w:color="auto" w:fill="auto"/>
+            <w:vAlign w:val="top"/>
+          </w:tcPr>
+          <w:p>
+            <w:pPr>
+              <w:keepNext w:val="0"/>
+              <w:keepLines w:val="0"/>
+              <w:widowControl/>
+              <w:suppressLineNumbers w:val="0"/>
+              <w:spacing w:before="0" w:beforeAutospacing="0" w:after="0" w:afterAutospacing="0"/>
+              <w:ind w:left="0" w:right="0"/>
+              <w:jc w:val="center"/>
+              <w:rPr>
+                <w:rFonts w:hint="default" w:ascii="Times New Roman" w:hAnsi="Times New Roman" w:eastAsia="SimSun" w:cs="Times New Roman"/>
+                <w:b w:val="0"/>
+                <w:bCs w:val="0"/>
+                <w:sz w:val="24"/>
+                <w:szCs w:val="24"/>
+              </w:rPr>
+            </w:pPr>
+            <w:r>
+              <w:rPr>
+                <w:rFonts w:hint="default" w:ascii="Times New Roman" w:hAnsi="Times New Roman" w:eastAsia="SimSun" w:cs="Times New Roman"/>
+                <w:b w:val="0"/>
+                <w:bCs w:val="0"/>
+                <w:kern w:val="0"/>
+                <w:sz w:val="24"/>
+                <w:szCs w:val="24"/>
+                <w:lang w:val="en-US" w:eastAsia="zh-CN" w:bidi="ar"/>
+              </w:rPr>
+              <w:t>mypass</w:t>
+            </w:r>
+          </w:p>
+        </w:tc>
+        <w:tc>
+          <w:tcPr>
+            <w:tcW w:w="1680" w:type="pct"/>
+            <w:tcBorders>
+              <w:top w:val="single" w:color="auto" w:sz="4" w:space="0"/>
+              <w:left w:val="single" w:color="auto" w:sz="4" w:space="0"/>
+              <w:bottom w:val="single" w:color="auto" w:sz="4" w:space="0"/>
+              <w:right w:val="single" w:color="auto" w:sz="4" w:space="0"/>
+            </w:tcBorders>
+            <w:shd w:val="clear" w:color="auto" w:fill="auto"/>
+            <w:vAlign w:val="top"/>
+          </w:tcPr>
+          <w:p>
+            <w:pPr>
+              <w:keepNext w:val="0"/>
+              <w:keepLines w:val="0"/>
+              <w:widowControl/>
+              <w:suppressLineNumbers w:val="0"/>
+              <w:spacing w:before="0" w:beforeAutospacing="0" w:after="0" w:afterAutospacing="0"/>
+              <w:ind w:left="0" w:right="0"/>
+              <w:jc w:val="center"/>
+              <w:rPr>
+                <w:rFonts w:hint="default" w:ascii="Times New Roman" w:hAnsi="Times New Roman" w:eastAsia="SimSun" w:cs="Times New Roman"/>
+                <w:b w:val="0"/>
+                <w:bCs w:val="0"/>
+                <w:sz w:val="24"/>
+                <w:szCs w:val="24"/>
+              </w:rPr>
+            </w:pPr>
+            <w:r>
+              <w:rPr>
+                <w:rFonts w:hint="default" w:ascii="Times New Roman" w:hAnsi="Times New Roman" w:eastAsia="SimSun" w:cs="Times New Roman"/>
+                <w:b w:val="0"/>
+                <w:bCs w:val="0"/>
+                <w:kern w:val="0"/>
+                <w:sz w:val="24"/>
+                <w:szCs w:val="24"/>
+                <w:lang w:val="en-US" w:eastAsia="zh-CN" w:bidi="ar"/>
+              </w:rPr>
+              <w:t>gautier.leonide@email.com</w:t>
+            </w:r>
+          </w:p>
+        </w:tc>
+        <w:tc>
+          <w:tcPr>
+            <w:tcW w:w="606" w:type="pct"/>
+            <w:tcBorders>
+              <w:top w:val="single" w:color="auto" w:sz="4" w:space="0"/>
+              <w:left w:val="single" w:color="auto" w:sz="4" w:space="0"/>
+              <w:bottom w:val="single" w:color="auto" w:sz="4" w:space="0"/>
+              <w:right w:val="single" w:color="auto" w:sz="4" w:space="0"/>
+            </w:tcBorders>
+            <w:shd w:val="clear" w:color="auto" w:fill="auto"/>
+            <w:vAlign w:val="top"/>
+          </w:tcPr>
+          <w:p>
+            <w:pPr>
+              <w:keepNext w:val="0"/>
+              <w:keepLines w:val="0"/>
+              <w:widowControl w:val="0"/>
+              <w:numPr>
+                <w:ilvl w:val="0"/>
+                <w:numId w:val="0"/>
+              </w:numPr>
+              <w:suppressLineNumbers w:val="0"/>
+              <w:spacing w:before="0" w:beforeAutospacing="0" w:after="0" w:afterAutospacing="0"/>
+              <w:ind w:left="0" w:leftChars="0" w:right="0" w:firstLine="0" w:firstLineChars="0"/>
+              <w:jc w:val="center"/>
+              <w:rPr>
+                <w:rFonts w:hint="default" w:ascii="Times New Roman" w:hAnsi="Times New Roman" w:cs="Times New Roman" w:eastAsiaTheme="minorEastAsia"/>
+                <w:b w:val="0"/>
+                <w:bCs w:val="0"/>
+                <w:sz w:val="24"/>
+                <w:szCs w:val="24"/>
+                <w:vertAlign w:val="baseline"/>
+                <w:lang w:val="en-US" w:eastAsia="zh-CN" w:bidi="ar-SA"/>
+              </w:rPr>
+            </w:pPr>
+            <w:r>
+              <w:rPr>
+                <w:rFonts w:hint="default" w:ascii="Times New Roman" w:hAnsi="Times New Roman" w:cs="Times New Roman"/>
+                <w:b w:val="0"/>
+                <w:bCs w:val="0"/>
+                <w:sz w:val="24"/>
+                <w:szCs w:val="24"/>
+                <w:vertAlign w:val="baseline"/>
+                <w:lang w:val="en-US"/>
+              </w:rPr>
+              <w:t>1</w:t>
+            </w:r>
+          </w:p>
+        </w:tc>
+      </w:tr>
+      <w:tr>
+        <w:tblPrEx>
+          <w:tblBorders>
+            <w:top w:val="single" w:color="auto" w:sz="4" w:space="0"/>
+            <w:left w:val="single" w:color="auto" w:sz="4" w:space="0"/>
+            <w:bottom w:val="single" w:color="auto" w:sz="4" w:space="0"/>
+            <w:right w:val="single" w:color="auto" w:sz="4" w:space="0"/>
+            <w:insideH w:val="single" w:color="auto" w:sz="4" w:space="0"/>
+            <w:insideV w:val="single" w:color="auto" w:sz="4" w:space="0"/>
+          </w:tblBorders>
+          <w:shd w:val="clear" w:color="auto" w:fill="auto"/>
+          <w:tblCellMar>
+            <w:top w:w="0" w:type="dxa"/>
+            <w:left w:w="108" w:type="dxa"/>
+            <w:bottom w:w="0" w:type="dxa"/>
+            <w:right w:w="108" w:type="dxa"/>
+          </w:tblCellMar>
+        </w:tblPrEx>
+        <w:trPr>
+          <w:trHeight w:val="371" w:hRule="atLeast"/>
+        </w:trPr>
+        <w:tc>
+          <w:tcPr>
+            <w:tcW w:w="655" w:type="pct"/>
+            <w:tcBorders>
+              <w:top w:val="single" w:color="auto" w:sz="4" w:space="0"/>
+              <w:left w:val="single" w:color="auto" w:sz="4" w:space="0"/>
+              <w:bottom w:val="single" w:color="auto" w:sz="4" w:space="0"/>
+              <w:right w:val="single" w:color="auto" w:sz="4" w:space="0"/>
+            </w:tcBorders>
+            <w:shd w:val="clear" w:color="auto" w:fill="auto"/>
+            <w:vAlign w:val="top"/>
+          </w:tcPr>
+          <w:p>
+            <w:pPr>
+              <w:keepNext w:val="0"/>
+              <w:keepLines w:val="0"/>
+              <w:widowControl/>
+              <w:suppressLineNumbers w:val="0"/>
+              <w:spacing w:before="0" w:beforeAutospacing="0" w:after="0" w:afterAutospacing="0"/>
+              <w:ind w:left="0" w:right="0"/>
+              <w:jc w:val="center"/>
+              <w:rPr>
+                <w:rFonts w:hint="default" w:ascii="Times New Roman" w:hAnsi="Times New Roman" w:eastAsia="SimSun" w:cs="Times New Roman"/>
+                <w:b w:val="0"/>
+                <w:bCs w:val="0"/>
+                <w:sz w:val="24"/>
+                <w:szCs w:val="24"/>
+              </w:rPr>
+            </w:pPr>
+            <w:r>
+              <w:rPr>
+                <w:rFonts w:hint="default" w:ascii="Times New Roman" w:hAnsi="Times New Roman" w:eastAsia="SimSun" w:cs="Times New Roman"/>
+                <w:b w:val="0"/>
+                <w:bCs w:val="0"/>
+                <w:kern w:val="0"/>
+                <w:sz w:val="24"/>
+                <w:szCs w:val="24"/>
+                <w:lang w:val="en-US" w:eastAsia="zh-CN" w:bidi="ar"/>
+              </w:rPr>
               <w:t>6</w:t>
             </w:r>
           </w:p>
@@ -37518,6 +37525,7 @@
             <w:insideH w:val="single" w:color="auto" w:sz="4" w:space="0"/>
             <w:insideV w:val="single" w:color="auto" w:sz="4" w:space="0"/>
           </w:tblBorders>
+          <w:shd w:val="clear" w:color="auto" w:fill="auto"/>
           <w:tblCellMar>
             <w:top w:w="0" w:type="dxa"/>
             <w:left w:w="108" w:type="dxa"/>
@@ -37760,6 +37768,7 @@
             <w:insideH w:val="single" w:color="auto" w:sz="4" w:space="0"/>
             <w:insideV w:val="single" w:color="auto" w:sz="4" w:space="0"/>
           </w:tblBorders>
+          <w:shd w:val="clear" w:color="auto" w:fill="auto"/>
           <w:tblCellMar>
             <w:top w:w="0" w:type="dxa"/>
             <w:left w:w="108" w:type="dxa"/>
@@ -38845,6 +38854,7 @@
             <w:insideH w:val="single" w:color="auto" w:sz="4" w:space="0"/>
             <w:insideV w:val="single" w:color="auto" w:sz="4" w:space="0"/>
           </w:tblBorders>
+          <w:shd w:val="clear" w:color="auto" w:fill="auto"/>
           <w:tblCellMar>
             <w:top w:w="0" w:type="dxa"/>
             <w:left w:w="108" w:type="dxa"/>
@@ -39719,9 +39729,9 @@
         </w:rPr>
         <w:drawing>
           <wp:inline distT="0" distB="0" distL="114300" distR="114300">
-            <wp:extent cx="5266690" cy="2953385"/>
-            <wp:effectExtent l="0" t="0" r="6350" b="3175"/>
-            <wp:docPr id="17" name="Picture 17" descr="Screenshot 2023-09-07 192702"/>
+            <wp:extent cx="5271135" cy="2967355"/>
+            <wp:effectExtent l="0" t="0" r="1905" b="4445"/>
+            <wp:docPr id="17" name="Picture 17" descr="Screenshot 2023-09-09 111919"/>
             <wp:cNvGraphicFramePr>
               <a:graphicFrameLocks xmlns:a="http://schemas.openxmlformats.org/drawingml/2006/main" noChangeAspect="1"/>
             </wp:cNvGraphicFramePr>
@@ -39729,7 +39739,7 @@
               <a:graphicData uri="http://schemas.openxmlformats.org/drawingml/2006/picture">
                 <pic:pic xmlns:pic="http://schemas.openxmlformats.org/drawingml/2006/picture">
                   <pic:nvPicPr>
-                    <pic:cNvPr id="17" name="Picture 17" descr="Screenshot 2023-09-07 192702"/>
+                    <pic:cNvPr id="17" name="Picture 17" descr="Screenshot 2023-09-09 111919"/>
                     <pic:cNvPicPr>
                       <a:picLocks noChangeAspect="1"/>
                     </pic:cNvPicPr>
@@ -39743,7 +39753,7 @@
                   <pic:spPr>
                     <a:xfrm>
                       <a:off x="0" y="0"/>
-                      <a:ext cx="5266690" cy="2953385"/>
+                      <a:ext cx="5271135" cy="2967355"/>
                     </a:xfrm>
                     <a:prstGeom prst="rect">
                       <a:avLst/>

</xml_diff>